<commit_message>
Updated fonts for design rationle
</commit_message>
<xml_diff>
--- a/project document- sprint 2/design_relation-2.docx
+++ b/project document- sprint 2/design_relation-2.docx
@@ -6,167 +6,179 @@
       <w:pPr>
         <w:pStyle w:val="Heading1"/>
         <w:rPr>
-          <w:rFonts w:ascii="Times New Roman" w:eastAsia="Times New Roman" w:hAnsi="Times New Roman" w:cs="Times New Roman"/>
+          <w:rFonts w:asciiTheme="majorHAnsi" w:eastAsia="Times New Roman" w:hAnsiTheme="majorHAnsi" w:cstheme="majorHAnsi"/>
         </w:rPr>
       </w:pPr>
       <w:bookmarkStart w:id="0" w:name="_ksbimx2ljvxp" w:colFirst="0" w:colLast="0"/>
       <w:bookmarkEnd w:id="0"/>
       <w:r>
         <w:rPr>
-          <w:rFonts w:ascii="Times New Roman" w:eastAsia="Times New Roman" w:hAnsi="Times New Roman" w:cs="Times New Roman"/>
+          <w:rFonts w:asciiTheme="majorHAnsi" w:eastAsia="Times New Roman" w:hAnsiTheme="majorHAnsi" w:cstheme="majorHAnsi"/>
         </w:rPr>
         <w:t xml:space="preserve">Key classes that </w:t>
       </w:r>
+      <w:r>
+        <w:rPr>
+          <w:rFonts w:asciiTheme="majorHAnsi" w:eastAsia="Times New Roman" w:hAnsiTheme="majorHAnsi" w:cstheme="majorHAnsi"/>
+        </w:rPr>
+        <w:t>were</w:t>
+      </w:r>
+      <w:r>
+        <w:rPr>
+          <w:rFonts w:asciiTheme="majorHAnsi" w:eastAsia="Times New Roman" w:hAnsiTheme="majorHAnsi" w:cstheme="majorHAnsi"/>
+        </w:rPr>
+        <w:t xml:space="preserve"> debated </w:t>
+      </w:r>
       <w:proofErr w:type="gramStart"/>
       <w:r>
         <w:rPr>
-          <w:rFonts w:ascii="Times New Roman" w:eastAsia="Times New Roman" w:hAnsi="Times New Roman" w:cs="Times New Roman"/>
-        </w:rPr>
-        <w:t>was</w:t>
+          <w:rFonts w:asciiTheme="majorHAnsi" w:eastAsia="Times New Roman" w:hAnsiTheme="majorHAnsi" w:cstheme="majorHAnsi"/>
+        </w:rPr>
+        <w:t>on</w:t>
       </w:r>
       <w:proofErr w:type="gramEnd"/>
-      <w:r>
-        <w:rPr>
-          <w:rFonts w:ascii="Times New Roman" w:eastAsia="Times New Roman" w:hAnsi="Times New Roman" w:cs="Times New Roman"/>
-        </w:rPr>
-        <w:t xml:space="preserve"> debated on</w:t>
-      </w:r>
     </w:p>
     <w:p>
       <w:pPr>
         <w:pStyle w:val="Heading3"/>
         <w:rPr>
-          <w:rFonts w:ascii="Times New Roman" w:eastAsia="Times New Roman" w:hAnsi="Times New Roman" w:cs="Times New Roman"/>
+          <w:rFonts w:asciiTheme="majorHAnsi" w:eastAsia="Times New Roman" w:hAnsiTheme="majorHAnsi" w:cstheme="majorHAnsi"/>
         </w:rPr>
       </w:pPr>
       <w:bookmarkStart w:id="1" w:name="_ujr0y2vfwrrc" w:colFirst="0" w:colLast="0"/>
       <w:bookmarkEnd w:id="1"/>
       <w:r>
         <w:rPr>
+          <w:rFonts w:asciiTheme="majorHAnsi" w:eastAsia="Times New Roman" w:hAnsiTheme="majorHAnsi" w:cstheme="majorHAnsi"/>
+        </w:rPr>
+        <w:t>Node class</w:t>
+      </w:r>
+    </w:p>
+    <w:p>
+      <w:pPr>
+        <w:jc w:val="both"/>
+        <w:rPr>
+          <w:rFonts w:ascii="Calibri Light" w:eastAsia="Times New Roman" w:hAnsi="Calibri Light" w:cs="Calibri Light"/>
+          <w:sz w:val="24"/>
+          <w:szCs w:val="24"/>
+        </w:rPr>
+      </w:pPr>
+      <w:r>
+        <w:rPr>
+          <w:rFonts w:ascii="Calibri Light" w:eastAsia="Times New Roman" w:hAnsi="Calibri Light" w:cs="Calibri Light"/>
+          <w:sz w:val="24"/>
+          <w:szCs w:val="24"/>
+        </w:rPr>
+        <w:t xml:space="preserve">Node was initially planned to exist as attributes in the Engine class with the logic that the board, which is represented using the Engine class, consists of nodes. However, we realised that separating Node as a class rather than having it as an attribute in the Engine class will be more beneficial when developing the game.  </w:t>
+      </w:r>
+    </w:p>
+    <w:p>
+      <w:pPr>
+        <w:jc w:val="both"/>
+        <w:rPr>
+          <w:rFonts w:ascii="Calibri Light" w:eastAsia="Times New Roman" w:hAnsi="Calibri Light" w:cs="Calibri Light"/>
+          <w:sz w:val="24"/>
+          <w:szCs w:val="24"/>
+        </w:rPr>
+      </w:pPr>
+      <w:r>
+        <w:rPr>
+          <w:rFonts w:ascii="Calibri Light" w:eastAsia="Times New Roman" w:hAnsi="Calibri Light" w:cs="Calibri Light"/>
+          <w:sz w:val="24"/>
+          <w:szCs w:val="24"/>
+        </w:rPr>
+        <w:t xml:space="preserve">By separating Node as a class, we can avoid making Engine class a “God” class as separating Node as a class helps with the separation of concerns, which also obeys the Single Responsibility Principle (SRP) as the code can be more focused on each of their individual components.  </w:t>
+      </w:r>
+    </w:p>
+    <w:p>
+      <w:pPr>
+        <w:jc w:val="both"/>
+        <w:rPr>
+          <w:rFonts w:ascii="Calibri Light" w:eastAsia="Times New Roman" w:hAnsi="Calibri Light" w:cs="Calibri Light"/>
+          <w:sz w:val="24"/>
+          <w:szCs w:val="24"/>
+        </w:rPr>
+      </w:pPr>
+      <w:r>
+        <w:rPr>
+          <w:rFonts w:ascii="Calibri Light" w:eastAsia="Times New Roman" w:hAnsi="Calibri Light" w:cs="Calibri Light"/>
+          <w:sz w:val="24"/>
+          <w:szCs w:val="24"/>
+        </w:rPr>
+        <w:t xml:space="preserve">Methods and properties of the Node can be defined to its functionality specifically. For example, our Node class can contain a method to check whether the node is occupied by a token or which nodes are adjacent to a specified node.  </w:t>
+      </w:r>
+    </w:p>
+    <w:p>
+      <w:pPr>
+        <w:jc w:val="both"/>
+        <w:rPr>
+          <w:rFonts w:ascii="Calibri Light" w:eastAsia="Times New Roman" w:hAnsi="Calibri Light" w:cs="Calibri Light"/>
+          <w:sz w:val="24"/>
+          <w:szCs w:val="24"/>
+        </w:rPr>
+      </w:pPr>
+      <w:r>
+        <w:rPr>
+          <w:rFonts w:ascii="Calibri Light" w:eastAsia="Times New Roman" w:hAnsi="Calibri Light" w:cs="Calibri Light"/>
+          <w:sz w:val="24"/>
+          <w:szCs w:val="24"/>
+        </w:rPr>
+        <w:t xml:space="preserve">Separating out methods and properties of the Node class separated the functionality of the board and the node. This separation provides more flexibility as any change in implementation of the node functionality will not affect the implementation of the board’s functionality or vice versa. It will also be easier to modify the behaviour of the Node class or add new features during future development by modifying the Node class instead of the Engine class.  </w:t>
+      </w:r>
+    </w:p>
+    <w:p>
+      <w:pPr>
+        <w:jc w:val="both"/>
+        <w:rPr>
+          <w:rFonts w:ascii="Calibri Light" w:eastAsia="Times New Roman" w:hAnsi="Calibri Light" w:cs="Calibri Light"/>
+          <w:sz w:val="24"/>
+          <w:szCs w:val="24"/>
+        </w:rPr>
+      </w:pPr>
+      <w:r>
+        <w:rPr>
+          <w:rFonts w:ascii="Calibri Light" w:eastAsia="Times New Roman" w:hAnsi="Calibri Light" w:cs="Calibri Light"/>
+          <w:sz w:val="24"/>
+          <w:szCs w:val="24"/>
+        </w:rPr>
+        <w:t xml:space="preserve">In addition to that, separation of concerns allows us to reuse the Node class’s functionality in other parts of the game, which for our case is implementing the logic of Player’s move. When implementing the logic for a player to move their token from one node to another, the logic to determine which nodes are valid moves will be encapsulated in the Node class as methods and we can reuse them in multiple parts of the game without rewriting the logic for each use case. This saves time and increases efficiency in the development process while ensuring code is consistent and maintainable.      </w:t>
+      </w:r>
+    </w:p>
+    <w:p>
+      <w:pPr>
+        <w:rPr>
           <w:rFonts w:ascii="Times New Roman" w:eastAsia="Times New Roman" w:hAnsi="Times New Roman" w:cs="Times New Roman"/>
         </w:rPr>
-        <w:t>Node class</w:t>
-      </w:r>
-    </w:p>
-    <w:p>
-      <w:pPr>
-        <w:rPr>
-          <w:rFonts w:ascii="Times New Roman" w:eastAsia="Times New Roman" w:hAnsi="Times New Roman" w:cs="Times New Roman"/>
-          <w:sz w:val="24"/>
-          <w:szCs w:val="24"/>
-        </w:rPr>
-      </w:pPr>
-      <w:r>
-        <w:rPr>
-          <w:rFonts w:ascii="Times New Roman" w:eastAsia="Times New Roman" w:hAnsi="Times New Roman" w:cs="Times New Roman"/>
-          <w:sz w:val="24"/>
-          <w:szCs w:val="24"/>
-        </w:rPr>
-        <w:t xml:space="preserve">Node was initially planned to exist as attributes in the Engine class with the logic that the board, which is represented using the Engine class, consists of nodes. However, we realised that separating Node as a class rather than having it as an attribute in the Engine class will be more beneficial when developing the game.  </w:t>
-      </w:r>
-    </w:p>
-    <w:p>
-      <w:pPr>
-        <w:rPr>
-          <w:rFonts w:ascii="Times New Roman" w:eastAsia="Times New Roman" w:hAnsi="Times New Roman" w:cs="Times New Roman"/>
-          <w:sz w:val="24"/>
-          <w:szCs w:val="24"/>
-        </w:rPr>
-      </w:pPr>
-      <w:r>
-        <w:rPr>
-          <w:rFonts w:ascii="Times New Roman" w:eastAsia="Times New Roman" w:hAnsi="Times New Roman" w:cs="Times New Roman"/>
-          <w:sz w:val="24"/>
-          <w:szCs w:val="24"/>
-        </w:rPr>
-        <w:t xml:space="preserve">By separating Node as a class, we can avoid making Engine class a “God” class as separating Node as a class helps with the separation of concerns, which also obeys the Single Responsibility Principle (SRP) as the code can be more focused on each of their individual components.  </w:t>
-      </w:r>
-    </w:p>
-    <w:p>
-      <w:pPr>
-        <w:rPr>
-          <w:rFonts w:ascii="Times New Roman" w:eastAsia="Times New Roman" w:hAnsi="Times New Roman" w:cs="Times New Roman"/>
-          <w:sz w:val="24"/>
-          <w:szCs w:val="24"/>
-        </w:rPr>
-      </w:pPr>
-      <w:r>
-        <w:rPr>
-          <w:rFonts w:ascii="Times New Roman" w:eastAsia="Times New Roman" w:hAnsi="Times New Roman" w:cs="Times New Roman"/>
-          <w:sz w:val="24"/>
-          <w:szCs w:val="24"/>
-        </w:rPr>
-        <w:t xml:space="preserve">Methods and properties of the Node can be defined to its functionality specifically. For example, our Node class can contain a method to check whether the node is occupied by a token or which nodes are adjacent to a specified node.  </w:t>
-      </w:r>
-    </w:p>
-    <w:p>
-      <w:pPr>
-        <w:rPr>
-          <w:rFonts w:ascii="Times New Roman" w:eastAsia="Times New Roman" w:hAnsi="Times New Roman" w:cs="Times New Roman"/>
-          <w:sz w:val="24"/>
-          <w:szCs w:val="24"/>
-        </w:rPr>
-      </w:pPr>
-      <w:r>
-        <w:rPr>
-          <w:rFonts w:ascii="Times New Roman" w:eastAsia="Times New Roman" w:hAnsi="Times New Roman" w:cs="Times New Roman"/>
-          <w:sz w:val="24"/>
-          <w:szCs w:val="24"/>
-        </w:rPr>
-        <w:t xml:space="preserve">Separating out methods and properties of the Node class separated the functionality of the board and the node. This separation provides more flexibility as any change in implementation of the node functionality will not affect the implementation of the board’s functionality or vice versa. It will also be easier to modify the behaviour of the Node class or add new features during future development by modifying the Node class instead of the Engine class.  </w:t>
-      </w:r>
-    </w:p>
-    <w:p>
-      <w:pPr>
-        <w:rPr>
-          <w:rFonts w:ascii="Times New Roman" w:eastAsia="Times New Roman" w:hAnsi="Times New Roman" w:cs="Times New Roman"/>
-          <w:sz w:val="24"/>
-          <w:szCs w:val="24"/>
-        </w:rPr>
-      </w:pPr>
-      <w:r>
-        <w:rPr>
-          <w:rFonts w:ascii="Times New Roman" w:eastAsia="Times New Roman" w:hAnsi="Times New Roman" w:cs="Times New Roman"/>
-          <w:sz w:val="24"/>
-          <w:szCs w:val="24"/>
-        </w:rPr>
-        <w:t xml:space="preserve">In addition to that, separation of concerns allows us to reuse the Node class’s functionality in other parts of the game, which for our case is implementing the logic of Player’s move. When implementing the logic for a player to move their token from one node to another, the logic to determine which nodes are valid moves will be encapsulated in the Node class as methods and we can reuse them in multiple parts of the game without rewriting the logic for each use case. This saves time and increases efficiency in the development process while ensuring code is consistent and maintainable.      </w:t>
-      </w:r>
-    </w:p>
-    <w:p>
-      <w:pPr>
-        <w:rPr>
-          <w:rFonts w:ascii="Times New Roman" w:eastAsia="Times New Roman" w:hAnsi="Times New Roman" w:cs="Times New Roman"/>
-        </w:rPr>
       </w:pPr>
     </w:p>
     <w:p>
       <w:pPr>
         <w:pStyle w:val="Heading3"/>
         <w:rPr>
-          <w:rFonts w:ascii="Times New Roman" w:eastAsia="Times New Roman" w:hAnsi="Times New Roman" w:cs="Times New Roman"/>
+          <w:rFonts w:asciiTheme="majorHAnsi" w:eastAsia="Times New Roman" w:hAnsiTheme="majorHAnsi" w:cstheme="majorHAnsi"/>
         </w:rPr>
       </w:pPr>
       <w:bookmarkStart w:id="2" w:name="_zhgmoo7comas" w:colFirst="0" w:colLast="0"/>
       <w:bookmarkEnd w:id="2"/>
       <w:r>
         <w:rPr>
-          <w:rFonts w:ascii="Times New Roman" w:eastAsia="Times New Roman" w:hAnsi="Times New Roman" w:cs="Times New Roman"/>
+          <w:rFonts w:asciiTheme="majorHAnsi" w:eastAsia="Times New Roman" w:hAnsiTheme="majorHAnsi" w:cstheme="majorHAnsi"/>
         </w:rPr>
         <w:t>Action class</w:t>
       </w:r>
     </w:p>
     <w:p>
       <w:pPr>
-        <w:rPr>
-          <w:rFonts w:ascii="Times New Roman" w:eastAsia="Times New Roman" w:hAnsi="Times New Roman" w:cs="Times New Roman"/>
-          <w:sz w:val="24"/>
-          <w:szCs w:val="24"/>
-        </w:rPr>
-      </w:pPr>
-      <w:r>
-        <w:rPr>
-          <w:rFonts w:ascii="Times New Roman" w:eastAsia="Times New Roman" w:hAnsi="Times New Roman" w:cs="Times New Roman"/>
+        <w:jc w:val="both"/>
+        <w:rPr>
+          <w:rFonts w:ascii="Calibri Light" w:eastAsia="Times New Roman" w:hAnsi="Calibri Light" w:cs="Calibri Light"/>
+          <w:sz w:val="24"/>
+          <w:szCs w:val="24"/>
+        </w:rPr>
+      </w:pPr>
+      <w:r>
+        <w:rPr>
+          <w:rFonts w:ascii="Calibri Light" w:eastAsia="Times New Roman" w:hAnsi="Calibri Light" w:cs="Calibri Light"/>
           <w:sz w:val="24"/>
           <w:szCs w:val="24"/>
         </w:rPr>
@@ -175,15 +187,16 @@
     </w:p>
     <w:p>
       <w:pPr>
-        <w:rPr>
-          <w:rFonts w:ascii="Times New Roman" w:eastAsia="Times New Roman" w:hAnsi="Times New Roman" w:cs="Times New Roman"/>
-          <w:sz w:val="24"/>
-          <w:szCs w:val="24"/>
-        </w:rPr>
-      </w:pPr>
-      <w:r>
-        <w:rPr>
-          <w:rFonts w:ascii="Times New Roman" w:eastAsia="Times New Roman" w:hAnsi="Times New Roman" w:cs="Times New Roman"/>
+        <w:jc w:val="both"/>
+        <w:rPr>
+          <w:rFonts w:ascii="Calibri Light" w:eastAsia="Times New Roman" w:hAnsi="Calibri Light" w:cs="Calibri Light"/>
+          <w:sz w:val="24"/>
+          <w:szCs w:val="24"/>
+        </w:rPr>
+      </w:pPr>
+      <w:r>
+        <w:rPr>
+          <w:rFonts w:ascii="Calibri Light" w:eastAsia="Times New Roman" w:hAnsi="Calibri Light" w:cs="Calibri Light"/>
           <w:sz w:val="24"/>
           <w:szCs w:val="24"/>
         </w:rPr>
@@ -192,15 +205,16 @@
     </w:p>
     <w:p>
       <w:pPr>
-        <w:rPr>
-          <w:rFonts w:ascii="Times New Roman" w:eastAsia="Times New Roman" w:hAnsi="Times New Roman" w:cs="Times New Roman"/>
-          <w:sz w:val="24"/>
-          <w:szCs w:val="24"/>
-        </w:rPr>
-      </w:pPr>
-      <w:r>
-        <w:rPr>
-          <w:rFonts w:ascii="Times New Roman" w:eastAsia="Times New Roman" w:hAnsi="Times New Roman" w:cs="Times New Roman"/>
+        <w:jc w:val="both"/>
+        <w:rPr>
+          <w:rFonts w:ascii="Calibri Light" w:eastAsia="Times New Roman" w:hAnsi="Calibri Light" w:cs="Calibri Light"/>
+          <w:sz w:val="24"/>
+          <w:szCs w:val="24"/>
+        </w:rPr>
+      </w:pPr>
+      <w:r>
+        <w:rPr>
+          <w:rFonts w:ascii="Calibri Light" w:eastAsia="Times New Roman" w:hAnsi="Calibri Light" w:cs="Calibri Light"/>
           <w:sz w:val="24"/>
           <w:szCs w:val="24"/>
         </w:rPr>
@@ -209,15 +223,16 @@
     </w:p>
     <w:p>
       <w:pPr>
-        <w:rPr>
-          <w:rFonts w:ascii="Times New Roman" w:eastAsia="Times New Roman" w:hAnsi="Times New Roman" w:cs="Times New Roman"/>
-          <w:sz w:val="24"/>
-          <w:szCs w:val="24"/>
-        </w:rPr>
-      </w:pPr>
-      <w:r>
-        <w:rPr>
-          <w:rFonts w:ascii="Times New Roman" w:eastAsia="Times New Roman" w:hAnsi="Times New Roman" w:cs="Times New Roman"/>
+        <w:jc w:val="both"/>
+        <w:rPr>
+          <w:rFonts w:ascii="Calibri Light" w:eastAsia="Times New Roman" w:hAnsi="Calibri Light" w:cs="Calibri Light"/>
+          <w:sz w:val="24"/>
+          <w:szCs w:val="24"/>
+        </w:rPr>
+      </w:pPr>
+      <w:r>
+        <w:rPr>
+          <w:rFonts w:ascii="Calibri Light" w:eastAsia="Times New Roman" w:hAnsi="Calibri Light" w:cs="Calibri Light"/>
           <w:sz w:val="24"/>
           <w:szCs w:val="24"/>
         </w:rPr>
@@ -227,15 +242,16 @@
     </w:p>
     <w:p>
       <w:pPr>
-        <w:rPr>
-          <w:rFonts w:ascii="Times New Roman" w:eastAsia="Times New Roman" w:hAnsi="Times New Roman" w:cs="Times New Roman"/>
-          <w:sz w:val="24"/>
-          <w:szCs w:val="24"/>
-        </w:rPr>
-      </w:pPr>
-      <w:r>
-        <w:rPr>
-          <w:rFonts w:ascii="Times New Roman" w:eastAsia="Times New Roman" w:hAnsi="Times New Roman" w:cs="Times New Roman"/>
+        <w:jc w:val="both"/>
+        <w:rPr>
+          <w:rFonts w:ascii="Calibri Light" w:eastAsia="Times New Roman" w:hAnsi="Calibri Light" w:cs="Calibri Light"/>
+          <w:sz w:val="24"/>
+          <w:szCs w:val="24"/>
+        </w:rPr>
+      </w:pPr>
+      <w:r>
+        <w:rPr>
+          <w:rFonts w:ascii="Calibri Light" w:eastAsia="Times New Roman" w:hAnsi="Calibri Light" w:cs="Calibri Light"/>
           <w:sz w:val="24"/>
           <w:szCs w:val="24"/>
         </w:rPr>
@@ -244,33 +260,32 @@
     </w:p>
     <w:p>
       <w:pPr>
-        <w:rPr>
-          <w:rFonts w:ascii="Times New Roman" w:eastAsia="Times New Roman" w:hAnsi="Times New Roman" w:cs="Times New Roman"/>
-          <w:sz w:val="24"/>
-          <w:szCs w:val="24"/>
-        </w:rPr>
-      </w:pPr>
-      <w:r>
-        <w:rPr>
-          <w:rFonts w:ascii="Times New Roman" w:eastAsia="Times New Roman" w:hAnsi="Times New Roman" w:cs="Times New Roman"/>
+        <w:jc w:val="both"/>
+        <w:rPr>
+          <w:rFonts w:ascii="Calibri Light" w:eastAsia="Times New Roman" w:hAnsi="Calibri Light" w:cs="Calibri Light"/>
+          <w:sz w:val="24"/>
+          <w:szCs w:val="24"/>
+        </w:rPr>
+      </w:pPr>
+      <w:r>
+        <w:rPr>
+          <w:rFonts w:ascii="Calibri Light" w:eastAsia="Times New Roman" w:hAnsi="Calibri Light" w:cs="Calibri Light"/>
           <w:sz w:val="24"/>
           <w:szCs w:val="24"/>
         </w:rPr>
         <w:t xml:space="preserve">Actions players can perform during a game will not be appropriate to be methods because if an Actor has many types of </w:t>
       </w:r>
-      <w:proofErr w:type="gramStart"/>
-      <w:r>
-        <w:rPr>
-          <w:rFonts w:ascii="Times New Roman" w:eastAsia="Times New Roman" w:hAnsi="Times New Roman" w:cs="Times New Roman"/>
-          <w:sz w:val="24"/>
-          <w:szCs w:val="24"/>
-        </w:rPr>
-        <w:t>actions</w:t>
-      </w:r>
-      <w:proofErr w:type="gramEnd"/>
-      <w:r>
-        <w:rPr>
-          <w:rFonts w:ascii="Times New Roman" w:eastAsia="Times New Roman" w:hAnsi="Times New Roman" w:cs="Times New Roman"/>
+      <w:r>
+        <w:rPr>
+          <w:rFonts w:ascii="Calibri Light" w:eastAsia="Times New Roman" w:hAnsi="Calibri Light" w:cs="Calibri Light"/>
+          <w:sz w:val="24"/>
+          <w:szCs w:val="24"/>
+        </w:rPr>
+        <w:t>actions,</w:t>
+      </w:r>
+      <w:r>
+        <w:rPr>
+          <w:rFonts w:ascii="Calibri Light" w:eastAsia="Times New Roman" w:hAnsi="Calibri Light" w:cs="Calibri Light"/>
           <w:sz w:val="24"/>
           <w:szCs w:val="24"/>
         </w:rPr>
@@ -321,14 +336,14 @@
       <w:pPr>
         <w:pStyle w:val="Heading1"/>
         <w:rPr>
-          <w:rFonts w:ascii="Times New Roman" w:eastAsia="Times New Roman" w:hAnsi="Times New Roman" w:cs="Times New Roman"/>
+          <w:rFonts w:asciiTheme="majorHAnsi" w:eastAsia="Times New Roman" w:hAnsiTheme="majorHAnsi" w:cstheme="majorHAnsi"/>
         </w:rPr>
       </w:pPr>
       <w:bookmarkStart w:id="4" w:name="_26suijgw9js1" w:colFirst="0" w:colLast="0"/>
       <w:bookmarkEnd w:id="4"/>
       <w:r>
         <w:rPr>
-          <w:rFonts w:ascii="Times New Roman" w:eastAsia="Times New Roman" w:hAnsi="Times New Roman" w:cs="Times New Roman"/>
+          <w:rFonts w:asciiTheme="majorHAnsi" w:eastAsia="Times New Roman" w:hAnsiTheme="majorHAnsi" w:cstheme="majorHAnsi"/>
         </w:rPr>
         <w:lastRenderedPageBreak/>
         <w:t>Multiplicities rationale</w:t>
@@ -338,7 +353,7 @@
       <w:pPr>
         <w:pStyle w:val="Heading3"/>
         <w:rPr>
-          <w:rFonts w:ascii="Times New Roman" w:eastAsia="Times New Roman" w:hAnsi="Times New Roman" w:cs="Times New Roman"/>
+          <w:rFonts w:asciiTheme="majorHAnsi" w:eastAsia="Times New Roman" w:hAnsiTheme="majorHAnsi" w:cstheme="majorHAnsi"/>
           <w:sz w:val="24"/>
           <w:szCs w:val="24"/>
         </w:rPr>
@@ -347,7 +362,7 @@
       <w:bookmarkEnd w:id="5"/>
       <w:r>
         <w:rPr>
-          <w:rFonts w:ascii="Times New Roman" w:eastAsia="Times New Roman" w:hAnsi="Times New Roman" w:cs="Times New Roman"/>
+          <w:rFonts w:asciiTheme="majorHAnsi" w:eastAsia="Times New Roman" w:hAnsiTheme="majorHAnsi" w:cstheme="majorHAnsi"/>
         </w:rPr>
         <w:t>Actor and Capability</w:t>
       </w:r>
@@ -406,15 +421,16 @@
     </w:p>
     <w:p>
       <w:pPr>
-        <w:rPr>
-          <w:rFonts w:ascii="Times New Roman" w:eastAsia="Times New Roman" w:hAnsi="Times New Roman" w:cs="Times New Roman"/>
-          <w:sz w:val="24"/>
-          <w:szCs w:val="24"/>
-        </w:rPr>
-      </w:pPr>
-      <w:r>
-        <w:rPr>
-          <w:rFonts w:ascii="Times New Roman" w:eastAsia="Times New Roman" w:hAnsi="Times New Roman" w:cs="Times New Roman"/>
+        <w:jc w:val="both"/>
+        <w:rPr>
+          <w:rFonts w:ascii="Calibri Light" w:eastAsia="Times New Roman" w:hAnsi="Calibri Light" w:cs="Calibri Light"/>
+          <w:sz w:val="24"/>
+          <w:szCs w:val="24"/>
+        </w:rPr>
+      </w:pPr>
+      <w:r>
+        <w:rPr>
+          <w:rFonts w:ascii="Calibri Light" w:eastAsia="Times New Roman" w:hAnsi="Calibri Light" w:cs="Calibri Light"/>
           <w:sz w:val="24"/>
           <w:szCs w:val="24"/>
         </w:rPr>
@@ -423,8 +439,9 @@
     </w:p>
     <w:p>
       <w:pPr>
-        <w:rPr>
-          <w:rFonts w:ascii="Times New Roman" w:eastAsia="Times New Roman" w:hAnsi="Times New Roman" w:cs="Times New Roman"/>
+        <w:jc w:val="both"/>
+        <w:rPr>
+          <w:rFonts w:ascii="Calibri Light" w:eastAsia="Times New Roman" w:hAnsi="Calibri Light" w:cs="Calibri Light"/>
           <w:sz w:val="24"/>
           <w:szCs w:val="24"/>
         </w:rPr>
@@ -472,8 +489,9 @@
                 <w:between w:val="nil"/>
               </w:pBdr>
               <w:spacing w:line="240" w:lineRule="auto"/>
+              <w:jc w:val="center"/>
               <w:rPr>
-                <w:rFonts w:ascii="Times New Roman" w:eastAsia="Times New Roman" w:hAnsi="Times New Roman" w:cs="Times New Roman"/>
+                <w:rFonts w:ascii="Calibri Light" w:eastAsia="Times New Roman" w:hAnsi="Calibri Light" w:cs="Calibri Light"/>
                 <w:b/>
                 <w:sz w:val="24"/>
                 <w:szCs w:val="24"/>
@@ -481,12 +499,12 @@
             </w:pPr>
             <w:r>
               <w:rPr>
-                <w:rFonts w:ascii="Times New Roman" w:eastAsia="Times New Roman" w:hAnsi="Times New Roman" w:cs="Times New Roman"/>
+                <w:rFonts w:ascii="Calibri Light" w:eastAsia="Times New Roman" w:hAnsi="Calibri Light" w:cs="Calibri Light"/>
                 <w:b/>
                 <w:sz w:val="24"/>
                 <w:szCs w:val="24"/>
               </w:rPr>
-              <w:t xml:space="preserve">Capability </w:t>
+              <w:t>Capability</w:t>
             </w:r>
           </w:p>
         </w:tc>
@@ -512,8 +530,9 @@
                 <w:between w:val="nil"/>
               </w:pBdr>
               <w:spacing w:line="240" w:lineRule="auto"/>
+              <w:jc w:val="center"/>
               <w:rPr>
-                <w:rFonts w:ascii="Times New Roman" w:eastAsia="Times New Roman" w:hAnsi="Times New Roman" w:cs="Times New Roman"/>
+                <w:rFonts w:ascii="Calibri Light" w:eastAsia="Times New Roman" w:hAnsi="Calibri Light" w:cs="Calibri Light"/>
                 <w:b/>
                 <w:sz w:val="24"/>
                 <w:szCs w:val="24"/>
@@ -521,12 +540,12 @@
             </w:pPr>
             <w:r>
               <w:rPr>
-                <w:rFonts w:ascii="Times New Roman" w:eastAsia="Times New Roman" w:hAnsi="Times New Roman" w:cs="Times New Roman"/>
+                <w:rFonts w:ascii="Calibri Light" w:eastAsia="Times New Roman" w:hAnsi="Calibri Light" w:cs="Calibri Light"/>
                 <w:b/>
                 <w:sz w:val="24"/>
                 <w:szCs w:val="24"/>
               </w:rPr>
-              <w:t xml:space="preserve">Condition </w:t>
+              <w:t>Condition</w:t>
             </w:r>
           </w:p>
         </w:tc>
@@ -554,15 +573,16 @@
                 <w:between w:val="nil"/>
               </w:pBdr>
               <w:spacing w:line="240" w:lineRule="auto"/>
+              <w:jc w:val="center"/>
               <w:rPr>
-                <w:rFonts w:ascii="Times New Roman" w:eastAsia="Times New Roman" w:hAnsi="Times New Roman" w:cs="Times New Roman"/>
+                <w:rFonts w:ascii="Calibri Light" w:eastAsia="Times New Roman" w:hAnsi="Calibri Light" w:cs="Calibri Light"/>
                 <w:sz w:val="24"/>
                 <w:szCs w:val="24"/>
               </w:rPr>
             </w:pPr>
             <w:r>
               <w:rPr>
-                <w:rFonts w:ascii="Times New Roman" w:eastAsia="Times New Roman" w:hAnsi="Times New Roman" w:cs="Times New Roman"/>
+                <w:rFonts w:ascii="Calibri Light" w:eastAsia="Times New Roman" w:hAnsi="Calibri Light" w:cs="Calibri Light"/>
                 <w:sz w:val="24"/>
                 <w:szCs w:val="24"/>
               </w:rPr>
@@ -592,15 +612,16 @@
                 <w:between w:val="nil"/>
               </w:pBdr>
               <w:spacing w:line="240" w:lineRule="auto"/>
+              <w:jc w:val="center"/>
               <w:rPr>
-                <w:rFonts w:ascii="Times New Roman" w:eastAsia="Times New Roman" w:hAnsi="Times New Roman" w:cs="Times New Roman"/>
+                <w:rFonts w:ascii="Calibri Light" w:eastAsia="Times New Roman" w:hAnsi="Calibri Light" w:cs="Calibri Light"/>
                 <w:sz w:val="24"/>
                 <w:szCs w:val="24"/>
               </w:rPr>
             </w:pPr>
             <w:r>
               <w:rPr>
-                <w:rFonts w:ascii="Times New Roman" w:eastAsia="Times New Roman" w:hAnsi="Times New Roman" w:cs="Times New Roman"/>
+                <w:rFonts w:ascii="Calibri Light" w:eastAsia="Times New Roman" w:hAnsi="Calibri Light" w:cs="Calibri Light"/>
                 <w:sz w:val="24"/>
                 <w:szCs w:val="24"/>
               </w:rPr>
@@ -632,15 +653,16 @@
                 <w:between w:val="nil"/>
               </w:pBdr>
               <w:spacing w:line="240" w:lineRule="auto"/>
+              <w:jc w:val="center"/>
               <w:rPr>
-                <w:rFonts w:ascii="Times New Roman" w:eastAsia="Times New Roman" w:hAnsi="Times New Roman" w:cs="Times New Roman"/>
+                <w:rFonts w:ascii="Calibri Light" w:eastAsia="Times New Roman" w:hAnsi="Calibri Light" w:cs="Calibri Light"/>
                 <w:sz w:val="24"/>
                 <w:szCs w:val="24"/>
               </w:rPr>
             </w:pPr>
             <w:r>
               <w:rPr>
-                <w:rFonts w:ascii="Times New Roman" w:eastAsia="Times New Roman" w:hAnsi="Times New Roman" w:cs="Times New Roman"/>
+                <w:rFonts w:ascii="Calibri Light" w:eastAsia="Times New Roman" w:hAnsi="Calibri Light" w:cs="Calibri Light"/>
                 <w:sz w:val="24"/>
                 <w:szCs w:val="24"/>
               </w:rPr>
@@ -670,19 +692,20 @@
                 <w:between w:val="nil"/>
               </w:pBdr>
               <w:spacing w:line="240" w:lineRule="auto"/>
+              <w:jc w:val="center"/>
               <w:rPr>
-                <w:rFonts w:ascii="Times New Roman" w:eastAsia="Times New Roman" w:hAnsi="Times New Roman" w:cs="Times New Roman"/>
+                <w:rFonts w:ascii="Calibri Light" w:eastAsia="Times New Roman" w:hAnsi="Calibri Light" w:cs="Calibri Light"/>
                 <w:sz w:val="24"/>
                 <w:szCs w:val="24"/>
               </w:rPr>
             </w:pPr>
             <w:r>
               <w:rPr>
-                <w:rFonts w:ascii="Times New Roman" w:eastAsia="Times New Roman" w:hAnsi="Times New Roman" w:cs="Times New Roman"/>
+                <w:rFonts w:ascii="Calibri Light" w:eastAsia="Times New Roman" w:hAnsi="Calibri Light" w:cs="Calibri Light"/>
                 <w:sz w:val="24"/>
                 <w:szCs w:val="24"/>
               </w:rPr>
-              <w:t xml:space="preserve">When player have 0 tokens with them </w:t>
+              <w:t>When player have 0 tokens with them</w:t>
             </w:r>
           </w:p>
         </w:tc>
@@ -710,15 +733,16 @@
                 <w:between w:val="nil"/>
               </w:pBdr>
               <w:spacing w:line="240" w:lineRule="auto"/>
+              <w:jc w:val="center"/>
               <w:rPr>
-                <w:rFonts w:ascii="Times New Roman" w:eastAsia="Times New Roman" w:hAnsi="Times New Roman" w:cs="Times New Roman"/>
+                <w:rFonts w:ascii="Calibri Light" w:eastAsia="Times New Roman" w:hAnsi="Calibri Light" w:cs="Calibri Light"/>
                 <w:sz w:val="24"/>
                 <w:szCs w:val="24"/>
               </w:rPr>
             </w:pPr>
             <w:r>
               <w:rPr>
-                <w:rFonts w:ascii="Times New Roman" w:eastAsia="Times New Roman" w:hAnsi="Times New Roman" w:cs="Times New Roman"/>
+                <w:rFonts w:ascii="Calibri Light" w:eastAsia="Times New Roman" w:hAnsi="Calibri Light" w:cs="Calibri Light"/>
                 <w:sz w:val="24"/>
                 <w:szCs w:val="24"/>
               </w:rPr>
@@ -748,15 +772,16 @@
                 <w:between w:val="nil"/>
               </w:pBdr>
               <w:spacing w:line="240" w:lineRule="auto"/>
+              <w:jc w:val="center"/>
               <w:rPr>
-                <w:rFonts w:ascii="Times New Roman" w:eastAsia="Times New Roman" w:hAnsi="Times New Roman" w:cs="Times New Roman"/>
+                <w:rFonts w:ascii="Calibri Light" w:eastAsia="Times New Roman" w:hAnsi="Calibri Light" w:cs="Calibri Light"/>
                 <w:sz w:val="24"/>
                 <w:szCs w:val="24"/>
               </w:rPr>
             </w:pPr>
             <w:r>
               <w:rPr>
-                <w:rFonts w:ascii="Times New Roman" w:eastAsia="Times New Roman" w:hAnsi="Times New Roman" w:cs="Times New Roman"/>
+                <w:rFonts w:ascii="Calibri Light" w:eastAsia="Times New Roman" w:hAnsi="Calibri Light" w:cs="Calibri Light"/>
                 <w:sz w:val="24"/>
                 <w:szCs w:val="24"/>
               </w:rPr>
@@ -768,53 +793,71 @@
     </w:tbl>
     <w:p>
       <w:pPr>
-        <w:rPr>
-          <w:rFonts w:ascii="Times New Roman" w:eastAsia="Times New Roman" w:hAnsi="Times New Roman" w:cs="Times New Roman"/>
-          <w:sz w:val="24"/>
-          <w:szCs w:val="24"/>
-        </w:rPr>
-      </w:pPr>
-    </w:p>
-    <w:p>
-      <w:pPr>
-        <w:rPr>
-          <w:rFonts w:ascii="Times New Roman" w:eastAsia="Times New Roman" w:hAnsi="Times New Roman" w:cs="Times New Roman"/>
-          <w:sz w:val="24"/>
-          <w:szCs w:val="24"/>
-        </w:rPr>
-      </w:pPr>
-      <w:r>
-        <w:rPr>
-          <w:rFonts w:ascii="Times New Roman" w:eastAsia="Times New Roman" w:hAnsi="Times New Roman" w:cs="Times New Roman"/>
+        <w:jc w:val="both"/>
+        <w:rPr>
+          <w:rFonts w:ascii="Calibri Light" w:eastAsia="Times New Roman" w:hAnsi="Calibri Light" w:cs="Calibri Light"/>
+          <w:sz w:val="24"/>
+          <w:szCs w:val="24"/>
+        </w:rPr>
+      </w:pPr>
+    </w:p>
+    <w:p>
+      <w:pPr>
+        <w:jc w:val="both"/>
+        <w:rPr>
+          <w:rFonts w:ascii="Calibri Light" w:eastAsia="Times New Roman" w:hAnsi="Calibri Light" w:cs="Calibri Light"/>
+          <w:sz w:val="24"/>
+          <w:szCs w:val="24"/>
+        </w:rPr>
+      </w:pPr>
+      <w:r>
+        <w:rPr>
+          <w:rFonts w:ascii="Calibri Light" w:eastAsia="Times New Roman" w:hAnsi="Calibri Light" w:cs="Calibri Light"/>
           <w:sz w:val="24"/>
           <w:szCs w:val="24"/>
         </w:rPr>
         <w:t xml:space="preserve">Since removed tokens will not reappear in the game, the total number of tokens left with Actor will only decrease overtime. Actor’s capability will be replaced with a new capability when their condition changes. Therefore, Actors will only have either one of the capabilities from the table above hence the number of </w:t>
       </w:r>
+      <w:r>
+        <w:rPr>
+          <w:rFonts w:ascii="Calibri Light" w:eastAsia="Times New Roman" w:hAnsi="Calibri Light" w:cs="Calibri Light"/>
+          <w:sz w:val="24"/>
+          <w:szCs w:val="24"/>
+        </w:rPr>
+        <w:t>capabilities</w:t>
+      </w:r>
+      <w:r>
+        <w:rPr>
+          <w:rFonts w:ascii="Calibri Light" w:eastAsia="Times New Roman" w:hAnsi="Calibri Light" w:cs="Calibri Light"/>
+          <w:sz w:val="24"/>
+          <w:szCs w:val="24"/>
+        </w:rPr>
+        <w:t xml:space="preserve"> an Actor can have </w:t>
+      </w:r>
       <w:proofErr w:type="gramStart"/>
       <w:r>
         <w:rPr>
-          <w:rFonts w:ascii="Times New Roman" w:eastAsia="Times New Roman" w:hAnsi="Times New Roman" w:cs="Times New Roman"/>
-          <w:sz w:val="24"/>
-          <w:szCs w:val="24"/>
-        </w:rPr>
-        <w:t>capability</w:t>
+          <w:rFonts w:ascii="Calibri Light" w:eastAsia="Times New Roman" w:hAnsi="Calibri Light" w:cs="Calibri Light"/>
+          <w:sz w:val="24"/>
+          <w:szCs w:val="24"/>
+        </w:rPr>
+        <w:t>is</w:t>
       </w:r>
       <w:proofErr w:type="gramEnd"/>
       <w:r>
         <w:rPr>
-          <w:rFonts w:ascii="Times New Roman" w:eastAsia="Times New Roman" w:hAnsi="Times New Roman" w:cs="Times New Roman"/>
-          <w:sz w:val="24"/>
-          <w:szCs w:val="24"/>
-        </w:rPr>
-        <w:t xml:space="preserve"> an Actor can have is 1. </w:t>
+          <w:rFonts w:ascii="Calibri Light" w:eastAsia="Times New Roman" w:hAnsi="Calibri Light" w:cs="Calibri Light"/>
+          <w:sz w:val="24"/>
+          <w:szCs w:val="24"/>
+        </w:rPr>
+        <w:t xml:space="preserve"> 1. </w:t>
       </w:r>
     </w:p>
     <w:p>
       <w:pPr>
         <w:pStyle w:val="Heading3"/>
         <w:rPr>
-          <w:rFonts w:ascii="Times New Roman" w:eastAsia="Times New Roman" w:hAnsi="Times New Roman" w:cs="Times New Roman"/>
+          <w:rFonts w:asciiTheme="majorHAnsi" w:eastAsia="Times New Roman" w:hAnsiTheme="majorHAnsi" w:cstheme="majorHAnsi"/>
           <w:sz w:val="24"/>
           <w:szCs w:val="24"/>
         </w:rPr>
@@ -824,7 +867,7 @@
       <w:proofErr w:type="spellStart"/>
       <w:r>
         <w:rPr>
-          <w:rFonts w:ascii="Times New Roman" w:eastAsia="Times New Roman" w:hAnsi="Times New Roman" w:cs="Times New Roman"/>
+          <w:rFonts w:asciiTheme="majorHAnsi" w:eastAsia="Times New Roman" w:hAnsiTheme="majorHAnsi" w:cstheme="majorHAnsi"/>
         </w:rPr>
         <w:lastRenderedPageBreak/>
         <w:t>GameController</w:t>
@@ -832,7 +875,7 @@
       <w:proofErr w:type="spellEnd"/>
       <w:r>
         <w:rPr>
-          <w:rFonts w:ascii="Times New Roman" w:eastAsia="Times New Roman" w:hAnsi="Times New Roman" w:cs="Times New Roman"/>
+          <w:rFonts w:asciiTheme="majorHAnsi" w:eastAsia="Times New Roman" w:hAnsiTheme="majorHAnsi" w:cstheme="majorHAnsi"/>
         </w:rPr>
         <w:t xml:space="preserve"> and Node</w:t>
       </w:r>
@@ -892,115 +935,113 @@
     <w:p>
       <w:pPr>
         <w:rPr>
+          <w:rFonts w:asciiTheme="majorHAnsi" w:eastAsia="Times New Roman" w:hAnsiTheme="majorHAnsi" w:cstheme="majorHAnsi"/>
+          <w:sz w:val="24"/>
+          <w:szCs w:val="24"/>
+        </w:rPr>
+      </w:pPr>
+      <w:proofErr w:type="spellStart"/>
+      <w:r>
+        <w:rPr>
+          <w:rFonts w:asciiTheme="majorHAnsi" w:eastAsia="Times New Roman" w:hAnsiTheme="majorHAnsi" w:cstheme="majorHAnsi"/>
+          <w:sz w:val="24"/>
+          <w:szCs w:val="24"/>
+        </w:rPr>
+        <w:t>GameController</w:t>
+      </w:r>
+      <w:proofErr w:type="spellEnd"/>
+      <w:r>
+        <w:rPr>
+          <w:rFonts w:asciiTheme="majorHAnsi" w:eastAsia="Times New Roman" w:hAnsiTheme="majorHAnsi" w:cstheme="majorHAnsi"/>
+          <w:sz w:val="24"/>
+          <w:szCs w:val="24"/>
+        </w:rPr>
+        <w:t xml:space="preserve"> class and Node class have a multiplicity of 1 -&gt; 24 because the number of nodes remains the same throughout the game, which is 24 Nodes. </w:t>
+      </w:r>
+    </w:p>
+    <w:p>
+      <w:pPr>
+        <w:rPr>
+          <w:rFonts w:asciiTheme="majorHAnsi" w:eastAsia="Times New Roman" w:hAnsiTheme="majorHAnsi" w:cstheme="majorHAnsi"/>
+          <w:sz w:val="24"/>
+          <w:szCs w:val="24"/>
+        </w:rPr>
+      </w:pPr>
+      <w:r>
+        <w:rPr>
+          <w:rFonts w:asciiTheme="majorHAnsi" w:eastAsia="Times New Roman" w:hAnsiTheme="majorHAnsi" w:cstheme="majorHAnsi"/>
+          <w:sz w:val="24"/>
+          <w:szCs w:val="24"/>
+        </w:rPr>
+        <w:t xml:space="preserve">In a Nine Man Morris game, the board consists of 24 intersections, which are nodes connected by straight lines, with each Node connecting to 1- 4 neighbouring nodes depending on its position. </w:t>
+      </w:r>
+      <w:r>
+        <w:rPr>
+          <w:rFonts w:asciiTheme="majorHAnsi" w:eastAsia="Times New Roman" w:hAnsiTheme="majorHAnsi" w:cstheme="majorHAnsi"/>
+          <w:sz w:val="24"/>
+          <w:szCs w:val="24"/>
+        </w:rPr>
+        <w:t>Therefore,</w:t>
+      </w:r>
+      <w:r>
+        <w:rPr>
+          <w:rFonts w:asciiTheme="majorHAnsi" w:eastAsia="Times New Roman" w:hAnsiTheme="majorHAnsi" w:cstheme="majorHAnsi"/>
+          <w:sz w:val="24"/>
+          <w:szCs w:val="24"/>
+        </w:rPr>
+        <w:t xml:space="preserve"> the </w:t>
+      </w:r>
+      <w:proofErr w:type="spellStart"/>
+      <w:r>
+        <w:rPr>
+          <w:rFonts w:asciiTheme="majorHAnsi" w:eastAsia="Times New Roman" w:hAnsiTheme="majorHAnsi" w:cstheme="majorHAnsi"/>
+          <w:sz w:val="24"/>
+          <w:szCs w:val="24"/>
+        </w:rPr>
+        <w:t>GameController</w:t>
+      </w:r>
+      <w:proofErr w:type="spellEnd"/>
+      <w:r>
+        <w:rPr>
+          <w:rFonts w:asciiTheme="majorHAnsi" w:eastAsia="Times New Roman" w:hAnsiTheme="majorHAnsi" w:cstheme="majorHAnsi"/>
+          <w:sz w:val="24"/>
+          <w:szCs w:val="24"/>
+        </w:rPr>
+        <w:t xml:space="preserve"> class will have 24 instances of the Node class in the constructor, represented by the </w:t>
+      </w:r>
+      <w:proofErr w:type="spellStart"/>
+      <w:r>
+        <w:rPr>
+          <w:rFonts w:asciiTheme="majorHAnsi" w:eastAsia="Times New Roman" w:hAnsiTheme="majorHAnsi" w:cstheme="majorHAnsi"/>
+          <w:sz w:val="24"/>
+          <w:szCs w:val="24"/>
+        </w:rPr>
+        <w:t>nodeList</w:t>
+      </w:r>
+      <w:proofErr w:type="spellEnd"/>
+      <w:r>
+        <w:rPr>
+          <w:rFonts w:asciiTheme="majorHAnsi" w:eastAsia="Times New Roman" w:hAnsiTheme="majorHAnsi" w:cstheme="majorHAnsi"/>
+          <w:sz w:val="24"/>
+          <w:szCs w:val="24"/>
+        </w:rPr>
+        <w:t xml:space="preserve"> attribute which includes an array list containing the 24 nodes for tokens to be placed in the game. </w:t>
+      </w:r>
+    </w:p>
+    <w:p>
+      <w:pPr>
+        <w:rPr>
           <w:rFonts w:ascii="Times New Roman" w:eastAsia="Times New Roman" w:hAnsi="Times New Roman" w:cs="Times New Roman"/>
           <w:sz w:val="24"/>
           <w:szCs w:val="24"/>
         </w:rPr>
       </w:pPr>
-      <w:proofErr w:type="spellStart"/>
-      <w:r>
-        <w:rPr>
-          <w:rFonts w:ascii="Times New Roman" w:eastAsia="Times New Roman" w:hAnsi="Times New Roman" w:cs="Times New Roman"/>
-          <w:sz w:val="24"/>
-          <w:szCs w:val="24"/>
-        </w:rPr>
-        <w:t>GameController</w:t>
-      </w:r>
-      <w:proofErr w:type="spellEnd"/>
-      <w:r>
-        <w:rPr>
-          <w:rFonts w:ascii="Times New Roman" w:eastAsia="Times New Roman" w:hAnsi="Times New Roman" w:cs="Times New Roman"/>
-          <w:sz w:val="24"/>
-          <w:szCs w:val="24"/>
-        </w:rPr>
-        <w:t xml:space="preserve"> class and Node class have a multiplicity of 1 -&gt; 24 because the number of nodes remains the same throughout the game, which is 24 Nodes. </w:t>
-      </w:r>
-    </w:p>
-    <w:p>
-      <w:pPr>
-        <w:rPr>
-          <w:rFonts w:ascii="Times New Roman" w:eastAsia="Times New Roman" w:hAnsi="Times New Roman" w:cs="Times New Roman"/>
-          <w:sz w:val="24"/>
-          <w:szCs w:val="24"/>
-        </w:rPr>
-      </w:pPr>
-      <w:r>
-        <w:rPr>
-          <w:rFonts w:ascii="Times New Roman" w:eastAsia="Times New Roman" w:hAnsi="Times New Roman" w:cs="Times New Roman"/>
-          <w:sz w:val="24"/>
-          <w:szCs w:val="24"/>
-        </w:rPr>
-        <w:t xml:space="preserve">In a Nine Man Morris game, the board consists of 24 intersections, which are nodes connected by straight lines, with each Node connecting to 1- 4 neighbouring nodes depending on its position. </w:t>
-      </w:r>
-      <w:proofErr w:type="gramStart"/>
-      <w:r>
-        <w:rPr>
-          <w:rFonts w:ascii="Times New Roman" w:eastAsia="Times New Roman" w:hAnsi="Times New Roman" w:cs="Times New Roman"/>
-          <w:sz w:val="24"/>
-          <w:szCs w:val="24"/>
-        </w:rPr>
-        <w:t>Therefore</w:t>
-      </w:r>
-      <w:proofErr w:type="gramEnd"/>
-      <w:r>
-        <w:rPr>
-          <w:rFonts w:ascii="Times New Roman" w:eastAsia="Times New Roman" w:hAnsi="Times New Roman" w:cs="Times New Roman"/>
-          <w:sz w:val="24"/>
-          <w:szCs w:val="24"/>
-        </w:rPr>
-        <w:t xml:space="preserve"> the </w:t>
-      </w:r>
-      <w:proofErr w:type="spellStart"/>
-      <w:r>
-        <w:rPr>
-          <w:rFonts w:ascii="Times New Roman" w:eastAsia="Times New Roman" w:hAnsi="Times New Roman" w:cs="Times New Roman"/>
-          <w:sz w:val="24"/>
-          <w:szCs w:val="24"/>
-        </w:rPr>
-        <w:t>GameController</w:t>
-      </w:r>
-      <w:proofErr w:type="spellEnd"/>
-      <w:r>
-        <w:rPr>
-          <w:rFonts w:ascii="Times New Roman" w:eastAsia="Times New Roman" w:hAnsi="Times New Roman" w:cs="Times New Roman"/>
-          <w:sz w:val="24"/>
-          <w:szCs w:val="24"/>
-        </w:rPr>
-        <w:t xml:space="preserve"> class will have 24 instances of the Node class in the constructor, represented by the </w:t>
-      </w:r>
-      <w:proofErr w:type="spellStart"/>
-      <w:r>
-        <w:rPr>
-          <w:rFonts w:ascii="Times New Roman" w:eastAsia="Times New Roman" w:hAnsi="Times New Roman" w:cs="Times New Roman"/>
-          <w:sz w:val="24"/>
-          <w:szCs w:val="24"/>
-        </w:rPr>
-        <w:t>nodeList</w:t>
-      </w:r>
-      <w:proofErr w:type="spellEnd"/>
-      <w:r>
-        <w:rPr>
-          <w:rFonts w:ascii="Times New Roman" w:eastAsia="Times New Roman" w:hAnsi="Times New Roman" w:cs="Times New Roman"/>
-          <w:sz w:val="24"/>
-          <w:szCs w:val="24"/>
-        </w:rPr>
-        <w:t xml:space="preserve"> attribute which includes an array list containing the 24 nodes for tokens to be placed in the game. </w:t>
-      </w:r>
-    </w:p>
-    <w:p>
-      <w:pPr>
-        <w:rPr>
-          <w:rFonts w:ascii="Times New Roman" w:eastAsia="Times New Roman" w:hAnsi="Times New Roman" w:cs="Times New Roman"/>
-          <w:sz w:val="24"/>
-          <w:szCs w:val="24"/>
-        </w:rPr>
-      </w:pPr>
     </w:p>
     <w:p>
       <w:pPr>
         <w:pStyle w:val="Heading3"/>
         <w:rPr>
-          <w:rFonts w:ascii="Times New Roman" w:eastAsia="Times New Roman" w:hAnsi="Times New Roman" w:cs="Times New Roman"/>
+          <w:rFonts w:asciiTheme="majorHAnsi" w:eastAsia="Times New Roman" w:hAnsiTheme="majorHAnsi" w:cstheme="majorHAnsi"/>
         </w:rPr>
       </w:pPr>
       <w:bookmarkStart w:id="7" w:name="_elgigsmyteaa" w:colFirst="0" w:colLast="0"/>
@@ -1008,7 +1049,7 @@
       <w:proofErr w:type="spellStart"/>
       <w:r>
         <w:rPr>
-          <w:rFonts w:ascii="Times New Roman" w:eastAsia="Times New Roman" w:hAnsi="Times New Roman" w:cs="Times New Roman"/>
+          <w:rFonts w:asciiTheme="majorHAnsi" w:eastAsia="Times New Roman" w:hAnsiTheme="majorHAnsi" w:cstheme="majorHAnsi"/>
         </w:rPr>
         <w:lastRenderedPageBreak/>
         <w:t>GameController</w:t>
@@ -1016,7 +1057,7 @@
       <w:proofErr w:type="spellEnd"/>
       <w:r>
         <w:rPr>
-          <w:rFonts w:ascii="Times New Roman" w:eastAsia="Times New Roman" w:hAnsi="Times New Roman" w:cs="Times New Roman"/>
+          <w:rFonts w:asciiTheme="majorHAnsi" w:eastAsia="Times New Roman" w:hAnsiTheme="majorHAnsi" w:cstheme="majorHAnsi"/>
         </w:rPr>
         <w:t xml:space="preserve"> and Actor</w:t>
       </w:r>
@@ -1075,142 +1116,143 @@
     </w:p>
     <w:p>
       <w:pPr>
+        <w:jc w:val="both"/>
+        <w:rPr>
+          <w:rFonts w:ascii="Calibri Light" w:eastAsia="Times New Roman" w:hAnsi="Calibri Light" w:cs="Calibri Light"/>
+          <w:sz w:val="24"/>
+          <w:szCs w:val="24"/>
+        </w:rPr>
+      </w:pPr>
+      <w:proofErr w:type="spellStart"/>
+      <w:r>
+        <w:rPr>
+          <w:rFonts w:ascii="Calibri Light" w:eastAsia="Times New Roman" w:hAnsi="Calibri Light" w:cs="Calibri Light"/>
+          <w:sz w:val="24"/>
+          <w:szCs w:val="24"/>
+        </w:rPr>
+        <w:t>GameController</w:t>
+      </w:r>
+      <w:proofErr w:type="spellEnd"/>
+      <w:r>
+        <w:rPr>
+          <w:rFonts w:ascii="Calibri Light" w:eastAsia="Times New Roman" w:hAnsi="Calibri Light" w:cs="Calibri Light"/>
+          <w:sz w:val="24"/>
+          <w:szCs w:val="24"/>
+        </w:rPr>
+        <w:t xml:space="preserve"> class and Actor class have a multiplicity of 1-&gt; 2 because each instance of </w:t>
+      </w:r>
+      <w:proofErr w:type="spellStart"/>
+      <w:r>
+        <w:rPr>
+          <w:rFonts w:ascii="Calibri Light" w:eastAsia="Times New Roman" w:hAnsi="Calibri Light" w:cs="Calibri Light"/>
+          <w:sz w:val="24"/>
+          <w:szCs w:val="24"/>
+        </w:rPr>
+        <w:t>GameController</w:t>
+      </w:r>
+      <w:proofErr w:type="spellEnd"/>
+      <w:r>
+        <w:rPr>
+          <w:rFonts w:ascii="Calibri Light" w:eastAsia="Times New Roman" w:hAnsi="Calibri Light" w:cs="Calibri Light"/>
+          <w:sz w:val="24"/>
+          <w:szCs w:val="24"/>
+        </w:rPr>
+        <w:t xml:space="preserve"> is played by two Actors (the game will not start if there is less than two Actor). </w:t>
+      </w:r>
+      <w:proofErr w:type="spellStart"/>
+      <w:r>
+        <w:rPr>
+          <w:rFonts w:ascii="Calibri Light" w:eastAsia="Times New Roman" w:hAnsi="Calibri Light" w:cs="Calibri Light"/>
+          <w:sz w:val="24"/>
+          <w:szCs w:val="24"/>
+        </w:rPr>
+        <w:t>GameController</w:t>
+      </w:r>
+      <w:proofErr w:type="spellEnd"/>
+      <w:r>
+        <w:rPr>
+          <w:rFonts w:ascii="Calibri Light" w:eastAsia="Times New Roman" w:hAnsi="Calibri Light" w:cs="Calibri Light"/>
+          <w:sz w:val="24"/>
+          <w:szCs w:val="24"/>
+        </w:rPr>
+        <w:t xml:space="preserve"> class represents the current game state while the Actor class represents players that are participating in the game. Since there are always 2 Actors participating in a game, there must always be two instances of the Actor class that each instance of the </w:t>
+      </w:r>
+      <w:proofErr w:type="spellStart"/>
+      <w:r>
+        <w:rPr>
+          <w:rFonts w:ascii="Calibri Light" w:eastAsia="Times New Roman" w:hAnsi="Calibri Light" w:cs="Calibri Light"/>
+          <w:sz w:val="24"/>
+          <w:szCs w:val="24"/>
+        </w:rPr>
+        <w:t>GameController</w:t>
+      </w:r>
+      <w:proofErr w:type="spellEnd"/>
+      <w:r>
+        <w:rPr>
+          <w:rFonts w:ascii="Calibri Light" w:eastAsia="Times New Roman" w:hAnsi="Calibri Light" w:cs="Calibri Light"/>
+          <w:sz w:val="24"/>
+          <w:szCs w:val="24"/>
+        </w:rPr>
+        <w:t xml:space="preserve"> class have association to as the </w:t>
+      </w:r>
+      <w:proofErr w:type="spellStart"/>
+      <w:r>
+        <w:rPr>
+          <w:rFonts w:ascii="Calibri Light" w:eastAsia="Times New Roman" w:hAnsi="Calibri Light" w:cs="Calibri Light"/>
+          <w:sz w:val="24"/>
+          <w:szCs w:val="24"/>
+        </w:rPr>
+        <w:t>GameController</w:t>
+      </w:r>
+      <w:proofErr w:type="spellEnd"/>
+      <w:r>
+        <w:rPr>
+          <w:rFonts w:ascii="Calibri Light" w:eastAsia="Times New Roman" w:hAnsi="Calibri Light" w:cs="Calibri Light"/>
+          <w:sz w:val="24"/>
+          <w:szCs w:val="24"/>
+        </w:rPr>
+        <w:t xml:space="preserve"> class have two instances of Actor in the </w:t>
+      </w:r>
+      <w:proofErr w:type="spellStart"/>
+      <w:r>
+        <w:rPr>
+          <w:rFonts w:ascii="Calibri Light" w:eastAsia="Times New Roman" w:hAnsi="Calibri Light" w:cs="Calibri Light"/>
+          <w:sz w:val="24"/>
+          <w:szCs w:val="24"/>
+        </w:rPr>
+        <w:t>playerList</w:t>
+      </w:r>
+      <w:proofErr w:type="spellEnd"/>
+      <w:r>
+        <w:rPr>
+          <w:rFonts w:ascii="Calibri Light" w:eastAsia="Times New Roman" w:hAnsi="Calibri Light" w:cs="Calibri Light"/>
+          <w:sz w:val="24"/>
+          <w:szCs w:val="24"/>
+        </w:rPr>
+        <w:t xml:space="preserve"> attribute, which is a list containing two Actor involved in the game. </w:t>
+      </w:r>
+    </w:p>
+    <w:p>
+      <w:pPr>
         <w:rPr>
           <w:rFonts w:ascii="Times New Roman" w:eastAsia="Times New Roman" w:hAnsi="Times New Roman" w:cs="Times New Roman"/>
           <w:sz w:val="24"/>
           <w:szCs w:val="24"/>
         </w:rPr>
       </w:pPr>
-      <w:proofErr w:type="spellStart"/>
-      <w:r>
-        <w:rPr>
-          <w:rFonts w:ascii="Times New Roman" w:eastAsia="Times New Roman" w:hAnsi="Times New Roman" w:cs="Times New Roman"/>
-          <w:sz w:val="24"/>
-          <w:szCs w:val="24"/>
-        </w:rPr>
-        <w:t>GameController</w:t>
-      </w:r>
-      <w:proofErr w:type="spellEnd"/>
-      <w:r>
-        <w:rPr>
-          <w:rFonts w:ascii="Times New Roman" w:eastAsia="Times New Roman" w:hAnsi="Times New Roman" w:cs="Times New Roman"/>
-          <w:sz w:val="24"/>
-          <w:szCs w:val="24"/>
-        </w:rPr>
-        <w:t xml:space="preserve"> class and Actor class have a multiplicity of 1-&gt; 2 because each instance of </w:t>
-      </w:r>
-      <w:proofErr w:type="spellStart"/>
-      <w:r>
-        <w:rPr>
-          <w:rFonts w:ascii="Times New Roman" w:eastAsia="Times New Roman" w:hAnsi="Times New Roman" w:cs="Times New Roman"/>
-          <w:sz w:val="24"/>
-          <w:szCs w:val="24"/>
-        </w:rPr>
-        <w:t>GameController</w:t>
-      </w:r>
-      <w:proofErr w:type="spellEnd"/>
-      <w:r>
-        <w:rPr>
-          <w:rFonts w:ascii="Times New Roman" w:eastAsia="Times New Roman" w:hAnsi="Times New Roman" w:cs="Times New Roman"/>
-          <w:sz w:val="24"/>
-          <w:szCs w:val="24"/>
-        </w:rPr>
-        <w:t xml:space="preserve"> is played by two Actors (the game will not start if there is less than two Actor). </w:t>
-      </w:r>
-      <w:proofErr w:type="spellStart"/>
-      <w:r>
-        <w:rPr>
-          <w:rFonts w:ascii="Times New Roman" w:eastAsia="Times New Roman" w:hAnsi="Times New Roman" w:cs="Times New Roman"/>
-          <w:sz w:val="24"/>
-          <w:szCs w:val="24"/>
-        </w:rPr>
-        <w:t>GameController</w:t>
-      </w:r>
-      <w:proofErr w:type="spellEnd"/>
-      <w:r>
-        <w:rPr>
-          <w:rFonts w:ascii="Times New Roman" w:eastAsia="Times New Roman" w:hAnsi="Times New Roman" w:cs="Times New Roman"/>
-          <w:sz w:val="24"/>
-          <w:szCs w:val="24"/>
-        </w:rPr>
-        <w:t xml:space="preserve"> class represents the current game state while the Actor class represents players that are participating in the game. Since there are always 2 Actors participating in a game, there must always be two instances of the Actor class that each instance of the </w:t>
-      </w:r>
-      <w:proofErr w:type="spellStart"/>
-      <w:r>
-        <w:rPr>
-          <w:rFonts w:ascii="Times New Roman" w:eastAsia="Times New Roman" w:hAnsi="Times New Roman" w:cs="Times New Roman"/>
-          <w:sz w:val="24"/>
-          <w:szCs w:val="24"/>
-        </w:rPr>
-        <w:t>GameController</w:t>
-      </w:r>
-      <w:proofErr w:type="spellEnd"/>
-      <w:r>
-        <w:rPr>
-          <w:rFonts w:ascii="Times New Roman" w:eastAsia="Times New Roman" w:hAnsi="Times New Roman" w:cs="Times New Roman"/>
-          <w:sz w:val="24"/>
-          <w:szCs w:val="24"/>
-        </w:rPr>
-        <w:t xml:space="preserve"> class have association to as the </w:t>
-      </w:r>
-      <w:proofErr w:type="spellStart"/>
-      <w:r>
-        <w:rPr>
-          <w:rFonts w:ascii="Times New Roman" w:eastAsia="Times New Roman" w:hAnsi="Times New Roman" w:cs="Times New Roman"/>
-          <w:sz w:val="24"/>
-          <w:szCs w:val="24"/>
-        </w:rPr>
-        <w:t>GameController</w:t>
-      </w:r>
-      <w:proofErr w:type="spellEnd"/>
-      <w:r>
-        <w:rPr>
-          <w:rFonts w:ascii="Times New Roman" w:eastAsia="Times New Roman" w:hAnsi="Times New Roman" w:cs="Times New Roman"/>
-          <w:sz w:val="24"/>
-          <w:szCs w:val="24"/>
-        </w:rPr>
-        <w:t xml:space="preserve"> class have two instances of Actor in the </w:t>
-      </w:r>
-      <w:proofErr w:type="spellStart"/>
-      <w:r>
-        <w:rPr>
-          <w:rFonts w:ascii="Times New Roman" w:eastAsia="Times New Roman" w:hAnsi="Times New Roman" w:cs="Times New Roman"/>
-          <w:sz w:val="24"/>
-          <w:szCs w:val="24"/>
-        </w:rPr>
-        <w:t>playerList</w:t>
-      </w:r>
-      <w:proofErr w:type="spellEnd"/>
-      <w:r>
-        <w:rPr>
-          <w:rFonts w:ascii="Times New Roman" w:eastAsia="Times New Roman" w:hAnsi="Times New Roman" w:cs="Times New Roman"/>
-          <w:sz w:val="24"/>
-          <w:szCs w:val="24"/>
-        </w:rPr>
-        <w:t xml:space="preserve"> attribute, which is a list containing two Actor involved in the game. </w:t>
-      </w:r>
-    </w:p>
-    <w:p>
-      <w:pPr>
-        <w:rPr>
-          <w:rFonts w:ascii="Times New Roman" w:eastAsia="Times New Roman" w:hAnsi="Times New Roman" w:cs="Times New Roman"/>
-          <w:sz w:val="24"/>
-          <w:szCs w:val="24"/>
-        </w:rPr>
-      </w:pPr>
     </w:p>
     <w:p>
       <w:pPr>
         <w:pStyle w:val="Heading3"/>
         <w:rPr>
-          <w:rFonts w:ascii="Times New Roman" w:eastAsia="Times New Roman" w:hAnsi="Times New Roman" w:cs="Times New Roman"/>
+          <w:rFonts w:asciiTheme="majorHAnsi" w:eastAsia="Times New Roman" w:hAnsiTheme="majorHAnsi" w:cstheme="majorHAnsi"/>
         </w:rPr>
       </w:pPr>
       <w:bookmarkStart w:id="8" w:name="_4ehckyxwyt5g" w:colFirst="0" w:colLast="0"/>
       <w:bookmarkEnd w:id="8"/>
       <w:r>
         <w:rPr>
-          <w:rFonts w:ascii="Times New Roman" w:eastAsia="Times New Roman" w:hAnsi="Times New Roman" w:cs="Times New Roman"/>
+          <w:rFonts w:asciiTheme="majorHAnsi" w:eastAsia="Times New Roman" w:hAnsiTheme="majorHAnsi" w:cstheme="majorHAnsi"/>
         </w:rPr>
         <w:lastRenderedPageBreak/>
         <w:t xml:space="preserve">Node and Token </w:t>
@@ -1270,20 +1312,111 @@
     </w:p>
     <w:p>
       <w:pPr>
+        <w:jc w:val="both"/>
+        <w:rPr>
+          <w:rFonts w:ascii="Calibri Light" w:eastAsia="Times New Roman" w:hAnsi="Calibri Light" w:cs="Calibri Light"/>
+          <w:sz w:val="24"/>
+          <w:szCs w:val="24"/>
+        </w:rPr>
+      </w:pPr>
+      <w:r>
+        <w:rPr>
+          <w:rFonts w:ascii="Calibri Light" w:eastAsia="Times New Roman" w:hAnsi="Calibri Light" w:cs="Calibri Light"/>
+          <w:sz w:val="24"/>
+          <w:szCs w:val="24"/>
+        </w:rPr>
+        <w:t xml:space="preserve">The multiplicity between Node class and Token class is 1 -&gt; 0…1 because each Node on the Board may or may not have a Token placed on it. </w:t>
+      </w:r>
+    </w:p>
+    <w:p>
+      <w:pPr>
+        <w:jc w:val="both"/>
+        <w:rPr>
+          <w:rFonts w:ascii="Calibri Light" w:eastAsia="Times New Roman" w:hAnsi="Calibri Light" w:cs="Calibri Light"/>
+          <w:sz w:val="24"/>
+          <w:szCs w:val="24"/>
+        </w:rPr>
+      </w:pPr>
+      <w:r>
+        <w:rPr>
+          <w:rFonts w:ascii="Calibri Light" w:eastAsia="Times New Roman" w:hAnsi="Calibri Light" w:cs="Calibri Light"/>
+          <w:sz w:val="24"/>
+          <w:szCs w:val="24"/>
+        </w:rPr>
+        <w:t xml:space="preserve">Node class represents individual intersections on the Board while Token represents tokens that are placed on the nodes by players. </w:t>
+      </w:r>
+    </w:p>
+    <w:p>
+      <w:pPr>
+        <w:jc w:val="both"/>
+        <w:rPr>
+          <w:rFonts w:ascii="Calibri Light" w:eastAsia="Times New Roman" w:hAnsi="Calibri Light" w:cs="Calibri Light"/>
+          <w:sz w:val="24"/>
+          <w:szCs w:val="24"/>
+        </w:rPr>
+      </w:pPr>
+      <w:r>
+        <w:rPr>
+          <w:rFonts w:ascii="Calibri Light" w:eastAsia="Times New Roman" w:hAnsi="Calibri Light" w:cs="Calibri Light"/>
+          <w:sz w:val="24"/>
+          <w:szCs w:val="24"/>
+        </w:rPr>
+        <w:t xml:space="preserve">The multiplicity between Node and Token class is 1 -&gt; 0…1 because not all nodes on the board will necessarily have a token being placed on them at any given time. </w:t>
+      </w:r>
+    </w:p>
+    <w:p>
+      <w:pPr>
+        <w:jc w:val="both"/>
+        <w:rPr>
+          <w:rFonts w:ascii="Calibri Light" w:eastAsia="Times New Roman" w:hAnsi="Calibri Light" w:cs="Calibri Light"/>
+          <w:sz w:val="24"/>
+          <w:szCs w:val="24"/>
+        </w:rPr>
+      </w:pPr>
+      <w:r>
+        <w:rPr>
+          <w:rFonts w:ascii="Calibri Light" w:eastAsia="Times New Roman" w:hAnsi="Calibri Light" w:cs="Calibri Light"/>
+          <w:sz w:val="24"/>
+          <w:szCs w:val="24"/>
+        </w:rPr>
+        <w:t>0 indicates no token on the node while 1 indicates that there is a token on the node. In other words, each instance of the Node class can only be associated with either zero or one Token class. The ‘contain’ attribute in the Node class will be a Token class if there is a Token placed on it (1</w:t>
+      </w:r>
+      <w:proofErr w:type="gramStart"/>
+      <w:r>
+        <w:rPr>
+          <w:rFonts w:ascii="Calibri Light" w:eastAsia="Times New Roman" w:hAnsi="Calibri Light" w:cs="Calibri Light"/>
+          <w:sz w:val="24"/>
+          <w:szCs w:val="24"/>
+        </w:rPr>
+        <w:t>) ,</w:t>
+      </w:r>
+      <w:proofErr w:type="gramEnd"/>
+      <w:r>
+        <w:rPr>
+          <w:rFonts w:ascii="Calibri Light" w:eastAsia="Times New Roman" w:hAnsi="Calibri Light" w:cs="Calibri Light"/>
+          <w:sz w:val="24"/>
+          <w:szCs w:val="24"/>
+        </w:rPr>
+        <w:t xml:space="preserve"> and will be null if there is no Token on it (0). </w:t>
+      </w:r>
+    </w:p>
+    <w:p>
+      <w:pPr>
         <w:rPr>
           <w:rFonts w:ascii="Times New Roman" w:eastAsia="Times New Roman" w:hAnsi="Times New Roman" w:cs="Times New Roman"/>
           <w:sz w:val="24"/>
           <w:szCs w:val="24"/>
         </w:rPr>
       </w:pPr>
-      <w:r>
+    </w:p>
+    <w:p>
+      <w:pPr>
         <w:rPr>
           <w:rFonts w:ascii="Times New Roman" w:eastAsia="Times New Roman" w:hAnsi="Times New Roman" w:cs="Times New Roman"/>
           <w:sz w:val="24"/>
           <w:szCs w:val="24"/>
         </w:rPr>
-        <w:t xml:space="preserve">The multiplicity between Node class and Token class is 1 -&gt; 0…1 because each Node on the Board may or may not have a Token placed on it. </w:t>
-      </w:r>
+      </w:pPr>
     </w:p>
     <w:p>
       <w:pPr>
@@ -1293,106 +1426,19 @@
           <w:szCs w:val="24"/>
         </w:rPr>
       </w:pPr>
-      <w:r>
-        <w:rPr>
-          <w:rFonts w:ascii="Times New Roman" w:eastAsia="Times New Roman" w:hAnsi="Times New Roman" w:cs="Times New Roman"/>
-          <w:sz w:val="24"/>
-          <w:szCs w:val="24"/>
-        </w:rPr>
-        <w:t xml:space="preserve">Node class represents individual intersections on the Board while Token represents tokens that are placed on the nodes by players. </w:t>
-      </w:r>
-    </w:p>
-    <w:p>
-      <w:pPr>
-        <w:rPr>
-          <w:rFonts w:ascii="Times New Roman" w:eastAsia="Times New Roman" w:hAnsi="Times New Roman" w:cs="Times New Roman"/>
-          <w:sz w:val="24"/>
-          <w:szCs w:val="24"/>
-        </w:rPr>
-      </w:pPr>
-      <w:r>
-        <w:rPr>
-          <w:rFonts w:ascii="Times New Roman" w:eastAsia="Times New Roman" w:hAnsi="Times New Roman" w:cs="Times New Roman"/>
-          <w:sz w:val="24"/>
-          <w:szCs w:val="24"/>
-        </w:rPr>
-        <w:t xml:space="preserve">The multiplicity between Node and Token class is 1 -&gt; 0…1 because not all nodes on the board will necessarily have a token being placed on them at any given time. </w:t>
-      </w:r>
-    </w:p>
-    <w:p>
-      <w:pPr>
-        <w:rPr>
-          <w:rFonts w:ascii="Times New Roman" w:eastAsia="Times New Roman" w:hAnsi="Times New Roman" w:cs="Times New Roman"/>
-          <w:sz w:val="24"/>
-          <w:szCs w:val="24"/>
-        </w:rPr>
-      </w:pPr>
-      <w:r>
-        <w:rPr>
-          <w:rFonts w:ascii="Times New Roman" w:eastAsia="Times New Roman" w:hAnsi="Times New Roman" w:cs="Times New Roman"/>
-          <w:sz w:val="24"/>
-          <w:szCs w:val="24"/>
-        </w:rPr>
-        <w:t>0 indicates no token on the node while 1 indicates that there is a token on the node. In other words, each instance of the Node class can only be associated with either zero or one Token class. The ‘contain’ attribute in the Node class will be a Token class if there is a Token placed on it (1</w:t>
-      </w:r>
-      <w:proofErr w:type="gramStart"/>
-      <w:r>
-        <w:rPr>
-          <w:rFonts w:ascii="Times New Roman" w:eastAsia="Times New Roman" w:hAnsi="Times New Roman" w:cs="Times New Roman"/>
-          <w:sz w:val="24"/>
-          <w:szCs w:val="24"/>
-        </w:rPr>
-        <w:t>) , and</w:t>
-      </w:r>
-      <w:proofErr w:type="gramEnd"/>
-      <w:r>
-        <w:rPr>
-          <w:rFonts w:ascii="Times New Roman" w:eastAsia="Times New Roman" w:hAnsi="Times New Roman" w:cs="Times New Roman"/>
-          <w:sz w:val="24"/>
-          <w:szCs w:val="24"/>
-        </w:rPr>
-        <w:t xml:space="preserve"> will be null if there is no Token on it (0). </w:t>
-      </w:r>
-    </w:p>
-    <w:p>
-      <w:pPr>
-        <w:rPr>
-          <w:rFonts w:ascii="Times New Roman" w:eastAsia="Times New Roman" w:hAnsi="Times New Roman" w:cs="Times New Roman"/>
-          <w:sz w:val="24"/>
-          <w:szCs w:val="24"/>
-        </w:rPr>
-      </w:pPr>
-    </w:p>
-    <w:p>
-      <w:pPr>
-        <w:rPr>
-          <w:rFonts w:ascii="Times New Roman" w:eastAsia="Times New Roman" w:hAnsi="Times New Roman" w:cs="Times New Roman"/>
-          <w:sz w:val="24"/>
-          <w:szCs w:val="24"/>
-        </w:rPr>
-      </w:pPr>
-    </w:p>
-    <w:p>
-      <w:pPr>
-        <w:rPr>
-          <w:rFonts w:ascii="Times New Roman" w:eastAsia="Times New Roman" w:hAnsi="Times New Roman" w:cs="Times New Roman"/>
-          <w:sz w:val="24"/>
-          <w:szCs w:val="24"/>
-        </w:rPr>
-      </w:pPr>
     </w:p>
     <w:p>
       <w:pPr>
         <w:pStyle w:val="Heading3"/>
         <w:rPr>
-          <w:rFonts w:ascii="Times New Roman" w:eastAsia="Times New Roman" w:hAnsi="Times New Roman" w:cs="Times New Roman"/>
+          <w:rFonts w:asciiTheme="majorHAnsi" w:eastAsia="Times New Roman" w:hAnsiTheme="majorHAnsi" w:cstheme="majorHAnsi"/>
         </w:rPr>
       </w:pPr>
       <w:bookmarkStart w:id="9" w:name="_1m46xqu45p24" w:colFirst="0" w:colLast="0"/>
       <w:bookmarkEnd w:id="9"/>
       <w:r>
         <w:rPr>
-          <w:rFonts w:ascii="Times New Roman" w:eastAsia="Times New Roman" w:hAnsi="Times New Roman" w:cs="Times New Roman"/>
+          <w:rFonts w:asciiTheme="majorHAnsi" w:eastAsia="Times New Roman" w:hAnsiTheme="majorHAnsi" w:cstheme="majorHAnsi"/>
         </w:rPr>
         <w:t>Node and Action</w:t>
       </w:r>
@@ -1460,25 +1506,25 @@
     </w:p>
     <w:p>
       <w:pPr>
-        <w:rPr>
-          <w:rFonts w:ascii="Times New Roman" w:eastAsia="Times New Roman" w:hAnsi="Times New Roman" w:cs="Times New Roman"/>
-          <w:sz w:val="24"/>
-          <w:szCs w:val="24"/>
-        </w:rPr>
-      </w:pPr>
-      <w:r>
-        <w:rPr>
-          <w:rFonts w:ascii="Times New Roman" w:eastAsia="Times New Roman" w:hAnsi="Times New Roman" w:cs="Times New Roman"/>
-          <w:sz w:val="24"/>
-          <w:szCs w:val="24"/>
-        </w:rPr>
-        <w:lastRenderedPageBreak/>
+        <w:jc w:val="both"/>
+        <w:rPr>
+          <w:rFonts w:ascii="Calibri Light" w:eastAsia="Times New Roman" w:hAnsi="Calibri Light" w:cs="Calibri Light"/>
+          <w:sz w:val="24"/>
+          <w:szCs w:val="24"/>
+        </w:rPr>
+      </w:pPr>
+      <w:r>
+        <w:rPr>
+          <w:rFonts w:ascii="Calibri Light" w:eastAsia="Times New Roman" w:hAnsi="Calibri Light" w:cs="Calibri Light"/>
+          <w:sz w:val="24"/>
+          <w:szCs w:val="24"/>
+        </w:rPr>
         <w:t xml:space="preserve">The multiplicity between Node class and Action class is 1 -&gt; 0…4 because a Node can give an Actor up to 4 allowable actions to be performed. In other words, the </w:t>
       </w:r>
       <w:proofErr w:type="spellStart"/>
       <w:r>
         <w:rPr>
-          <w:rFonts w:ascii="Times New Roman" w:eastAsia="Times New Roman" w:hAnsi="Times New Roman" w:cs="Times New Roman"/>
+          <w:rFonts w:ascii="Calibri Light" w:eastAsia="Times New Roman" w:hAnsi="Calibri Light" w:cs="Calibri Light"/>
           <w:sz w:val="24"/>
           <w:szCs w:val="24"/>
         </w:rPr>
@@ -1487,7 +1533,7 @@
       <w:proofErr w:type="spellEnd"/>
       <w:r>
         <w:rPr>
-          <w:rFonts w:ascii="Times New Roman" w:eastAsia="Times New Roman" w:hAnsi="Times New Roman" w:cs="Times New Roman"/>
+          <w:rFonts w:ascii="Calibri Light" w:eastAsia="Times New Roman" w:hAnsi="Calibri Light" w:cs="Calibri Light"/>
           <w:sz w:val="24"/>
           <w:szCs w:val="24"/>
         </w:rPr>
@@ -1496,15 +1542,16 @@
     </w:p>
     <w:p>
       <w:pPr>
-        <w:rPr>
-          <w:rFonts w:ascii="Times New Roman" w:eastAsia="Times New Roman" w:hAnsi="Times New Roman" w:cs="Times New Roman"/>
-          <w:sz w:val="24"/>
-          <w:szCs w:val="24"/>
-        </w:rPr>
-      </w:pPr>
-      <w:r>
-        <w:rPr>
-          <w:rFonts w:ascii="Times New Roman" w:eastAsia="Times New Roman" w:hAnsi="Times New Roman" w:cs="Times New Roman"/>
+        <w:jc w:val="both"/>
+        <w:rPr>
+          <w:rFonts w:ascii="Calibri Light" w:eastAsia="Times New Roman" w:hAnsi="Calibri Light" w:cs="Calibri Light"/>
+          <w:sz w:val="24"/>
+          <w:szCs w:val="24"/>
+        </w:rPr>
+      </w:pPr>
+      <w:r>
+        <w:rPr>
+          <w:rFonts w:ascii="Calibri Light" w:eastAsia="Times New Roman" w:hAnsi="Calibri Light" w:cs="Calibri Light"/>
           <w:sz w:val="24"/>
           <w:szCs w:val="24"/>
         </w:rPr>
@@ -1513,15 +1560,16 @@
     </w:p>
     <w:p>
       <w:pPr>
-        <w:rPr>
-          <w:rFonts w:ascii="Times New Roman" w:eastAsia="Times New Roman" w:hAnsi="Times New Roman" w:cs="Times New Roman"/>
-          <w:sz w:val="24"/>
-          <w:szCs w:val="24"/>
-        </w:rPr>
-      </w:pPr>
-      <w:r>
-        <w:rPr>
-          <w:rFonts w:ascii="Times New Roman" w:eastAsia="Times New Roman" w:hAnsi="Times New Roman" w:cs="Times New Roman"/>
+        <w:jc w:val="both"/>
+        <w:rPr>
+          <w:rFonts w:ascii="Calibri Light" w:eastAsia="Times New Roman" w:hAnsi="Calibri Light" w:cs="Calibri Light"/>
+          <w:sz w:val="24"/>
+          <w:szCs w:val="24"/>
+        </w:rPr>
+      </w:pPr>
+      <w:r>
+        <w:rPr>
+          <w:rFonts w:ascii="Calibri Light" w:eastAsia="Times New Roman" w:hAnsi="Calibri Light" w:cs="Calibri Light"/>
           <w:sz w:val="24"/>
           <w:szCs w:val="24"/>
         </w:rPr>
@@ -1530,7 +1578,7 @@
       <w:proofErr w:type="spellStart"/>
       <w:r>
         <w:rPr>
-          <w:rFonts w:ascii="Times New Roman" w:eastAsia="Times New Roman" w:hAnsi="Times New Roman" w:cs="Times New Roman"/>
+          <w:rFonts w:ascii="Calibri Light" w:eastAsia="Times New Roman" w:hAnsi="Calibri Light" w:cs="Calibri Light"/>
           <w:sz w:val="24"/>
           <w:szCs w:val="24"/>
         </w:rPr>
@@ -1539,7 +1587,7 @@
       <w:proofErr w:type="spellEnd"/>
       <w:r>
         <w:rPr>
-          <w:rFonts w:ascii="Times New Roman" w:eastAsia="Times New Roman" w:hAnsi="Times New Roman" w:cs="Times New Roman"/>
+          <w:rFonts w:ascii="Calibri Light" w:eastAsia="Times New Roman" w:hAnsi="Calibri Light" w:cs="Calibri Light"/>
           <w:sz w:val="24"/>
           <w:szCs w:val="24"/>
         </w:rPr>
@@ -1548,15 +1596,16 @@
     </w:p>
     <w:p>
       <w:pPr>
-        <w:rPr>
-          <w:rFonts w:ascii="Times New Roman" w:eastAsia="Times New Roman" w:hAnsi="Times New Roman" w:cs="Times New Roman"/>
-          <w:sz w:val="24"/>
-          <w:szCs w:val="24"/>
-        </w:rPr>
-      </w:pPr>
-      <w:r>
-        <w:rPr>
-          <w:rFonts w:ascii="Times New Roman" w:eastAsia="Times New Roman" w:hAnsi="Times New Roman" w:cs="Times New Roman"/>
+        <w:jc w:val="both"/>
+        <w:rPr>
+          <w:rFonts w:ascii="Calibri Light" w:eastAsia="Times New Roman" w:hAnsi="Calibri Light" w:cs="Calibri Light"/>
+          <w:sz w:val="24"/>
+          <w:szCs w:val="24"/>
+        </w:rPr>
+      </w:pPr>
+      <w:r>
+        <w:rPr>
+          <w:rFonts w:ascii="Calibri Light" w:eastAsia="Times New Roman" w:hAnsi="Calibri Light" w:cs="Calibri Light"/>
           <w:sz w:val="24"/>
           <w:szCs w:val="24"/>
         </w:rPr>
@@ -1565,7 +1614,7 @@
       <w:proofErr w:type="spellStart"/>
       <w:r>
         <w:rPr>
-          <w:rFonts w:ascii="Times New Roman" w:eastAsia="Times New Roman" w:hAnsi="Times New Roman" w:cs="Times New Roman"/>
+          <w:rFonts w:ascii="Calibri Light" w:eastAsia="Times New Roman" w:hAnsi="Calibri Light" w:cs="Calibri Light"/>
           <w:sz w:val="24"/>
           <w:szCs w:val="24"/>
         </w:rPr>
@@ -1574,7 +1623,7 @@
       <w:proofErr w:type="spellEnd"/>
       <w:r>
         <w:rPr>
-          <w:rFonts w:ascii="Times New Roman" w:eastAsia="Times New Roman" w:hAnsi="Times New Roman" w:cs="Times New Roman"/>
+          <w:rFonts w:ascii="Calibri Light" w:eastAsia="Times New Roman" w:hAnsi="Calibri Light" w:cs="Calibri Light"/>
           <w:sz w:val="24"/>
           <w:szCs w:val="24"/>
         </w:rPr>
@@ -1583,15 +1632,16 @@
     </w:p>
     <w:p>
       <w:pPr>
-        <w:rPr>
-          <w:rFonts w:ascii="Times New Roman" w:eastAsia="Times New Roman" w:hAnsi="Times New Roman" w:cs="Times New Roman"/>
-          <w:sz w:val="24"/>
-          <w:szCs w:val="24"/>
-        </w:rPr>
-      </w:pPr>
-      <w:r>
-        <w:rPr>
-          <w:rFonts w:ascii="Times New Roman" w:eastAsia="Times New Roman" w:hAnsi="Times New Roman" w:cs="Times New Roman"/>
+        <w:jc w:val="both"/>
+        <w:rPr>
+          <w:rFonts w:ascii="Calibri Light" w:eastAsia="Times New Roman" w:hAnsi="Calibri Light" w:cs="Calibri Light"/>
+          <w:sz w:val="24"/>
+          <w:szCs w:val="24"/>
+        </w:rPr>
+      </w:pPr>
+      <w:r>
+        <w:rPr>
+          <w:rFonts w:ascii="Calibri Light" w:eastAsia="Times New Roman" w:hAnsi="Calibri Light" w:cs="Calibri Light"/>
           <w:noProof/>
           <w:sz w:val="24"/>
           <w:szCs w:val="24"/>
@@ -1635,124 +1685,126 @@
     </w:p>
     <w:p>
       <w:pPr>
+        <w:jc w:val="both"/>
+        <w:rPr>
+          <w:rFonts w:ascii="Calibri Light" w:eastAsia="Times New Roman" w:hAnsi="Calibri Light" w:cs="Calibri Light"/>
+          <w:sz w:val="24"/>
+          <w:szCs w:val="24"/>
+        </w:rPr>
+      </w:pPr>
+      <w:r>
+        <w:rPr>
+          <w:rFonts w:ascii="Calibri Light" w:eastAsia="Times New Roman" w:hAnsi="Calibri Light" w:cs="Calibri Light"/>
+          <w:sz w:val="24"/>
+          <w:szCs w:val="24"/>
+        </w:rPr>
+        <w:t xml:space="preserve">According to the code snippet above, if the given node has 4 empty adjacent nodes, the Node will create 4 new instances of </w:t>
+      </w:r>
+      <w:proofErr w:type="spellStart"/>
+      <w:r>
+        <w:rPr>
+          <w:rFonts w:ascii="Calibri Light" w:eastAsia="Times New Roman" w:hAnsi="Calibri Light" w:cs="Calibri Light"/>
+          <w:sz w:val="24"/>
+          <w:szCs w:val="24"/>
+        </w:rPr>
+        <w:t>MoveTokenAction</w:t>
+      </w:r>
+      <w:proofErr w:type="spellEnd"/>
+      <w:r>
+        <w:rPr>
+          <w:rFonts w:ascii="Calibri Light" w:eastAsia="Times New Roman" w:hAnsi="Calibri Light" w:cs="Calibri Light"/>
+          <w:sz w:val="24"/>
+          <w:szCs w:val="24"/>
+        </w:rPr>
+        <w:t xml:space="preserve">. Unlike the </w:t>
+      </w:r>
+      <w:proofErr w:type="spellStart"/>
+      <w:r>
+        <w:rPr>
+          <w:rFonts w:ascii="Calibri Light" w:eastAsia="Times New Roman" w:hAnsi="Calibri Light" w:cs="Calibri Light"/>
+          <w:sz w:val="24"/>
+          <w:szCs w:val="24"/>
+        </w:rPr>
+        <w:t>PutTokenAction</w:t>
+      </w:r>
+      <w:proofErr w:type="spellEnd"/>
+      <w:r>
+        <w:rPr>
+          <w:rFonts w:ascii="Calibri Light" w:eastAsia="Times New Roman" w:hAnsi="Calibri Light" w:cs="Calibri Light"/>
+          <w:sz w:val="24"/>
+          <w:szCs w:val="24"/>
+        </w:rPr>
+        <w:t xml:space="preserve"> that does not have the id of any Nodes in the constructor, since the </w:t>
+      </w:r>
+      <w:proofErr w:type="spellStart"/>
+      <w:r>
+        <w:rPr>
+          <w:rFonts w:ascii="Calibri Light" w:eastAsia="Times New Roman" w:hAnsi="Calibri Light" w:cs="Calibri Light"/>
+          <w:sz w:val="24"/>
+          <w:szCs w:val="24"/>
+        </w:rPr>
+        <w:t>PutTokenAction</w:t>
+      </w:r>
+      <w:proofErr w:type="spellEnd"/>
+      <w:r>
+        <w:rPr>
+          <w:rFonts w:ascii="Calibri Light" w:eastAsia="Times New Roman" w:hAnsi="Calibri Light" w:cs="Calibri Light"/>
+          <w:sz w:val="24"/>
+          <w:szCs w:val="24"/>
+        </w:rPr>
+        <w:t xml:space="preserve"> class will have its method to only allow an Actor to put the token on any selected Node if that Node is not occupied by a token. </w:t>
+      </w:r>
+    </w:p>
+    <w:p>
+      <w:pPr>
+        <w:jc w:val="both"/>
+        <w:rPr>
+          <w:rFonts w:ascii="Calibri Light" w:eastAsia="Times New Roman" w:hAnsi="Calibri Light" w:cs="Calibri Light"/>
+          <w:sz w:val="24"/>
+          <w:szCs w:val="24"/>
+        </w:rPr>
+      </w:pPr>
+      <w:r>
+        <w:rPr>
+          <w:rFonts w:ascii="Calibri Light" w:eastAsia="Times New Roman" w:hAnsi="Calibri Light" w:cs="Calibri Light"/>
+          <w:sz w:val="24"/>
+          <w:szCs w:val="24"/>
+        </w:rPr>
+        <w:t xml:space="preserve">Hence the </w:t>
+      </w:r>
+      <w:proofErr w:type="spellStart"/>
+      <w:r>
+        <w:rPr>
+          <w:rFonts w:ascii="Calibri Light" w:eastAsia="Times New Roman" w:hAnsi="Calibri Light" w:cs="Calibri Light"/>
+          <w:sz w:val="24"/>
+          <w:szCs w:val="24"/>
+        </w:rPr>
+        <w:t>allowableAction</w:t>
+      </w:r>
+      <w:proofErr w:type="spellEnd"/>
+      <w:r>
+        <w:rPr>
+          <w:rFonts w:ascii="Calibri Light" w:eastAsia="Times New Roman" w:hAnsi="Calibri Light" w:cs="Calibri Light"/>
+          <w:sz w:val="24"/>
+          <w:szCs w:val="24"/>
+        </w:rPr>
+        <w:t xml:space="preserve"> method in the Node class can return a minimum of 0 Action and a maximum of 4 Action instances  in the list. </w:t>
+      </w:r>
+    </w:p>
+    <w:p>
+      <w:pPr>
         <w:rPr>
           <w:rFonts w:ascii="Times New Roman" w:eastAsia="Times New Roman" w:hAnsi="Times New Roman" w:cs="Times New Roman"/>
           <w:sz w:val="24"/>
           <w:szCs w:val="24"/>
         </w:rPr>
       </w:pPr>
-      <w:r>
-        <w:rPr>
-          <w:rFonts w:ascii="Times New Roman" w:eastAsia="Times New Roman" w:hAnsi="Times New Roman" w:cs="Times New Roman"/>
-          <w:sz w:val="24"/>
-          <w:szCs w:val="24"/>
-        </w:rPr>
-        <w:t xml:space="preserve">According to the code snippet above, if the given node has 4 empty adjacent nodes, the Node will create 4 new instances of </w:t>
-      </w:r>
-      <w:proofErr w:type="spellStart"/>
-      <w:r>
-        <w:rPr>
-          <w:rFonts w:ascii="Times New Roman" w:eastAsia="Times New Roman" w:hAnsi="Times New Roman" w:cs="Times New Roman"/>
-          <w:sz w:val="24"/>
-          <w:szCs w:val="24"/>
-        </w:rPr>
-        <w:t>MoveTokenAction</w:t>
-      </w:r>
-      <w:proofErr w:type="spellEnd"/>
-      <w:r>
-        <w:rPr>
-          <w:rFonts w:ascii="Times New Roman" w:eastAsia="Times New Roman" w:hAnsi="Times New Roman" w:cs="Times New Roman"/>
-          <w:sz w:val="24"/>
-          <w:szCs w:val="24"/>
-        </w:rPr>
-        <w:t xml:space="preserve">. Unlike the </w:t>
-      </w:r>
-      <w:proofErr w:type="spellStart"/>
-      <w:r>
-        <w:rPr>
-          <w:rFonts w:ascii="Times New Roman" w:eastAsia="Times New Roman" w:hAnsi="Times New Roman" w:cs="Times New Roman"/>
-          <w:sz w:val="24"/>
-          <w:szCs w:val="24"/>
-        </w:rPr>
-        <w:t>PutTokenAction</w:t>
-      </w:r>
-      <w:proofErr w:type="spellEnd"/>
-      <w:r>
-        <w:rPr>
-          <w:rFonts w:ascii="Times New Roman" w:eastAsia="Times New Roman" w:hAnsi="Times New Roman" w:cs="Times New Roman"/>
-          <w:sz w:val="24"/>
-          <w:szCs w:val="24"/>
-        </w:rPr>
-        <w:t xml:space="preserve"> that does not have the id of any Nodes in the constructor, since the </w:t>
-      </w:r>
-      <w:proofErr w:type="spellStart"/>
-      <w:r>
-        <w:rPr>
-          <w:rFonts w:ascii="Times New Roman" w:eastAsia="Times New Roman" w:hAnsi="Times New Roman" w:cs="Times New Roman"/>
-          <w:sz w:val="24"/>
-          <w:szCs w:val="24"/>
-        </w:rPr>
-        <w:t>PutTokenAction</w:t>
-      </w:r>
-      <w:proofErr w:type="spellEnd"/>
-      <w:r>
-        <w:rPr>
-          <w:rFonts w:ascii="Times New Roman" w:eastAsia="Times New Roman" w:hAnsi="Times New Roman" w:cs="Times New Roman"/>
-          <w:sz w:val="24"/>
-          <w:szCs w:val="24"/>
-        </w:rPr>
-        <w:t xml:space="preserve"> class will have its method to only allow an Actor to put the token on any selected Node if that Node is not occupied by a token. </w:t>
-      </w:r>
-    </w:p>
-    <w:p>
-      <w:pPr>
-        <w:rPr>
-          <w:rFonts w:ascii="Times New Roman" w:eastAsia="Times New Roman" w:hAnsi="Times New Roman" w:cs="Times New Roman"/>
-          <w:sz w:val="24"/>
-          <w:szCs w:val="24"/>
-        </w:rPr>
-      </w:pPr>
-      <w:r>
-        <w:rPr>
-          <w:rFonts w:ascii="Times New Roman" w:eastAsia="Times New Roman" w:hAnsi="Times New Roman" w:cs="Times New Roman"/>
-          <w:sz w:val="24"/>
-          <w:szCs w:val="24"/>
-        </w:rPr>
-        <w:t xml:space="preserve">Hence the </w:t>
-      </w:r>
-      <w:proofErr w:type="spellStart"/>
-      <w:r>
-        <w:rPr>
-          <w:rFonts w:ascii="Times New Roman" w:eastAsia="Times New Roman" w:hAnsi="Times New Roman" w:cs="Times New Roman"/>
-          <w:sz w:val="24"/>
-          <w:szCs w:val="24"/>
-        </w:rPr>
-        <w:t>allowableAction</w:t>
-      </w:r>
-      <w:proofErr w:type="spellEnd"/>
-      <w:r>
-        <w:rPr>
-          <w:rFonts w:ascii="Times New Roman" w:eastAsia="Times New Roman" w:hAnsi="Times New Roman" w:cs="Times New Roman"/>
-          <w:sz w:val="24"/>
-          <w:szCs w:val="24"/>
-        </w:rPr>
-        <w:t xml:space="preserve"> method in the Node class can return a minimum of 0 Action and a maximum of 4 Action instances  in the list. </w:t>
-      </w:r>
-    </w:p>
-    <w:p>
-      <w:pPr>
-        <w:rPr>
-          <w:rFonts w:ascii="Times New Roman" w:eastAsia="Times New Roman" w:hAnsi="Times New Roman" w:cs="Times New Roman"/>
-          <w:sz w:val="24"/>
-          <w:szCs w:val="24"/>
-        </w:rPr>
-      </w:pPr>
     </w:p>
     <w:p>
       <w:pPr>
         <w:pStyle w:val="Heading3"/>
         <w:rPr>
-          <w:rFonts w:ascii="Times New Roman" w:eastAsia="Times New Roman" w:hAnsi="Times New Roman" w:cs="Times New Roman"/>
+          <w:rFonts w:asciiTheme="majorHAnsi" w:eastAsia="Times New Roman" w:hAnsiTheme="majorHAnsi" w:cstheme="majorHAnsi"/>
           <w:sz w:val="24"/>
           <w:szCs w:val="24"/>
         </w:rPr>
@@ -1761,7 +1813,7 @@
       <w:bookmarkEnd w:id="10"/>
       <w:r>
         <w:rPr>
-          <w:rFonts w:ascii="Times New Roman" w:eastAsia="Times New Roman" w:hAnsi="Times New Roman" w:cs="Times New Roman"/>
+          <w:rFonts w:asciiTheme="majorHAnsi" w:eastAsia="Times New Roman" w:hAnsiTheme="majorHAnsi" w:cstheme="majorHAnsi"/>
         </w:rPr>
         <w:lastRenderedPageBreak/>
         <w:t>Action and Actor</w:t>
@@ -1821,15 +1873,16 @@
     </w:p>
     <w:p>
       <w:pPr>
-        <w:rPr>
-          <w:rFonts w:ascii="Times New Roman" w:eastAsia="Times New Roman" w:hAnsi="Times New Roman" w:cs="Times New Roman"/>
-          <w:sz w:val="24"/>
-          <w:szCs w:val="24"/>
-        </w:rPr>
-      </w:pPr>
-      <w:r>
-        <w:rPr>
-          <w:rFonts w:ascii="Times New Roman" w:eastAsia="Times New Roman" w:hAnsi="Times New Roman" w:cs="Times New Roman"/>
+        <w:jc w:val="both"/>
+        <w:rPr>
+          <w:rFonts w:ascii="Calibri Light" w:eastAsia="Times New Roman" w:hAnsi="Calibri Light" w:cs="Calibri Light"/>
+          <w:sz w:val="24"/>
+          <w:szCs w:val="24"/>
+        </w:rPr>
+      </w:pPr>
+      <w:r>
+        <w:rPr>
+          <w:rFonts w:ascii="Calibri Light" w:eastAsia="Times New Roman" w:hAnsi="Calibri Light" w:cs="Calibri Light"/>
           <w:sz w:val="24"/>
           <w:szCs w:val="24"/>
         </w:rPr>
@@ -1840,7 +1893,7 @@
       <w:pPr>
         <w:pStyle w:val="Heading3"/>
         <w:rPr>
-          <w:rFonts w:ascii="Times New Roman" w:eastAsia="Times New Roman" w:hAnsi="Times New Roman" w:cs="Times New Roman"/>
+          <w:rFonts w:asciiTheme="majorHAnsi" w:eastAsia="Times New Roman" w:hAnsiTheme="majorHAnsi" w:cstheme="majorHAnsi"/>
         </w:rPr>
       </w:pPr>
       <w:bookmarkStart w:id="11" w:name="_ubthd3dcamn0" w:colFirst="0" w:colLast="0"/>
@@ -1848,21 +1901,21 @@
       <w:proofErr w:type="spellStart"/>
       <w:r>
         <w:rPr>
-          <w:rFonts w:ascii="Times New Roman" w:eastAsia="Times New Roman" w:hAnsi="Times New Roman" w:cs="Times New Roman"/>
+          <w:rFonts w:asciiTheme="majorHAnsi" w:eastAsia="Times New Roman" w:hAnsiTheme="majorHAnsi" w:cstheme="majorHAnsi"/>
         </w:rPr>
         <w:t>GameController</w:t>
       </w:r>
       <w:proofErr w:type="spellEnd"/>
       <w:r>
         <w:rPr>
-          <w:rFonts w:ascii="Times New Roman" w:eastAsia="Times New Roman" w:hAnsi="Times New Roman" w:cs="Times New Roman"/>
+          <w:rFonts w:asciiTheme="majorHAnsi" w:eastAsia="Times New Roman" w:hAnsiTheme="majorHAnsi" w:cstheme="majorHAnsi"/>
         </w:rPr>
         <w:t xml:space="preserve"> to </w:t>
       </w:r>
       <w:proofErr w:type="spellStart"/>
       <w:r>
         <w:rPr>
-          <w:rFonts w:ascii="Times New Roman" w:eastAsia="Times New Roman" w:hAnsi="Times New Roman" w:cs="Times New Roman"/>
+          <w:rFonts w:asciiTheme="majorHAnsi" w:eastAsia="Times New Roman" w:hAnsiTheme="majorHAnsi" w:cstheme="majorHAnsi"/>
         </w:rPr>
         <w:t>CheckMill</w:t>
       </w:r>
@@ -1922,170 +1975,163 @@
     </w:p>
     <w:p>
       <w:pPr>
+        <w:jc w:val="both"/>
+        <w:rPr>
+          <w:rFonts w:ascii="Calibri Light" w:eastAsia="Times New Roman" w:hAnsi="Calibri Light" w:cs="Calibri Light"/>
+          <w:sz w:val="24"/>
+          <w:szCs w:val="24"/>
+        </w:rPr>
+      </w:pPr>
+      <w:r>
+        <w:rPr>
+          <w:rFonts w:ascii="Calibri Light" w:eastAsia="Times New Roman" w:hAnsi="Calibri Light" w:cs="Calibri Light"/>
+          <w:sz w:val="24"/>
+          <w:szCs w:val="24"/>
+        </w:rPr>
+        <w:lastRenderedPageBreak/>
+        <w:t xml:space="preserve">The multiplicity from </w:t>
+      </w:r>
+      <w:proofErr w:type="spellStart"/>
+      <w:r>
+        <w:rPr>
+          <w:rFonts w:ascii="Calibri Light" w:eastAsia="Times New Roman" w:hAnsi="Calibri Light" w:cs="Calibri Light"/>
+          <w:sz w:val="24"/>
+          <w:szCs w:val="24"/>
+        </w:rPr>
+        <w:t>GameController</w:t>
+      </w:r>
+      <w:proofErr w:type="spellEnd"/>
+      <w:r>
+        <w:rPr>
+          <w:rFonts w:ascii="Calibri Light" w:eastAsia="Times New Roman" w:hAnsi="Calibri Light" w:cs="Calibri Light"/>
+          <w:sz w:val="24"/>
+          <w:szCs w:val="24"/>
+        </w:rPr>
+        <w:t xml:space="preserve"> to </w:t>
+      </w:r>
+      <w:proofErr w:type="spellStart"/>
+      <w:r>
+        <w:rPr>
+          <w:rFonts w:ascii="Calibri Light" w:eastAsia="Times New Roman" w:hAnsi="Calibri Light" w:cs="Calibri Light"/>
+          <w:sz w:val="24"/>
+          <w:szCs w:val="24"/>
+        </w:rPr>
+        <w:t>CheckMill</w:t>
+      </w:r>
+      <w:proofErr w:type="spellEnd"/>
+      <w:r>
+        <w:rPr>
+          <w:rFonts w:ascii="Calibri Light" w:eastAsia="Times New Roman" w:hAnsi="Calibri Light" w:cs="Calibri Light"/>
+          <w:sz w:val="24"/>
+          <w:szCs w:val="24"/>
+        </w:rPr>
+        <w:t xml:space="preserve"> class is 1 -&gt; 1 because there will only be one instance of </w:t>
+      </w:r>
+      <w:proofErr w:type="spellStart"/>
+      <w:r>
+        <w:rPr>
+          <w:rFonts w:ascii="Calibri Light" w:eastAsia="Times New Roman" w:hAnsi="Calibri Light" w:cs="Calibri Light"/>
+          <w:sz w:val="24"/>
+          <w:szCs w:val="24"/>
+        </w:rPr>
+        <w:t>CheckMill</w:t>
+      </w:r>
+      <w:proofErr w:type="spellEnd"/>
+      <w:r>
+        <w:rPr>
+          <w:rFonts w:ascii="Calibri Light" w:eastAsia="Times New Roman" w:hAnsi="Calibri Light" w:cs="Calibri Light"/>
+          <w:sz w:val="24"/>
+          <w:szCs w:val="24"/>
+        </w:rPr>
+        <w:t xml:space="preserve"> in the constructor of the </w:t>
+      </w:r>
+      <w:proofErr w:type="spellStart"/>
+      <w:r>
+        <w:rPr>
+          <w:rFonts w:ascii="Calibri Light" w:eastAsia="Times New Roman" w:hAnsi="Calibri Light" w:cs="Calibri Light"/>
+          <w:sz w:val="24"/>
+          <w:szCs w:val="24"/>
+        </w:rPr>
+        <w:t>GameController</w:t>
+      </w:r>
+      <w:proofErr w:type="spellEnd"/>
+      <w:r>
+        <w:rPr>
+          <w:rFonts w:ascii="Calibri Light" w:eastAsia="Times New Roman" w:hAnsi="Calibri Light" w:cs="Calibri Light"/>
+          <w:sz w:val="24"/>
+          <w:szCs w:val="24"/>
+        </w:rPr>
+        <w:t xml:space="preserve"> class, which is represented by the </w:t>
+      </w:r>
+      <w:proofErr w:type="spellStart"/>
+      <w:r>
+        <w:rPr>
+          <w:rFonts w:ascii="Calibri Light" w:eastAsia="Times New Roman" w:hAnsi="Calibri Light" w:cs="Calibri Light"/>
+          <w:sz w:val="24"/>
+          <w:szCs w:val="24"/>
+        </w:rPr>
+        <w:t>checkMill</w:t>
+      </w:r>
+      <w:proofErr w:type="spellEnd"/>
+      <w:r>
+        <w:rPr>
+          <w:rFonts w:ascii="Calibri Light" w:eastAsia="Times New Roman" w:hAnsi="Calibri Light" w:cs="Calibri Light"/>
+          <w:sz w:val="24"/>
+          <w:szCs w:val="24"/>
+        </w:rPr>
+        <w:t xml:space="preserve"> attribute. The </w:t>
+      </w:r>
+      <w:proofErr w:type="spellStart"/>
+      <w:r>
+        <w:rPr>
+          <w:rFonts w:ascii="Calibri Light" w:eastAsia="Times New Roman" w:hAnsi="Calibri Light" w:cs="Calibri Light"/>
+          <w:sz w:val="24"/>
+          <w:szCs w:val="24"/>
+        </w:rPr>
+        <w:t>CheckMill</w:t>
+      </w:r>
+      <w:proofErr w:type="spellEnd"/>
+      <w:r>
+        <w:rPr>
+          <w:rFonts w:ascii="Calibri Light" w:eastAsia="Times New Roman" w:hAnsi="Calibri Light" w:cs="Calibri Light"/>
+          <w:sz w:val="24"/>
+          <w:szCs w:val="24"/>
+        </w:rPr>
+        <w:t xml:space="preserve"> class acts as a “mill manager” during a game play that contains a list of combinations of node ids that can form a mill and method to check whether a mill is formed by Actor. Hence only one instance of the </w:t>
+      </w:r>
+      <w:proofErr w:type="spellStart"/>
+      <w:r>
+        <w:rPr>
+          <w:rFonts w:ascii="Calibri Light" w:eastAsia="Times New Roman" w:hAnsi="Calibri Light" w:cs="Calibri Light"/>
+          <w:sz w:val="24"/>
+          <w:szCs w:val="24"/>
+        </w:rPr>
+        <w:t>CheckMill</w:t>
+      </w:r>
+      <w:proofErr w:type="spellEnd"/>
+      <w:r>
+        <w:rPr>
+          <w:rFonts w:ascii="Calibri Light" w:eastAsia="Times New Roman" w:hAnsi="Calibri Light" w:cs="Calibri Light"/>
+          <w:sz w:val="24"/>
+          <w:szCs w:val="24"/>
+        </w:rPr>
+        <w:t xml:space="preserve"> class is needed during the gameplay. </w:t>
+      </w:r>
+    </w:p>
+    <w:p>
+      <w:pPr>
         <w:rPr>
           <w:rFonts w:ascii="Times New Roman" w:eastAsia="Times New Roman" w:hAnsi="Times New Roman" w:cs="Times New Roman"/>
           <w:sz w:val="24"/>
           <w:szCs w:val="24"/>
         </w:rPr>
       </w:pPr>
-      <w:r>
-        <w:rPr>
-          <w:rFonts w:ascii="Times New Roman" w:eastAsia="Times New Roman" w:hAnsi="Times New Roman" w:cs="Times New Roman"/>
-          <w:sz w:val="24"/>
-          <w:szCs w:val="24"/>
-        </w:rPr>
-        <w:t xml:space="preserve">The multiplicity from </w:t>
-      </w:r>
-      <w:proofErr w:type="spellStart"/>
-      <w:r>
-        <w:rPr>
-          <w:rFonts w:ascii="Times New Roman" w:eastAsia="Times New Roman" w:hAnsi="Times New Roman" w:cs="Times New Roman"/>
-          <w:sz w:val="24"/>
-          <w:szCs w:val="24"/>
-        </w:rPr>
-        <w:t>GameController</w:t>
-      </w:r>
-      <w:proofErr w:type="spellEnd"/>
-      <w:r>
-        <w:rPr>
-          <w:rFonts w:ascii="Times New Roman" w:eastAsia="Times New Roman" w:hAnsi="Times New Roman" w:cs="Times New Roman"/>
-          <w:sz w:val="24"/>
-          <w:szCs w:val="24"/>
-        </w:rPr>
-        <w:t xml:space="preserve"> to </w:t>
-      </w:r>
-      <w:proofErr w:type="spellStart"/>
-      <w:r>
-        <w:rPr>
-          <w:rFonts w:ascii="Times New Roman" w:eastAsia="Times New Roman" w:hAnsi="Times New Roman" w:cs="Times New Roman"/>
-          <w:sz w:val="24"/>
-          <w:szCs w:val="24"/>
-        </w:rPr>
-        <w:t>CheckMill</w:t>
-      </w:r>
-      <w:proofErr w:type="spellEnd"/>
-      <w:r>
-        <w:rPr>
-          <w:rFonts w:ascii="Times New Roman" w:eastAsia="Times New Roman" w:hAnsi="Times New Roman" w:cs="Times New Roman"/>
-          <w:sz w:val="24"/>
-          <w:szCs w:val="24"/>
-        </w:rPr>
-        <w:t xml:space="preserve"> class is 1 -&gt; 1 because there will only be one instance of </w:t>
-      </w:r>
-      <w:proofErr w:type="spellStart"/>
-      <w:r>
-        <w:rPr>
-          <w:rFonts w:ascii="Times New Roman" w:eastAsia="Times New Roman" w:hAnsi="Times New Roman" w:cs="Times New Roman"/>
-          <w:sz w:val="24"/>
-          <w:szCs w:val="24"/>
-        </w:rPr>
-        <w:t>CheckMill</w:t>
-      </w:r>
-      <w:proofErr w:type="spellEnd"/>
-      <w:r>
-        <w:rPr>
-          <w:rFonts w:ascii="Times New Roman" w:eastAsia="Times New Roman" w:hAnsi="Times New Roman" w:cs="Times New Roman"/>
-          <w:sz w:val="24"/>
-          <w:szCs w:val="24"/>
-        </w:rPr>
-        <w:t xml:space="preserve"> in the constructor of the </w:t>
-      </w:r>
-      <w:proofErr w:type="spellStart"/>
-      <w:r>
-        <w:rPr>
-          <w:rFonts w:ascii="Times New Roman" w:eastAsia="Times New Roman" w:hAnsi="Times New Roman" w:cs="Times New Roman"/>
-          <w:sz w:val="24"/>
-          <w:szCs w:val="24"/>
-        </w:rPr>
-        <w:t>GameController</w:t>
-      </w:r>
-      <w:proofErr w:type="spellEnd"/>
-      <w:r>
-        <w:rPr>
-          <w:rFonts w:ascii="Times New Roman" w:eastAsia="Times New Roman" w:hAnsi="Times New Roman" w:cs="Times New Roman"/>
-          <w:sz w:val="24"/>
-          <w:szCs w:val="24"/>
-        </w:rPr>
-        <w:t xml:space="preserve"> class, which is </w:t>
-      </w:r>
-      <w:r>
-        <w:rPr>
-          <w:rFonts w:ascii="Times New Roman" w:eastAsia="Times New Roman" w:hAnsi="Times New Roman" w:cs="Times New Roman"/>
-          <w:sz w:val="24"/>
-          <w:szCs w:val="24"/>
-        </w:rPr>
-        <w:lastRenderedPageBreak/>
-        <w:t xml:space="preserve">represented by the </w:t>
-      </w:r>
-      <w:proofErr w:type="spellStart"/>
-      <w:r>
-        <w:rPr>
-          <w:rFonts w:ascii="Times New Roman" w:eastAsia="Times New Roman" w:hAnsi="Times New Roman" w:cs="Times New Roman"/>
-          <w:sz w:val="24"/>
-          <w:szCs w:val="24"/>
-        </w:rPr>
-        <w:t>checkMill</w:t>
-      </w:r>
-      <w:proofErr w:type="spellEnd"/>
-      <w:r>
-        <w:rPr>
-          <w:rFonts w:ascii="Times New Roman" w:eastAsia="Times New Roman" w:hAnsi="Times New Roman" w:cs="Times New Roman"/>
-          <w:sz w:val="24"/>
-          <w:szCs w:val="24"/>
-        </w:rPr>
-        <w:t xml:space="preserve"> attribute. The </w:t>
-      </w:r>
-      <w:proofErr w:type="spellStart"/>
-      <w:r>
-        <w:rPr>
-          <w:rFonts w:ascii="Times New Roman" w:eastAsia="Times New Roman" w:hAnsi="Times New Roman" w:cs="Times New Roman"/>
-          <w:sz w:val="24"/>
-          <w:szCs w:val="24"/>
-        </w:rPr>
-        <w:t>CheckMill</w:t>
-      </w:r>
-      <w:proofErr w:type="spellEnd"/>
-      <w:r>
-        <w:rPr>
-          <w:rFonts w:ascii="Times New Roman" w:eastAsia="Times New Roman" w:hAnsi="Times New Roman" w:cs="Times New Roman"/>
-          <w:sz w:val="24"/>
-          <w:szCs w:val="24"/>
-        </w:rPr>
-        <w:t xml:space="preserve"> class acts as a “mill manager” during a game play that contains a list of combinations of node ids that can form a mill and method to check whether a mill is formed by Actor. Hence only one instance of the </w:t>
-      </w:r>
-      <w:proofErr w:type="spellStart"/>
-      <w:r>
-        <w:rPr>
-          <w:rFonts w:ascii="Times New Roman" w:eastAsia="Times New Roman" w:hAnsi="Times New Roman" w:cs="Times New Roman"/>
-          <w:sz w:val="24"/>
-          <w:szCs w:val="24"/>
-        </w:rPr>
-        <w:t>CheckMill</w:t>
-      </w:r>
-      <w:proofErr w:type="spellEnd"/>
-      <w:r>
-        <w:rPr>
-          <w:rFonts w:ascii="Times New Roman" w:eastAsia="Times New Roman" w:hAnsi="Times New Roman" w:cs="Times New Roman"/>
-          <w:sz w:val="24"/>
-          <w:szCs w:val="24"/>
-        </w:rPr>
-        <w:t xml:space="preserve"> class is needed during the gameplay. </w:t>
-      </w:r>
-    </w:p>
-    <w:p>
-      <w:pPr>
-        <w:rPr>
-          <w:rFonts w:ascii="Times New Roman" w:eastAsia="Times New Roman" w:hAnsi="Times New Roman" w:cs="Times New Roman"/>
-          <w:sz w:val="24"/>
-          <w:szCs w:val="24"/>
-        </w:rPr>
-      </w:pPr>
     </w:p>
     <w:p>
       <w:pPr>
         <w:pStyle w:val="Heading3"/>
         <w:rPr>
-          <w:rFonts w:ascii="Times New Roman" w:eastAsia="Times New Roman" w:hAnsi="Times New Roman" w:cs="Times New Roman"/>
+          <w:rFonts w:asciiTheme="majorHAnsi" w:eastAsia="Times New Roman" w:hAnsiTheme="majorHAnsi" w:cstheme="majorHAnsi"/>
         </w:rPr>
       </w:pPr>
       <w:bookmarkStart w:id="12" w:name="_sql969rk304y" w:colFirst="0" w:colLast="0"/>
@@ -2093,21 +2139,21 @@
       <w:proofErr w:type="spellStart"/>
       <w:r>
         <w:rPr>
-          <w:rFonts w:ascii="Times New Roman" w:eastAsia="Times New Roman" w:hAnsi="Times New Roman" w:cs="Times New Roman"/>
+          <w:rFonts w:asciiTheme="majorHAnsi" w:eastAsia="Times New Roman" w:hAnsiTheme="majorHAnsi" w:cstheme="majorHAnsi"/>
         </w:rPr>
         <w:t>GameController</w:t>
       </w:r>
       <w:proofErr w:type="spellEnd"/>
       <w:r>
         <w:rPr>
-          <w:rFonts w:ascii="Times New Roman" w:eastAsia="Times New Roman" w:hAnsi="Times New Roman" w:cs="Times New Roman"/>
+          <w:rFonts w:asciiTheme="majorHAnsi" w:eastAsia="Times New Roman" w:hAnsiTheme="majorHAnsi" w:cstheme="majorHAnsi"/>
         </w:rPr>
         <w:t xml:space="preserve"> to </w:t>
       </w:r>
       <w:proofErr w:type="spellStart"/>
       <w:r>
         <w:rPr>
-          <w:rFonts w:ascii="Times New Roman" w:eastAsia="Times New Roman" w:hAnsi="Times New Roman" w:cs="Times New Roman"/>
+          <w:rFonts w:asciiTheme="majorHAnsi" w:eastAsia="Times New Roman" w:hAnsiTheme="majorHAnsi" w:cstheme="majorHAnsi"/>
         </w:rPr>
         <w:t>CheckLegalMove</w:t>
       </w:r>
@@ -2163,15 +2209,16 @@
     </w:p>
     <w:p>
       <w:pPr>
-        <w:rPr>
-          <w:rFonts w:ascii="Times New Roman" w:eastAsia="Times New Roman" w:hAnsi="Times New Roman" w:cs="Times New Roman"/>
-          <w:sz w:val="24"/>
-          <w:szCs w:val="24"/>
-        </w:rPr>
-      </w:pPr>
-      <w:r>
-        <w:rPr>
-          <w:rFonts w:ascii="Times New Roman" w:eastAsia="Times New Roman" w:hAnsi="Times New Roman" w:cs="Times New Roman"/>
+        <w:jc w:val="both"/>
+        <w:rPr>
+          <w:rFonts w:ascii="Calibri Light" w:eastAsia="Times New Roman" w:hAnsi="Calibri Light" w:cs="Calibri Light"/>
+          <w:sz w:val="24"/>
+          <w:szCs w:val="24"/>
+        </w:rPr>
+      </w:pPr>
+      <w:r>
+        <w:rPr>
+          <w:rFonts w:ascii="Calibri Light" w:eastAsia="Times New Roman" w:hAnsi="Calibri Light" w:cs="Calibri Light"/>
           <w:sz w:val="24"/>
           <w:szCs w:val="24"/>
         </w:rPr>
@@ -2180,7 +2227,7 @@
       <w:proofErr w:type="spellStart"/>
       <w:r>
         <w:rPr>
-          <w:rFonts w:ascii="Times New Roman" w:eastAsia="Times New Roman" w:hAnsi="Times New Roman" w:cs="Times New Roman"/>
+          <w:rFonts w:ascii="Calibri Light" w:eastAsia="Times New Roman" w:hAnsi="Calibri Light" w:cs="Calibri Light"/>
           <w:sz w:val="24"/>
           <w:szCs w:val="24"/>
         </w:rPr>
@@ -2189,7 +2236,7 @@
       <w:proofErr w:type="spellEnd"/>
       <w:r>
         <w:rPr>
-          <w:rFonts w:ascii="Times New Roman" w:eastAsia="Times New Roman" w:hAnsi="Times New Roman" w:cs="Times New Roman"/>
+          <w:rFonts w:ascii="Calibri Light" w:eastAsia="Times New Roman" w:hAnsi="Calibri Light" w:cs="Calibri Light"/>
           <w:sz w:val="24"/>
           <w:szCs w:val="24"/>
         </w:rPr>
@@ -2198,7 +2245,7 @@
       <w:proofErr w:type="spellStart"/>
       <w:r>
         <w:rPr>
-          <w:rFonts w:ascii="Times New Roman" w:eastAsia="Times New Roman" w:hAnsi="Times New Roman" w:cs="Times New Roman"/>
+          <w:rFonts w:ascii="Calibri Light" w:eastAsia="Times New Roman" w:hAnsi="Calibri Light" w:cs="Calibri Light"/>
           <w:sz w:val="24"/>
           <w:szCs w:val="24"/>
         </w:rPr>
@@ -2207,7 +2254,7 @@
       <w:proofErr w:type="spellEnd"/>
       <w:r>
         <w:rPr>
-          <w:rFonts w:ascii="Times New Roman" w:eastAsia="Times New Roman" w:hAnsi="Times New Roman" w:cs="Times New Roman"/>
+          <w:rFonts w:ascii="Calibri Light" w:eastAsia="Times New Roman" w:hAnsi="Calibri Light" w:cs="Calibri Light"/>
           <w:sz w:val="24"/>
           <w:szCs w:val="24"/>
         </w:rPr>
@@ -2216,7 +2263,7 @@
       <w:proofErr w:type="spellStart"/>
       <w:r>
         <w:rPr>
-          <w:rFonts w:ascii="Times New Roman" w:eastAsia="Times New Roman" w:hAnsi="Times New Roman" w:cs="Times New Roman"/>
+          <w:rFonts w:ascii="Calibri Light" w:eastAsia="Times New Roman" w:hAnsi="Calibri Light" w:cs="Calibri Light"/>
           <w:sz w:val="24"/>
           <w:szCs w:val="24"/>
         </w:rPr>
@@ -2225,7 +2272,7 @@
       <w:proofErr w:type="spellEnd"/>
       <w:r>
         <w:rPr>
-          <w:rFonts w:ascii="Times New Roman" w:eastAsia="Times New Roman" w:hAnsi="Times New Roman" w:cs="Times New Roman"/>
+          <w:rFonts w:ascii="Calibri Light" w:eastAsia="Times New Roman" w:hAnsi="Calibri Light" w:cs="Calibri Light"/>
           <w:sz w:val="24"/>
           <w:szCs w:val="24"/>
         </w:rPr>
@@ -2234,7 +2281,7 @@
       <w:proofErr w:type="spellStart"/>
       <w:r>
         <w:rPr>
-          <w:rFonts w:ascii="Times New Roman" w:eastAsia="Times New Roman" w:hAnsi="Times New Roman" w:cs="Times New Roman"/>
+          <w:rFonts w:ascii="Calibri Light" w:eastAsia="Times New Roman" w:hAnsi="Calibri Light" w:cs="Calibri Light"/>
           <w:sz w:val="24"/>
           <w:szCs w:val="24"/>
         </w:rPr>
@@ -2243,7 +2290,7 @@
       <w:proofErr w:type="spellEnd"/>
       <w:r>
         <w:rPr>
-          <w:rFonts w:ascii="Times New Roman" w:eastAsia="Times New Roman" w:hAnsi="Times New Roman" w:cs="Times New Roman"/>
+          <w:rFonts w:ascii="Calibri Light" w:eastAsia="Times New Roman" w:hAnsi="Calibri Light" w:cs="Calibri Light"/>
           <w:sz w:val="24"/>
           <w:szCs w:val="24"/>
         </w:rPr>
@@ -2252,7 +2299,7 @@
       <w:proofErr w:type="spellStart"/>
       <w:r>
         <w:rPr>
-          <w:rFonts w:ascii="Times New Roman" w:eastAsia="Times New Roman" w:hAnsi="Times New Roman" w:cs="Times New Roman"/>
+          <w:rFonts w:ascii="Calibri Light" w:eastAsia="Times New Roman" w:hAnsi="Calibri Light" w:cs="Calibri Light"/>
           <w:sz w:val="24"/>
           <w:szCs w:val="24"/>
         </w:rPr>
@@ -2261,7 +2308,7 @@
       <w:proofErr w:type="spellEnd"/>
       <w:r>
         <w:rPr>
-          <w:rFonts w:ascii="Times New Roman" w:eastAsia="Times New Roman" w:hAnsi="Times New Roman" w:cs="Times New Roman"/>
+          <w:rFonts w:ascii="Calibri Light" w:eastAsia="Times New Roman" w:hAnsi="Calibri Light" w:cs="Calibri Light"/>
           <w:sz w:val="24"/>
           <w:szCs w:val="24"/>
         </w:rPr>
@@ -2270,7 +2317,7 @@
       <w:proofErr w:type="spellStart"/>
       <w:r>
         <w:rPr>
-          <w:rFonts w:ascii="Times New Roman" w:eastAsia="Times New Roman" w:hAnsi="Times New Roman" w:cs="Times New Roman"/>
+          <w:rFonts w:ascii="Calibri Light" w:eastAsia="Times New Roman" w:hAnsi="Calibri Light" w:cs="Calibri Light"/>
           <w:sz w:val="24"/>
           <w:szCs w:val="24"/>
         </w:rPr>
@@ -2279,7 +2326,7 @@
       <w:proofErr w:type="spellEnd"/>
       <w:r>
         <w:rPr>
-          <w:rFonts w:ascii="Times New Roman" w:eastAsia="Times New Roman" w:hAnsi="Times New Roman" w:cs="Times New Roman"/>
+          <w:rFonts w:ascii="Calibri Light" w:eastAsia="Times New Roman" w:hAnsi="Calibri Light" w:cs="Calibri Light"/>
           <w:sz w:val="24"/>
           <w:szCs w:val="24"/>
         </w:rPr>
@@ -2288,7 +2335,7 @@
       <w:proofErr w:type="spellStart"/>
       <w:r>
         <w:rPr>
-          <w:rFonts w:ascii="Times New Roman" w:eastAsia="Times New Roman" w:hAnsi="Times New Roman" w:cs="Times New Roman"/>
+          <w:rFonts w:ascii="Calibri Light" w:eastAsia="Times New Roman" w:hAnsi="Calibri Light" w:cs="Calibri Light"/>
           <w:sz w:val="24"/>
           <w:szCs w:val="24"/>
         </w:rPr>
@@ -2297,7 +2344,7 @@
       <w:proofErr w:type="spellEnd"/>
       <w:r>
         <w:rPr>
-          <w:rFonts w:ascii="Times New Roman" w:eastAsia="Times New Roman" w:hAnsi="Times New Roman" w:cs="Times New Roman"/>
+          <w:rFonts w:ascii="Calibri Light" w:eastAsia="Times New Roman" w:hAnsi="Calibri Light" w:cs="Calibri Light"/>
           <w:sz w:val="24"/>
           <w:szCs w:val="24"/>
         </w:rPr>
@@ -2318,7 +2365,7 @@
       <w:pPr>
         <w:pStyle w:val="Heading3"/>
         <w:rPr>
-          <w:rFonts w:ascii="Times New Roman" w:eastAsia="Times New Roman" w:hAnsi="Times New Roman" w:cs="Times New Roman"/>
+          <w:rFonts w:asciiTheme="majorHAnsi" w:eastAsia="Times New Roman" w:hAnsiTheme="majorHAnsi" w:cstheme="majorHAnsi"/>
         </w:rPr>
       </w:pPr>
       <w:bookmarkStart w:id="14" w:name="_nxehe036s4vc" w:colFirst="0" w:colLast="0"/>
@@ -2326,20 +2373,21 @@
       <w:proofErr w:type="spellStart"/>
       <w:r>
         <w:rPr>
-          <w:rFonts w:ascii="Times New Roman" w:eastAsia="Times New Roman" w:hAnsi="Times New Roman" w:cs="Times New Roman"/>
+          <w:rFonts w:asciiTheme="majorHAnsi" w:eastAsia="Times New Roman" w:hAnsiTheme="majorHAnsi" w:cstheme="majorHAnsi"/>
         </w:rPr>
         <w:t>CheckMill</w:t>
       </w:r>
       <w:proofErr w:type="spellEnd"/>
       <w:r>
         <w:rPr>
-          <w:rFonts w:ascii="Times New Roman" w:eastAsia="Times New Roman" w:hAnsi="Times New Roman" w:cs="Times New Roman"/>
+          <w:rFonts w:asciiTheme="majorHAnsi" w:eastAsia="Times New Roman" w:hAnsiTheme="majorHAnsi" w:cstheme="majorHAnsi"/>
         </w:rPr>
         <w:t xml:space="preserve"> and Node</w:t>
       </w:r>
     </w:p>
     <w:p>
       <w:pPr>
+        <w:jc w:val="both"/>
         <w:rPr>
           <w:rFonts w:ascii="Times New Roman" w:eastAsia="Times New Roman" w:hAnsi="Times New Roman" w:cs="Times New Roman"/>
           <w:sz w:val="24"/>
@@ -2392,69 +2440,90 @@
     </w:p>
     <w:p>
       <w:pPr>
-        <w:rPr>
-          <w:rFonts w:ascii="Times New Roman" w:eastAsia="Times New Roman" w:hAnsi="Times New Roman" w:cs="Times New Roman"/>
-        </w:rPr>
-      </w:pPr>
-      <w:r>
-        <w:rPr>
-          <w:rFonts w:ascii="Times New Roman" w:eastAsia="Times New Roman" w:hAnsi="Times New Roman" w:cs="Times New Roman"/>
+        <w:jc w:val="both"/>
+        <w:rPr>
+          <w:rFonts w:ascii="Calibri Light" w:eastAsia="Times New Roman" w:hAnsi="Calibri Light" w:cs="Calibri Light"/>
+          <w:sz w:val="24"/>
+          <w:szCs w:val="24"/>
+        </w:rPr>
+      </w:pPr>
+      <w:r>
+        <w:rPr>
+          <w:rFonts w:ascii="Calibri Light" w:eastAsia="Times New Roman" w:hAnsi="Calibri Light" w:cs="Calibri Light"/>
+          <w:sz w:val="24"/>
+          <w:szCs w:val="24"/>
         </w:rPr>
         <w:t xml:space="preserve">The multiplicity from </w:t>
       </w:r>
       <w:proofErr w:type="spellStart"/>
       <w:r>
         <w:rPr>
-          <w:rFonts w:ascii="Times New Roman" w:eastAsia="Times New Roman" w:hAnsi="Times New Roman" w:cs="Times New Roman"/>
+          <w:rFonts w:ascii="Calibri Light" w:eastAsia="Times New Roman" w:hAnsi="Calibri Light" w:cs="Calibri Light"/>
+          <w:sz w:val="24"/>
+          <w:szCs w:val="24"/>
         </w:rPr>
         <w:t>CheckMill</w:t>
       </w:r>
       <w:proofErr w:type="spellEnd"/>
       <w:r>
         <w:rPr>
-          <w:rFonts w:ascii="Times New Roman" w:eastAsia="Times New Roman" w:hAnsi="Times New Roman" w:cs="Times New Roman"/>
+          <w:rFonts w:ascii="Calibri Light" w:eastAsia="Times New Roman" w:hAnsi="Calibri Light" w:cs="Calibri Light"/>
+          <w:sz w:val="24"/>
+          <w:szCs w:val="24"/>
         </w:rPr>
         <w:t xml:space="preserve"> to Node class is 1 -&gt; 24 because the </w:t>
       </w:r>
       <w:proofErr w:type="spellStart"/>
       <w:r>
         <w:rPr>
-          <w:rFonts w:ascii="Times New Roman" w:eastAsia="Times New Roman" w:hAnsi="Times New Roman" w:cs="Times New Roman"/>
+          <w:rFonts w:ascii="Calibri Light" w:eastAsia="Times New Roman" w:hAnsi="Calibri Light" w:cs="Calibri Light"/>
+          <w:sz w:val="24"/>
+          <w:szCs w:val="24"/>
         </w:rPr>
         <w:t>CheckMill</w:t>
       </w:r>
       <w:proofErr w:type="spellEnd"/>
       <w:r>
         <w:rPr>
-          <w:rFonts w:ascii="Times New Roman" w:eastAsia="Times New Roman" w:hAnsi="Times New Roman" w:cs="Times New Roman"/>
+          <w:rFonts w:ascii="Calibri Light" w:eastAsia="Times New Roman" w:hAnsi="Calibri Light" w:cs="Calibri Light"/>
+          <w:sz w:val="24"/>
+          <w:szCs w:val="24"/>
         </w:rPr>
         <w:t xml:space="preserve"> class reference 24 instances of Node class (</w:t>
       </w:r>
       <w:proofErr w:type="spellStart"/>
       <w:r>
         <w:rPr>
-          <w:rFonts w:ascii="Times New Roman" w:eastAsia="Times New Roman" w:hAnsi="Times New Roman" w:cs="Times New Roman"/>
+          <w:rFonts w:ascii="Calibri Light" w:eastAsia="Times New Roman" w:hAnsi="Calibri Light" w:cs="Calibri Light"/>
+          <w:sz w:val="24"/>
+          <w:szCs w:val="24"/>
         </w:rPr>
         <w:t>ArrayList</w:t>
       </w:r>
       <w:proofErr w:type="spellEnd"/>
       <w:r>
         <w:rPr>
-          <w:rFonts w:ascii="Times New Roman" w:eastAsia="Times New Roman" w:hAnsi="Times New Roman" w:cs="Times New Roman"/>
+          <w:rFonts w:ascii="Calibri Light" w:eastAsia="Times New Roman" w:hAnsi="Calibri Light" w:cs="Calibri Light"/>
+          <w:sz w:val="24"/>
+          <w:szCs w:val="24"/>
         </w:rPr>
         <w:t xml:space="preserve">&lt;Node&gt;) is the list containing all 24 nodes in the game), which is passed from the Engine class as parameters, in the </w:t>
       </w:r>
       <w:proofErr w:type="spellStart"/>
       <w:r>
         <w:rPr>
-          <w:rFonts w:ascii="Times New Roman" w:eastAsia="Times New Roman" w:hAnsi="Times New Roman" w:cs="Times New Roman"/>
+          <w:rFonts w:ascii="Calibri Light" w:eastAsia="Times New Roman" w:hAnsi="Calibri Light" w:cs="Calibri Light"/>
+          <w:sz w:val="24"/>
+          <w:szCs w:val="24"/>
         </w:rPr>
         <w:t>checkPossibleMill</w:t>
       </w:r>
       <w:proofErr w:type="spellEnd"/>
       <w:r>
         <w:rPr>
-          <w:rFonts w:ascii="Times New Roman" w:eastAsia="Times New Roman" w:hAnsi="Times New Roman" w:cs="Times New Roman"/>
+          <w:rFonts w:ascii="Calibri Light" w:eastAsia="Times New Roman" w:hAnsi="Calibri Light" w:cs="Calibri Light"/>
+          <w:sz w:val="24"/>
+          <w:szCs w:val="24"/>
         </w:rPr>
         <w:t xml:space="preserve"> method. </w:t>
       </w:r>
@@ -2473,7 +2542,7 @@
       <w:pPr>
         <w:pStyle w:val="Heading3"/>
         <w:rPr>
-          <w:rFonts w:ascii="Times New Roman" w:eastAsia="Times New Roman" w:hAnsi="Times New Roman" w:cs="Times New Roman"/>
+          <w:rFonts w:asciiTheme="majorHAnsi" w:eastAsia="Times New Roman" w:hAnsiTheme="majorHAnsi" w:cstheme="majorHAnsi"/>
         </w:rPr>
       </w:pPr>
       <w:bookmarkStart w:id="16" w:name="_n9vysfjoyg0k" w:colFirst="0" w:colLast="0"/>
@@ -2481,14 +2550,14 @@
       <w:proofErr w:type="spellStart"/>
       <w:r>
         <w:rPr>
-          <w:rFonts w:ascii="Times New Roman" w:eastAsia="Times New Roman" w:hAnsi="Times New Roman" w:cs="Times New Roman"/>
+          <w:rFonts w:asciiTheme="majorHAnsi" w:eastAsia="Times New Roman" w:hAnsiTheme="majorHAnsi" w:cstheme="majorHAnsi"/>
         </w:rPr>
         <w:t>CheckLegalMove</w:t>
       </w:r>
       <w:proofErr w:type="spellEnd"/>
       <w:r>
         <w:rPr>
-          <w:rFonts w:ascii="Times New Roman" w:eastAsia="Times New Roman" w:hAnsi="Times New Roman" w:cs="Times New Roman"/>
+          <w:rFonts w:asciiTheme="majorHAnsi" w:eastAsia="Times New Roman" w:hAnsiTheme="majorHAnsi" w:cstheme="majorHAnsi"/>
         </w:rPr>
         <w:t xml:space="preserve"> and Node</w:t>
       </w:r>
@@ -2546,15 +2615,16 @@
     </w:p>
     <w:p>
       <w:pPr>
-        <w:rPr>
-          <w:rFonts w:ascii="Times New Roman" w:eastAsia="Times New Roman" w:hAnsi="Times New Roman" w:cs="Times New Roman"/>
-          <w:sz w:val="24"/>
-          <w:szCs w:val="24"/>
-        </w:rPr>
-      </w:pPr>
-      <w:r>
-        <w:rPr>
-          <w:rFonts w:ascii="Times New Roman" w:eastAsia="Times New Roman" w:hAnsi="Times New Roman" w:cs="Times New Roman"/>
+        <w:jc w:val="both"/>
+        <w:rPr>
+          <w:rFonts w:ascii="Calibri Light" w:eastAsia="Times New Roman" w:hAnsi="Calibri Light" w:cs="Calibri Light"/>
+          <w:sz w:val="24"/>
+          <w:szCs w:val="24"/>
+        </w:rPr>
+      </w:pPr>
+      <w:r>
+        <w:rPr>
+          <w:rFonts w:ascii="Calibri Light" w:eastAsia="Times New Roman" w:hAnsi="Calibri Light" w:cs="Calibri Light"/>
           <w:color w:val="000000"/>
           <w:sz w:val="24"/>
           <w:szCs w:val="24"/>
@@ -2564,7 +2634,7 @@
       <w:proofErr w:type="spellStart"/>
       <w:r>
         <w:rPr>
-          <w:rFonts w:ascii="Times New Roman" w:eastAsia="Times New Roman" w:hAnsi="Times New Roman" w:cs="Times New Roman"/>
+          <w:rFonts w:ascii="Calibri Light" w:eastAsia="Times New Roman" w:hAnsi="Calibri Light" w:cs="Calibri Light"/>
           <w:color w:val="000000"/>
           <w:sz w:val="24"/>
           <w:szCs w:val="24"/>
@@ -2574,7 +2644,7 @@
       <w:proofErr w:type="spellEnd"/>
       <w:r>
         <w:rPr>
-          <w:rFonts w:ascii="Times New Roman" w:eastAsia="Times New Roman" w:hAnsi="Times New Roman" w:cs="Times New Roman"/>
+          <w:rFonts w:ascii="Calibri Light" w:eastAsia="Times New Roman" w:hAnsi="Calibri Light" w:cs="Calibri Light"/>
           <w:color w:val="000000"/>
           <w:sz w:val="24"/>
           <w:szCs w:val="24"/>
@@ -2584,7 +2654,7 @@
       <w:proofErr w:type="spellStart"/>
       <w:r>
         <w:rPr>
-          <w:rFonts w:ascii="Times New Roman" w:eastAsia="Times New Roman" w:hAnsi="Times New Roman" w:cs="Times New Roman"/>
+          <w:rFonts w:ascii="Calibri Light" w:eastAsia="Times New Roman" w:hAnsi="Calibri Light" w:cs="Calibri Light"/>
           <w:color w:val="000000"/>
           <w:sz w:val="24"/>
           <w:szCs w:val="24"/>
@@ -2594,7 +2664,7 @@
       <w:proofErr w:type="spellEnd"/>
       <w:r>
         <w:rPr>
-          <w:rFonts w:ascii="Times New Roman" w:eastAsia="Times New Roman" w:hAnsi="Times New Roman" w:cs="Times New Roman"/>
+          <w:rFonts w:ascii="Calibri Light" w:eastAsia="Times New Roman" w:hAnsi="Calibri Light" w:cs="Calibri Light"/>
           <w:color w:val="000000"/>
           <w:sz w:val="24"/>
           <w:szCs w:val="24"/>
@@ -2604,7 +2674,7 @@
       <w:proofErr w:type="spellStart"/>
       <w:r>
         <w:rPr>
-          <w:rFonts w:ascii="Times New Roman" w:eastAsia="Times New Roman" w:hAnsi="Times New Roman" w:cs="Times New Roman"/>
+          <w:rFonts w:ascii="Calibri Light" w:eastAsia="Times New Roman" w:hAnsi="Calibri Light" w:cs="Calibri Light"/>
           <w:color w:val="000000"/>
           <w:sz w:val="24"/>
           <w:szCs w:val="24"/>
@@ -2614,7 +2684,7 @@
       <w:proofErr w:type="spellEnd"/>
       <w:r>
         <w:rPr>
-          <w:rFonts w:ascii="Times New Roman" w:eastAsia="Times New Roman" w:hAnsi="Times New Roman" w:cs="Times New Roman"/>
+          <w:rFonts w:ascii="Calibri Light" w:eastAsia="Times New Roman" w:hAnsi="Calibri Light" w:cs="Calibri Light"/>
           <w:color w:val="000000"/>
           <w:sz w:val="24"/>
           <w:szCs w:val="24"/>
@@ -2624,7 +2694,7 @@
       <w:proofErr w:type="spellStart"/>
       <w:r>
         <w:rPr>
-          <w:rFonts w:ascii="Times New Roman" w:eastAsia="Times New Roman" w:hAnsi="Times New Roman" w:cs="Times New Roman"/>
+          <w:rFonts w:ascii="Calibri Light" w:eastAsia="Times New Roman" w:hAnsi="Calibri Light" w:cs="Calibri Light"/>
           <w:color w:val="000000"/>
           <w:sz w:val="24"/>
           <w:szCs w:val="24"/>
@@ -2634,7 +2704,7 @@
       <w:proofErr w:type="spellEnd"/>
       <w:r>
         <w:rPr>
-          <w:rFonts w:ascii="Times New Roman" w:eastAsia="Times New Roman" w:hAnsi="Times New Roman" w:cs="Times New Roman"/>
+          <w:rFonts w:ascii="Calibri Light" w:eastAsia="Times New Roman" w:hAnsi="Calibri Light" w:cs="Calibri Light"/>
           <w:color w:val="000000"/>
           <w:sz w:val="24"/>
           <w:szCs w:val="24"/>
@@ -2644,7 +2714,7 @@
       <w:proofErr w:type="spellStart"/>
       <w:r>
         <w:rPr>
-          <w:rFonts w:ascii="Times New Roman" w:eastAsia="Times New Roman" w:hAnsi="Times New Roman" w:cs="Times New Roman"/>
+          <w:rFonts w:ascii="Calibri Light" w:eastAsia="Times New Roman" w:hAnsi="Calibri Light" w:cs="Calibri Light"/>
           <w:color w:val="000000"/>
           <w:sz w:val="24"/>
           <w:szCs w:val="24"/>
@@ -2654,7 +2724,7 @@
       <w:proofErr w:type="spellEnd"/>
       <w:r>
         <w:rPr>
-          <w:rFonts w:ascii="Times New Roman" w:eastAsia="Times New Roman" w:hAnsi="Times New Roman" w:cs="Times New Roman"/>
+          <w:rFonts w:ascii="Calibri Light" w:eastAsia="Times New Roman" w:hAnsi="Calibri Light" w:cs="Calibri Light"/>
           <w:color w:val="000000"/>
           <w:sz w:val="24"/>
           <w:szCs w:val="24"/>
@@ -2663,20 +2733,20 @@
       </w:r>
       <w:r>
         <w:rPr>
-          <w:rFonts w:ascii="Times New Roman" w:eastAsia="Times New Roman" w:hAnsi="Times New Roman" w:cs="Times New Roman"/>
-          <w:sz w:val="24"/>
-          <w:szCs w:val="24"/>
-        </w:rPr>
-        <w:t xml:space="preserve">of the two methods will </w:t>
-      </w:r>
-      <w:r>
-        <w:rPr>
-          <w:rFonts w:ascii="Times New Roman" w:eastAsia="Times New Roman" w:hAnsi="Times New Roman" w:cs="Times New Roman"/>
+          <w:rFonts w:ascii="Calibri Light" w:eastAsia="Times New Roman" w:hAnsi="Calibri Light" w:cs="Calibri Light"/>
+          <w:sz w:val="24"/>
+          <w:szCs w:val="24"/>
+        </w:rPr>
+        <w:t xml:space="preserve">of the two methods will be called at a time, means </w:t>
+      </w:r>
+      <w:r>
+        <w:rPr>
+          <w:rFonts w:ascii="Calibri Light" w:eastAsia="Times New Roman" w:hAnsi="Calibri Light" w:cs="Calibri Light"/>
           <w:sz w:val="24"/>
           <w:szCs w:val="24"/>
         </w:rPr>
         <w:lastRenderedPageBreak/>
-        <w:t xml:space="preserve">be called at a time, means a maximum of 24 instances of Node will be referenced each time hence the multiplicity 1 -&gt; 24. </w:t>
+        <w:t xml:space="preserve">a maximum of 24 instances of Node will be referenced each time hence the multiplicity 1 -&gt; 24. </w:t>
       </w:r>
     </w:p>
     <w:p>
@@ -2760,87 +2830,113 @@
     </w:p>
     <w:p>
       <w:pPr>
-        <w:rPr>
-          <w:rFonts w:ascii="Times New Roman" w:eastAsia="Times New Roman" w:hAnsi="Times New Roman" w:cs="Times New Roman"/>
-        </w:rPr>
-      </w:pPr>
-      <w:r>
-        <w:rPr>
-          <w:rFonts w:ascii="Times New Roman" w:eastAsia="Times New Roman" w:hAnsi="Times New Roman" w:cs="Times New Roman"/>
+        <w:jc w:val="both"/>
+        <w:rPr>
+          <w:rFonts w:ascii="Calibri Light" w:eastAsia="Times New Roman" w:hAnsi="Calibri Light" w:cs="Calibri Light"/>
+        </w:rPr>
+      </w:pPr>
+      <w:r>
+        <w:rPr>
+          <w:rFonts w:ascii="Calibri Light" w:eastAsia="Times New Roman" w:hAnsi="Calibri Light" w:cs="Calibri Light"/>
+          <w:sz w:val="24"/>
+          <w:szCs w:val="24"/>
         </w:rPr>
         <w:t xml:space="preserve">The multiplicity from </w:t>
       </w:r>
       <w:proofErr w:type="spellStart"/>
       <w:r>
         <w:rPr>
-          <w:rFonts w:ascii="Times New Roman" w:eastAsia="Times New Roman" w:hAnsi="Times New Roman" w:cs="Times New Roman"/>
+          <w:rFonts w:ascii="Calibri Light" w:eastAsia="Times New Roman" w:hAnsi="Calibri Light" w:cs="Calibri Light"/>
+          <w:sz w:val="24"/>
+          <w:szCs w:val="24"/>
         </w:rPr>
         <w:t>CheckLegalMove</w:t>
       </w:r>
       <w:proofErr w:type="spellEnd"/>
       <w:r>
         <w:rPr>
-          <w:rFonts w:ascii="Times New Roman" w:eastAsia="Times New Roman" w:hAnsi="Times New Roman" w:cs="Times New Roman"/>
+          <w:rFonts w:ascii="Calibri Light" w:eastAsia="Times New Roman" w:hAnsi="Calibri Light" w:cs="Calibri Light"/>
+          <w:sz w:val="24"/>
+          <w:szCs w:val="24"/>
         </w:rPr>
         <w:t xml:space="preserve"> to Action class is 1 -&gt; 0…* because the </w:t>
       </w:r>
       <w:proofErr w:type="spellStart"/>
       <w:r>
         <w:rPr>
-          <w:rFonts w:ascii="Times New Roman" w:eastAsia="Times New Roman" w:hAnsi="Times New Roman" w:cs="Times New Roman"/>
+          <w:rFonts w:ascii="Calibri Light" w:eastAsia="Times New Roman" w:hAnsi="Calibri Light" w:cs="Calibri Light"/>
+          <w:sz w:val="24"/>
+          <w:szCs w:val="24"/>
         </w:rPr>
         <w:t>calculateLegalMove</w:t>
       </w:r>
       <w:proofErr w:type="spellEnd"/>
       <w:r>
         <w:rPr>
-          <w:rFonts w:ascii="Times New Roman" w:eastAsia="Times New Roman" w:hAnsi="Times New Roman" w:cs="Times New Roman"/>
+          <w:rFonts w:ascii="Calibri Light" w:eastAsia="Times New Roman" w:hAnsi="Calibri Light" w:cs="Calibri Light"/>
+          <w:sz w:val="24"/>
+          <w:szCs w:val="24"/>
         </w:rPr>
         <w:t xml:space="preserve"> and </w:t>
       </w:r>
       <w:proofErr w:type="spellStart"/>
       <w:r>
         <w:rPr>
-          <w:rFonts w:ascii="Times New Roman" w:eastAsia="Times New Roman" w:hAnsi="Times New Roman" w:cs="Times New Roman"/>
+          <w:rFonts w:ascii="Calibri Light" w:eastAsia="Times New Roman" w:hAnsi="Calibri Light" w:cs="Calibri Light"/>
+          <w:sz w:val="24"/>
+          <w:szCs w:val="24"/>
         </w:rPr>
         <w:t>calculateLegalPut</w:t>
       </w:r>
       <w:proofErr w:type="spellEnd"/>
       <w:r>
         <w:rPr>
-          <w:rFonts w:ascii="Times New Roman" w:eastAsia="Times New Roman" w:hAnsi="Times New Roman" w:cs="Times New Roman"/>
+          <w:rFonts w:ascii="Calibri Light" w:eastAsia="Times New Roman" w:hAnsi="Calibri Light" w:cs="Calibri Light"/>
+          <w:sz w:val="24"/>
+          <w:szCs w:val="24"/>
         </w:rPr>
         <w:t xml:space="preserve"> method in the </w:t>
       </w:r>
       <w:proofErr w:type="spellStart"/>
       <w:r>
         <w:rPr>
-          <w:rFonts w:ascii="Times New Roman" w:eastAsia="Times New Roman" w:hAnsi="Times New Roman" w:cs="Times New Roman"/>
+          <w:rFonts w:ascii="Calibri Light" w:eastAsia="Times New Roman" w:hAnsi="Calibri Light" w:cs="Calibri Light"/>
+          <w:sz w:val="24"/>
+          <w:szCs w:val="24"/>
         </w:rPr>
         <w:t>CheckLegalMove</w:t>
       </w:r>
       <w:proofErr w:type="spellEnd"/>
       <w:r>
         <w:rPr>
-          <w:rFonts w:ascii="Times New Roman" w:eastAsia="Times New Roman" w:hAnsi="Times New Roman" w:cs="Times New Roman"/>
+          <w:rFonts w:ascii="Calibri Light" w:eastAsia="Times New Roman" w:hAnsi="Calibri Light" w:cs="Calibri Light"/>
+          <w:sz w:val="24"/>
+          <w:szCs w:val="24"/>
         </w:rPr>
         <w:t xml:space="preserve"> class will return 0 </w:t>
       </w:r>
       <w:proofErr w:type="spellStart"/>
       <w:r>
         <w:rPr>
-          <w:rFonts w:ascii="Times New Roman" w:eastAsia="Times New Roman" w:hAnsi="Times New Roman" w:cs="Times New Roman"/>
+          <w:rFonts w:ascii="Calibri Light" w:eastAsia="Times New Roman" w:hAnsi="Calibri Light" w:cs="Calibri Light"/>
+          <w:sz w:val="24"/>
+          <w:szCs w:val="24"/>
         </w:rPr>
         <w:t>to n</w:t>
       </w:r>
       <w:proofErr w:type="spellEnd"/>
       <w:r>
         <w:rPr>
-          <w:rFonts w:ascii="Times New Roman" w:eastAsia="Times New Roman" w:hAnsi="Times New Roman" w:cs="Times New Roman"/>
+          <w:rFonts w:ascii="Calibri Light" w:eastAsia="Times New Roman" w:hAnsi="Calibri Light" w:cs="Calibri Light"/>
+          <w:sz w:val="24"/>
+          <w:szCs w:val="24"/>
         </w:rPr>
         <w:t xml:space="preserve"> instances of Action. Since only one of the two methods will be called at a time, 0 instances of Action will be returned if all tokens of the Actor (with no more tokens left” in hand”) on the board are surrounded by tokens (no empty adjacent nodes for the token to be moved). While the upper bound is represented by * as the number of Action instances returned may vary depending on the status of both players and/or arrangement of tokens on the board during the game. </w:t>
       </w:r>
       <w:r>
+        <w:rPr>
+          <w:rFonts w:ascii="Calibri Light" w:hAnsi="Calibri Light" w:cs="Calibri Light"/>
+        </w:rPr>
         <w:br w:type="page"/>
       </w:r>
     </w:p>
@@ -2848,14 +2944,14 @@
       <w:pPr>
         <w:pStyle w:val="Title"/>
         <w:rPr>
-          <w:rFonts w:ascii="Times New Roman" w:eastAsia="Times New Roman" w:hAnsi="Times New Roman" w:cs="Times New Roman"/>
+          <w:rFonts w:asciiTheme="majorHAnsi" w:eastAsia="Times New Roman" w:hAnsiTheme="majorHAnsi" w:cstheme="majorHAnsi"/>
         </w:rPr>
       </w:pPr>
       <w:bookmarkStart w:id="19" w:name="_yclg5apandfm" w:colFirst="0" w:colLast="0"/>
       <w:bookmarkEnd w:id="19"/>
       <w:r>
         <w:rPr>
-          <w:rFonts w:ascii="Times New Roman" w:eastAsia="Times New Roman" w:hAnsi="Times New Roman" w:cs="Times New Roman"/>
+          <w:rFonts w:asciiTheme="majorHAnsi" w:eastAsia="Times New Roman" w:hAnsiTheme="majorHAnsi" w:cstheme="majorHAnsi"/>
         </w:rPr>
         <w:lastRenderedPageBreak/>
         <w:t xml:space="preserve">Design Patterns </w:t>
@@ -2865,74 +2961,76 @@
       <w:pPr>
         <w:pStyle w:val="Heading2"/>
         <w:rPr>
-          <w:rFonts w:ascii="Times New Roman" w:eastAsia="Times New Roman" w:hAnsi="Times New Roman" w:cs="Times New Roman"/>
+          <w:rFonts w:asciiTheme="majorHAnsi" w:eastAsia="Times New Roman" w:hAnsiTheme="majorHAnsi" w:cstheme="majorHAnsi"/>
         </w:rPr>
       </w:pPr>
       <w:bookmarkStart w:id="20" w:name="_vgrk57ct63dm" w:colFirst="0" w:colLast="0"/>
       <w:bookmarkEnd w:id="20"/>
       <w:r>
         <w:rPr>
+          <w:rFonts w:asciiTheme="majorHAnsi" w:eastAsia="Times New Roman" w:hAnsiTheme="majorHAnsi" w:cstheme="majorHAnsi"/>
+        </w:rPr>
+        <w:t>Chosen Design Pattern to Explain (Factory Method)</w:t>
+      </w:r>
+    </w:p>
+    <w:p>
+      <w:pPr>
+        <w:jc w:val="both"/>
+        <w:rPr>
+          <w:rFonts w:ascii="Calibri Light" w:eastAsia="Times New Roman" w:hAnsi="Calibri Light" w:cs="Calibri Light"/>
+          <w:sz w:val="24"/>
+          <w:szCs w:val="24"/>
+        </w:rPr>
+      </w:pPr>
+      <w:r>
+        <w:rPr>
+          <w:rFonts w:ascii="Calibri Light" w:eastAsia="Times New Roman" w:hAnsi="Calibri Light" w:cs="Calibri Light"/>
+          <w:sz w:val="24"/>
+          <w:szCs w:val="24"/>
+        </w:rPr>
+        <w:t xml:space="preserve">One of the design patterns that we have applied for the construction of our class diagram is the Factory Method design pattern. We created our Abstract Action class with thorough consideration of the Factory Method. We already expect our Action class to not really require any extensions of possible actions since the </w:t>
+      </w:r>
+      <w:proofErr w:type="spellStart"/>
+      <w:r>
+        <w:rPr>
+          <w:rFonts w:ascii="Calibri Light" w:eastAsia="Times New Roman" w:hAnsi="Calibri Light" w:cs="Calibri Light"/>
+          <w:sz w:val="24"/>
+          <w:szCs w:val="24"/>
+        </w:rPr>
+        <w:t>gamerules</w:t>
+      </w:r>
+      <w:proofErr w:type="spellEnd"/>
+      <w:r>
+        <w:rPr>
+          <w:rFonts w:ascii="Calibri Light" w:eastAsia="Times New Roman" w:hAnsi="Calibri Light" w:cs="Calibri Light"/>
+          <w:sz w:val="24"/>
+          <w:szCs w:val="24"/>
+        </w:rPr>
+        <w:t xml:space="preserve"> of Nine Men Morris can be considered to be straightforward, but even if there is a need for extra functionalities, an extra subclass can just be extended to the Abstract Action class. </w:t>
+      </w:r>
+    </w:p>
+    <w:p>
+      <w:pPr>
+        <w:jc w:val="both"/>
+        <w:rPr>
+          <w:rFonts w:ascii="Calibri Light" w:eastAsia="Times New Roman" w:hAnsi="Calibri Light" w:cs="Calibri Light"/>
+          <w:sz w:val="24"/>
+          <w:szCs w:val="24"/>
+        </w:rPr>
+      </w:pPr>
+      <w:r>
+        <w:rPr>
+          <w:rFonts w:ascii="Calibri Light" w:eastAsia="Times New Roman" w:hAnsi="Calibri Light" w:cs="Calibri Light"/>
+          <w:sz w:val="24"/>
+          <w:szCs w:val="24"/>
+        </w:rPr>
+        <w:t>With our current design of calibrating all the possible legal moves that can be made by the Players(and Computer), we figured that it is best to not overcomplicate this part of the system and take a relatively simple approach to check the possible legal actions that can be made by the Players(and Computer). As such, we have delegated the responsibility of creating the action objects to the subclasses that extend from the Action abstract class, and then have the objects created by the subclasses to be added directly into a list of capable actions that can be taken by the Player to ensure that every possible action that can be done follows the game rules.</w:t>
+      </w:r>
+    </w:p>
+    <w:p>
+      <w:pPr>
+        <w:rPr>
           <w:rFonts w:ascii="Times New Roman" w:eastAsia="Times New Roman" w:hAnsi="Times New Roman" w:cs="Times New Roman"/>
-        </w:rPr>
-        <w:t>Chosen Design Pattern to Explain (Factory Method)</w:t>
-      </w:r>
-    </w:p>
-    <w:p>
-      <w:pPr>
-        <w:rPr>
-          <w:rFonts w:ascii="Times New Roman" w:eastAsia="Times New Roman" w:hAnsi="Times New Roman" w:cs="Times New Roman"/>
-          <w:sz w:val="24"/>
-          <w:szCs w:val="24"/>
-        </w:rPr>
-      </w:pPr>
-      <w:r>
-        <w:rPr>
-          <w:rFonts w:ascii="Times New Roman" w:eastAsia="Times New Roman" w:hAnsi="Times New Roman" w:cs="Times New Roman"/>
-          <w:sz w:val="24"/>
-          <w:szCs w:val="24"/>
-        </w:rPr>
-        <w:t xml:space="preserve">One of the design patterns that we have applied for the construction of our class diagram is the Factory Method design pattern. We created our Abstract Action class with thorough consideration of the Factory Method. We already expect our Action class to not really require any extensions of possible actions since the </w:t>
-      </w:r>
-      <w:proofErr w:type="spellStart"/>
-      <w:r>
-        <w:rPr>
-          <w:rFonts w:ascii="Times New Roman" w:eastAsia="Times New Roman" w:hAnsi="Times New Roman" w:cs="Times New Roman"/>
-          <w:sz w:val="24"/>
-          <w:szCs w:val="24"/>
-        </w:rPr>
-        <w:t>gamerules</w:t>
-      </w:r>
-      <w:proofErr w:type="spellEnd"/>
-      <w:r>
-        <w:rPr>
-          <w:rFonts w:ascii="Times New Roman" w:eastAsia="Times New Roman" w:hAnsi="Times New Roman" w:cs="Times New Roman"/>
-          <w:sz w:val="24"/>
-          <w:szCs w:val="24"/>
-        </w:rPr>
-        <w:t xml:space="preserve"> of Nine Men Morris can be considered to be straightforward, but even if there is a need for extra functionalities, an extra subclass can just be extended to the Abstract Action class. </w:t>
-      </w:r>
-    </w:p>
-    <w:p>
-      <w:pPr>
-        <w:rPr>
-          <w:rFonts w:ascii="Times New Roman" w:eastAsia="Times New Roman" w:hAnsi="Times New Roman" w:cs="Times New Roman"/>
-          <w:sz w:val="24"/>
-          <w:szCs w:val="24"/>
-        </w:rPr>
-      </w:pPr>
-      <w:r>
-        <w:rPr>
-          <w:rFonts w:ascii="Times New Roman" w:eastAsia="Times New Roman" w:hAnsi="Times New Roman" w:cs="Times New Roman"/>
-          <w:sz w:val="24"/>
-          <w:szCs w:val="24"/>
-        </w:rPr>
-        <w:t>With our current design of calibrating all the possible legal moves that can be made by the Players(and Computer), we figured that it is best to not overcomplicate this part of the system and take a relatively simple approach to check the possible legal actions that can be made by the Players(and Computer). As such, we have delegated the responsibility of creating the action objects to the subclasses that extend from the Action abstract class, and then have the objects created by the subclasses to be added directly into a list of capable actions that can be taken by the Player to ensure that every possible action that can be done follows the game rules.</w:t>
-      </w:r>
-    </w:p>
-    <w:p>
-      <w:pPr>
-        <w:rPr>
-          <w:rFonts w:ascii="Times New Roman" w:eastAsia="Times New Roman" w:hAnsi="Times New Roman" w:cs="Times New Roman"/>
           <w:sz w:val="24"/>
           <w:szCs w:val="24"/>
         </w:rPr>
@@ -2942,14 +3040,14 @@
       <w:pPr>
         <w:pStyle w:val="Heading2"/>
         <w:rPr>
-          <w:rFonts w:ascii="Times New Roman" w:eastAsia="Times New Roman" w:hAnsi="Times New Roman" w:cs="Times New Roman"/>
+          <w:rFonts w:asciiTheme="majorHAnsi" w:eastAsia="Times New Roman" w:hAnsiTheme="majorHAnsi" w:cstheme="majorHAnsi"/>
         </w:rPr>
       </w:pPr>
       <w:bookmarkStart w:id="21" w:name="_j6k6idjj7qc" w:colFirst="0" w:colLast="0"/>
       <w:bookmarkEnd w:id="21"/>
       <w:r>
         <w:rPr>
-          <w:rFonts w:ascii="Times New Roman" w:eastAsia="Times New Roman" w:hAnsi="Times New Roman" w:cs="Times New Roman"/>
+          <w:rFonts w:asciiTheme="majorHAnsi" w:eastAsia="Times New Roman" w:hAnsiTheme="majorHAnsi" w:cstheme="majorHAnsi"/>
         </w:rPr>
         <w:t>Feasible Alternatives that were discarded</w:t>
       </w:r>
@@ -2965,22 +3063,23 @@
       <w:bookmarkEnd w:id="22"/>
       <w:r>
         <w:rPr>
-          <w:rFonts w:ascii="Times New Roman" w:eastAsia="Times New Roman" w:hAnsi="Times New Roman" w:cs="Times New Roman"/>
+          <w:rFonts w:asciiTheme="majorHAnsi" w:eastAsia="Times New Roman" w:hAnsiTheme="majorHAnsi" w:cstheme="majorHAnsi"/>
         </w:rPr>
         <w:t>Strategy Design Pattern</w:t>
       </w:r>
     </w:p>
     <w:p>
       <w:pPr>
-        <w:rPr>
-          <w:rFonts w:ascii="Times New Roman" w:eastAsia="Times New Roman" w:hAnsi="Times New Roman" w:cs="Times New Roman"/>
-          <w:sz w:val="24"/>
-          <w:szCs w:val="24"/>
-        </w:rPr>
-      </w:pPr>
-      <w:r>
-        <w:rPr>
-          <w:rFonts w:ascii="Times New Roman" w:eastAsia="Times New Roman" w:hAnsi="Times New Roman" w:cs="Times New Roman"/>
+        <w:jc w:val="both"/>
+        <w:rPr>
+          <w:rFonts w:ascii="Calibri Light" w:eastAsia="Times New Roman" w:hAnsi="Calibri Light" w:cs="Calibri Light"/>
+          <w:sz w:val="24"/>
+          <w:szCs w:val="24"/>
+        </w:rPr>
+      </w:pPr>
+      <w:r>
+        <w:rPr>
+          <w:rFonts w:ascii="Calibri Light" w:eastAsia="Times New Roman" w:hAnsi="Calibri Light" w:cs="Calibri Light"/>
           <w:sz w:val="24"/>
           <w:szCs w:val="24"/>
         </w:rPr>
@@ -2989,7 +3088,7 @@
       <w:proofErr w:type="spellStart"/>
       <w:r>
         <w:rPr>
-          <w:rFonts w:ascii="Times New Roman" w:eastAsia="Times New Roman" w:hAnsi="Times New Roman" w:cs="Times New Roman"/>
+          <w:rFonts w:ascii="Calibri Light" w:eastAsia="Times New Roman" w:hAnsi="Calibri Light" w:cs="Calibri Light"/>
           <w:sz w:val="24"/>
           <w:szCs w:val="24"/>
         </w:rPr>
@@ -2998,7 +3097,7 @@
       <w:proofErr w:type="spellEnd"/>
       <w:r>
         <w:rPr>
-          <w:rFonts w:ascii="Times New Roman" w:eastAsia="Times New Roman" w:hAnsi="Times New Roman" w:cs="Times New Roman"/>
+          <w:rFonts w:ascii="Calibri Light" w:eastAsia="Times New Roman" w:hAnsi="Calibri Light" w:cs="Calibri Light"/>
           <w:sz w:val="24"/>
           <w:szCs w:val="24"/>
         </w:rPr>
@@ -3007,8 +3106,9 @@
     </w:p>
     <w:p>
       <w:pPr>
-        <w:rPr>
-          <w:rFonts w:ascii="Times New Roman" w:eastAsia="Times New Roman" w:hAnsi="Times New Roman" w:cs="Times New Roman"/>
+        <w:jc w:val="both"/>
+        <w:rPr>
+          <w:rFonts w:ascii="Calibri Light" w:eastAsia="Times New Roman" w:hAnsi="Calibri Light" w:cs="Calibri Light"/>
           <w:sz w:val="24"/>
           <w:szCs w:val="24"/>
         </w:rPr>
@@ -3018,29 +3118,30 @@
       <w:pPr>
         <w:pStyle w:val="Heading3"/>
         <w:rPr>
-          <w:rFonts w:ascii="Times New Roman" w:eastAsia="Times New Roman" w:hAnsi="Times New Roman" w:cs="Times New Roman"/>
+          <w:rFonts w:asciiTheme="majorHAnsi" w:eastAsia="Times New Roman" w:hAnsiTheme="majorHAnsi" w:cstheme="majorHAnsi"/>
         </w:rPr>
       </w:pPr>
       <w:bookmarkStart w:id="23" w:name="_ry2sy7l72c7c" w:colFirst="0" w:colLast="0"/>
       <w:bookmarkEnd w:id="23"/>
       <w:r>
         <w:rPr>
-          <w:rFonts w:ascii="Times New Roman" w:eastAsia="Times New Roman" w:hAnsi="Times New Roman" w:cs="Times New Roman"/>
+          <w:rFonts w:asciiTheme="majorHAnsi" w:eastAsia="Times New Roman" w:hAnsiTheme="majorHAnsi" w:cstheme="majorHAnsi"/>
         </w:rPr>
         <w:t>Template Design Pattern</w:t>
       </w:r>
     </w:p>
     <w:p>
       <w:pPr>
-        <w:rPr>
-          <w:rFonts w:ascii="Times New Roman" w:eastAsia="Times New Roman" w:hAnsi="Times New Roman" w:cs="Times New Roman"/>
-          <w:sz w:val="24"/>
-          <w:szCs w:val="24"/>
-        </w:rPr>
-      </w:pPr>
-      <w:r>
-        <w:rPr>
-          <w:rFonts w:ascii="Times New Roman" w:eastAsia="Times New Roman" w:hAnsi="Times New Roman" w:cs="Times New Roman"/>
+        <w:jc w:val="both"/>
+        <w:rPr>
+          <w:rFonts w:ascii="Calibri Light" w:eastAsia="Times New Roman" w:hAnsi="Calibri Light" w:cs="Calibri Light"/>
+          <w:sz w:val="24"/>
+          <w:szCs w:val="24"/>
+        </w:rPr>
+      </w:pPr>
+      <w:r>
+        <w:rPr>
+          <w:rFonts w:ascii="Calibri Light" w:eastAsia="Times New Roman" w:hAnsi="Calibri Light" w:cs="Calibri Light"/>
           <w:sz w:val="24"/>
           <w:szCs w:val="24"/>
         </w:rPr>
@@ -3048,7 +3149,7 @@
       </w:r>
       <w:r>
         <w:rPr>
-          <w:rFonts w:ascii="Times New Roman" w:eastAsia="Times New Roman" w:hAnsi="Times New Roman" w:cs="Times New Roman"/>
+          <w:rFonts w:ascii="Calibri Light" w:eastAsia="Times New Roman" w:hAnsi="Calibri Light" w:cs="Calibri Light"/>
           <w:sz w:val="24"/>
           <w:szCs w:val="24"/>
         </w:rPr>
@@ -3056,6 +3157,9 @@
         <w:t>subclasses, the execute parameters are different from one another. This means that if we were to design it based on the template design pattern, it would be unnecessary to overcomplicate the system since only one specific method is to be changed, hence causing us to just delegate the responsibility of the object creation directly to the subclasses by using the factory method design pattern instead.</w:t>
       </w:r>
       <w:r>
+        <w:rPr>
+          <w:rFonts w:ascii="Calibri Light" w:hAnsi="Calibri Light" w:cs="Calibri Light"/>
+        </w:rPr>
         <w:br w:type="page"/>
       </w:r>
     </w:p>
@@ -3063,14 +3167,14 @@
       <w:pPr>
         <w:pStyle w:val="Heading1"/>
         <w:rPr>
-          <w:rFonts w:ascii="Times New Roman" w:eastAsia="Times New Roman" w:hAnsi="Times New Roman" w:cs="Times New Roman"/>
+          <w:rFonts w:asciiTheme="majorHAnsi" w:eastAsia="Times New Roman" w:hAnsiTheme="majorHAnsi" w:cstheme="majorHAnsi"/>
         </w:rPr>
       </w:pPr>
       <w:bookmarkStart w:id="24" w:name="_qg9icy5ztejc" w:colFirst="0" w:colLast="0"/>
       <w:bookmarkEnd w:id="24"/>
       <w:r>
         <w:rPr>
-          <w:rFonts w:ascii="Times New Roman" w:eastAsia="Times New Roman" w:hAnsi="Times New Roman" w:cs="Times New Roman"/>
+          <w:rFonts w:asciiTheme="majorHAnsi" w:eastAsia="Times New Roman" w:hAnsiTheme="majorHAnsi" w:cstheme="majorHAnsi"/>
         </w:rPr>
         <w:lastRenderedPageBreak/>
         <w:t>Inheritance</w:t>
@@ -3079,9 +3183,13 @@
     <w:p>
       <w:pPr>
         <w:pStyle w:val="Heading2"/>
-      </w:pPr>
-      <w:r>
-        <w:rPr>
+        <w:rPr>
+          <w:rFonts w:asciiTheme="majorHAnsi" w:hAnsiTheme="majorHAnsi" w:cstheme="majorHAnsi"/>
+        </w:rPr>
+      </w:pPr>
+      <w:r>
+        <w:rPr>
+          <w:rFonts w:asciiTheme="majorHAnsi" w:hAnsiTheme="majorHAnsi" w:cstheme="majorHAnsi"/>
           <w:b/>
           <w:bCs/>
           <w:color w:val="000000"/>
@@ -3154,13 +3262,17 @@
       <w:pPr>
         <w:pStyle w:val="NormalWeb"/>
         <w:spacing w:before="0" w:beforeAutospacing="0" w:after="0" w:afterAutospacing="0"/>
-      </w:pPr>
-      <w:r>
-        <w:rPr>
-          <w:rFonts w:ascii="Arial" w:hAnsi="Arial" w:cs="Arial"/>
+        <w:jc w:val="both"/>
+        <w:rPr>
+          <w:rFonts w:ascii="Calibri Light" w:hAnsi="Calibri Light" w:cs="Calibri Light"/>
+          <w:sz w:val="28"/>
+          <w:szCs w:val="28"/>
+        </w:rPr>
+      </w:pPr>
+      <w:r>
+        <w:rPr>
+          <w:rFonts w:ascii="Calibri Light" w:hAnsi="Calibri Light" w:cs="Calibri Light"/>
           <w:color w:val="000000"/>
-          <w:sz w:val="22"/>
-          <w:szCs w:val="22"/>
         </w:rPr>
         <w:t>The updated version of the Action Abstract class from the last sprint. </w:t>
       </w:r>
@@ -3169,73 +3281,65 @@
       <w:pPr>
         <w:pStyle w:val="NormalWeb"/>
         <w:spacing w:before="0" w:beforeAutospacing="0" w:after="0" w:afterAutospacing="0"/>
-      </w:pPr>
-      <w:r>
-        <w:rPr>
-          <w:rFonts w:ascii="Arial" w:hAnsi="Arial" w:cs="Arial"/>
+        <w:jc w:val="both"/>
+        <w:rPr>
+          <w:rFonts w:ascii="Calibri Light" w:hAnsi="Calibri Light" w:cs="Calibri Light"/>
+          <w:sz w:val="28"/>
+          <w:szCs w:val="28"/>
+        </w:rPr>
+      </w:pPr>
+      <w:r>
+        <w:rPr>
+          <w:rFonts w:ascii="Calibri Light" w:hAnsi="Calibri Light" w:cs="Calibri Light"/>
           <w:color w:val="000000"/>
-          <w:sz w:val="22"/>
-          <w:szCs w:val="22"/>
         </w:rPr>
         <w:t xml:space="preserve">We have decided to keep using an Abstract class for Actions and have the </w:t>
       </w:r>
       <w:proofErr w:type="spellStart"/>
       <w:r>
         <w:rPr>
-          <w:rFonts w:ascii="Arial" w:hAnsi="Arial" w:cs="Arial"/>
+          <w:rFonts w:ascii="Calibri Light" w:hAnsi="Calibri Light" w:cs="Calibri Light"/>
           <w:color w:val="000000"/>
-          <w:sz w:val="22"/>
-          <w:szCs w:val="22"/>
         </w:rPr>
         <w:t>RemoveTokenAction</w:t>
       </w:r>
       <w:proofErr w:type="spellEnd"/>
       <w:r>
         <w:rPr>
-          <w:rFonts w:ascii="Arial" w:hAnsi="Arial" w:cs="Arial"/>
+          <w:rFonts w:ascii="Calibri Light" w:hAnsi="Calibri Light" w:cs="Calibri Light"/>
           <w:color w:val="000000"/>
-          <w:sz w:val="22"/>
-          <w:szCs w:val="22"/>
         </w:rPr>
         <w:t xml:space="preserve">, </w:t>
       </w:r>
       <w:proofErr w:type="spellStart"/>
       <w:r>
         <w:rPr>
-          <w:rFonts w:ascii="Arial" w:hAnsi="Arial" w:cs="Arial"/>
+          <w:rFonts w:ascii="Calibri Light" w:hAnsi="Calibri Light" w:cs="Calibri Light"/>
           <w:color w:val="000000"/>
-          <w:sz w:val="22"/>
-          <w:szCs w:val="22"/>
         </w:rPr>
         <w:t>MoveTokenAction</w:t>
       </w:r>
       <w:proofErr w:type="spellEnd"/>
       <w:r>
         <w:rPr>
-          <w:rFonts w:ascii="Arial" w:hAnsi="Arial" w:cs="Arial"/>
+          <w:rFonts w:ascii="Calibri Light" w:hAnsi="Calibri Light" w:cs="Calibri Light"/>
           <w:color w:val="000000"/>
-          <w:sz w:val="22"/>
-          <w:szCs w:val="22"/>
         </w:rPr>
         <w:t xml:space="preserve"> and </w:t>
       </w:r>
       <w:proofErr w:type="spellStart"/>
       <w:r>
         <w:rPr>
-          <w:rFonts w:ascii="Arial" w:hAnsi="Arial" w:cs="Arial"/>
+          <w:rFonts w:ascii="Calibri Light" w:hAnsi="Calibri Light" w:cs="Calibri Light"/>
           <w:color w:val="000000"/>
-          <w:sz w:val="22"/>
-          <w:szCs w:val="22"/>
         </w:rPr>
         <w:t>PutTokenAction</w:t>
       </w:r>
       <w:proofErr w:type="spellEnd"/>
       <w:r>
         <w:rPr>
-          <w:rFonts w:ascii="Arial" w:hAnsi="Arial" w:cs="Arial"/>
+          <w:rFonts w:ascii="Calibri Light" w:hAnsi="Calibri Light" w:cs="Calibri Light"/>
           <w:color w:val="000000"/>
-          <w:sz w:val="22"/>
-          <w:szCs w:val="22"/>
         </w:rPr>
         <w:t xml:space="preserve"> extend from it. </w:t>
       </w:r>
@@ -3244,51 +3348,33 @@
       <w:pPr>
         <w:pStyle w:val="NormalWeb"/>
         <w:spacing w:before="0" w:beforeAutospacing="0" w:after="0" w:afterAutospacing="0"/>
-      </w:pPr>
-      <w:r>
-        <w:rPr>
-          <w:rFonts w:ascii="Arial" w:hAnsi="Arial" w:cs="Arial"/>
+        <w:jc w:val="both"/>
+        <w:rPr>
+          <w:rFonts w:ascii="Calibri Light" w:hAnsi="Calibri Light" w:cs="Calibri Light"/>
+          <w:sz w:val="28"/>
+          <w:szCs w:val="28"/>
+        </w:rPr>
+      </w:pPr>
+      <w:r>
+        <w:rPr>
+          <w:rFonts w:ascii="Calibri Light" w:hAnsi="Calibri Light" w:cs="Calibri Light"/>
           <w:color w:val="000000"/>
-          <w:sz w:val="22"/>
-          <w:szCs w:val="22"/>
-        </w:rPr>
-        <w:t xml:space="preserve">The reasoning behind this is the same as in the previous Sprint which is to ensure that the DRY principle is not violated since the classes have commonly used methods which would end up being repeated if they do not use inheritance. And since we want to adhere to the Single Responsibility Principle as well, we chose not to use conditionals and grouped them into one class, but instead broke them down into three separate classes. Since by doing </w:t>
-      </w:r>
-      <w:r>
-        <w:rPr>
-          <w:rFonts w:ascii="Arial" w:hAnsi="Arial" w:cs="Arial"/>
+        </w:rPr>
+        <w:t xml:space="preserve">The reasoning behind this is the same as in the previous Sprint which is to ensure that the DRY principle is not violated since the classes have commonly used methods which would end up being repeated if they do not use inheritance. And since we want to adhere to the Single Responsibility Principle as well, we chose not to use conditionals and grouped them into one class, but instead broke them down into three separate classes. Since by doing this, it also allows us to adhere to the Open Closed Principle, it can be considered to be safe for future implementations if there ever calls for a need to extend the algorithm of the </w:t>
+      </w:r>
+      <w:proofErr w:type="gramStart"/>
+      <w:r>
+        <w:rPr>
+          <w:rFonts w:ascii="Calibri Light" w:hAnsi="Calibri Light" w:cs="Calibri Light"/>
           <w:color w:val="000000"/>
-          <w:sz w:val="22"/>
-          <w:szCs w:val="22"/>
-        </w:rPr>
-        <w:t>this,</w:t>
-      </w:r>
-      <w:r>
-        <w:rPr>
-          <w:rFonts w:ascii="Arial" w:hAnsi="Arial" w:cs="Arial"/>
+        </w:rPr>
+        <w:t>Computer</w:t>
+      </w:r>
+      <w:proofErr w:type="gramEnd"/>
+      <w:r>
+        <w:rPr>
+          <w:rFonts w:ascii="Calibri Light" w:hAnsi="Calibri Light" w:cs="Calibri Light"/>
           <w:color w:val="000000"/>
-          <w:sz w:val="22"/>
-          <w:szCs w:val="22"/>
-        </w:rPr>
-        <w:t xml:space="preserve"> it also allows us to adhere to the Open Closed Principle, it can be considered to be safe for future implementations if there ever calls for a need to extend the algorithm of the </w:t>
-      </w:r>
-      <w:proofErr w:type="gramStart"/>
-      <w:r>
-        <w:rPr>
-          <w:rFonts w:ascii="Arial" w:hAnsi="Arial" w:cs="Arial"/>
-          <w:color w:val="000000"/>
-          <w:sz w:val="22"/>
-          <w:szCs w:val="22"/>
-        </w:rPr>
-        <w:t>Computer</w:t>
-      </w:r>
-      <w:proofErr w:type="gramEnd"/>
-      <w:r>
-        <w:rPr>
-          <w:rFonts w:ascii="Arial" w:hAnsi="Arial" w:cs="Arial"/>
-          <w:color w:val="000000"/>
-          <w:sz w:val="22"/>
-          <w:szCs w:val="22"/>
         </w:rPr>
         <w:t xml:space="preserve"> move selection.</w:t>
       </w:r>

</xml_diff>

<commit_message>
Added class diagram png into the documents
</commit_message>
<xml_diff>
--- a/project document- sprint 2/design_relation-2.docx
+++ b/project document- sprint 2/design_relation-2.docx
@@ -275,6 +275,15 @@
     </w:p>
     <w:sdt>
       <w:sdtPr>
+        <w:rPr>
+          <w:rFonts w:ascii="Times New Roman" w:eastAsia="Arial" w:hAnsi="Times New Roman" w:cs="Arial"/>
+          <w:b w:val="0"/>
+          <w:bCs w:val="0"/>
+          <w:color w:val="auto"/>
+          <w:sz w:val="24"/>
+          <w:szCs w:val="22"/>
+          <w:lang w:val="en-GB" w:eastAsia="zh-CN"/>
+        </w:rPr>
         <w:id w:val="-461508158"/>
         <w:docPartObj>
           <w:docPartGallery w:val="Table of Contents"/>
@@ -283,12 +292,7 @@
       </w:sdtPr>
       <w:sdtEndPr>
         <w:rPr>
-          <w:rFonts w:ascii="Times New Roman" w:eastAsia="Arial" w:hAnsi="Times New Roman" w:cs="Arial"/>
           <w:noProof/>
-          <w:color w:val="auto"/>
-          <w:sz w:val="24"/>
-          <w:szCs w:val="22"/>
-          <w:lang w:val="en-GB" w:eastAsia="zh-CN"/>
         </w:rPr>
       </w:sdtEndPr>
       <w:sdtContent>
@@ -4950,19 +4954,108 @@
     </w:p>
     <w:p>
       <w:pPr>
+        <w:jc w:val="left"/>
         <w:rPr>
           <w:rFonts w:eastAsia="Times New Roman" w:cs="Times New Roman"/>
         </w:rPr>
       </w:pPr>
+      <w:r>
+        <w:rPr>
+          <w:rFonts w:eastAsia="Times New Roman" w:cs="Times New Roman"/>
+        </w:rPr>
+        <w:br w:type="page"/>
+      </w:r>
+    </w:p>
+    <w:p>
+      <w:pPr>
+        <w:pStyle w:val="Heading2"/>
+        <w:sectPr>
+          <w:footerReference w:type="even" r:id="rId19"/>
+          <w:footerReference w:type="default" r:id="rId20"/>
+          <w:pgSz w:w="11909" w:h="16834"/>
+          <w:pgMar w:top="1440" w:right="1440" w:bottom="1440" w:left="1440" w:header="720" w:footer="720" w:gutter="0"/>
+          <w:pgNumType w:start="1"/>
+          <w:cols w:space="720"/>
+          <w:titlePg/>
+          <w:docGrid w:linePitch="326"/>
+        </w:sectPr>
+      </w:pPr>
+    </w:p>
+    <w:p>
+      <w:pPr>
+        <w:pStyle w:val="Heading2"/>
+      </w:pPr>
+      <w:r>
+        <w:lastRenderedPageBreak/>
+        <w:t>Class Diagram</w:t>
+      </w:r>
+    </w:p>
+    <w:p/>
+    <w:p>
+      <w:pPr>
+        <w:jc w:val="center"/>
+      </w:pPr>
+      <w:r>
+        <w:rPr>
+          <w:noProof/>
+        </w:rPr>
+        <w:drawing>
+          <wp:inline distT="0" distB="0" distL="0" distR="0" wp14:anchorId="26E63686" wp14:editId="289697C6">
+            <wp:extent cx="8896350" cy="4852962"/>
+            <wp:effectExtent l="0" t="0" r="0" b="5080"/>
+            <wp:docPr id="231254826" name="Picture 1"/>
+            <wp:cNvGraphicFramePr>
+              <a:graphicFrameLocks xmlns:a="http://schemas.openxmlformats.org/drawingml/2006/main" noChangeAspect="1"/>
+            </wp:cNvGraphicFramePr>
+            <a:graphic xmlns:a="http://schemas.openxmlformats.org/drawingml/2006/main">
+              <a:graphicData uri="http://schemas.openxmlformats.org/drawingml/2006/picture">
+                <pic:pic xmlns:pic="http://schemas.openxmlformats.org/drawingml/2006/picture">
+                  <pic:nvPicPr>
+                    <pic:cNvPr id="0" name="Picture 1"/>
+                    <pic:cNvPicPr>
+                      <a:picLocks noChangeAspect="1" noChangeArrowheads="1"/>
+                    </pic:cNvPicPr>
+                  </pic:nvPicPr>
+                  <pic:blipFill>
+                    <a:blip r:embed="rId21" cstate="print">
+                      <a:extLst>
+                        <a:ext uri="{28A0092B-C50C-407E-A947-70E740481C1C}">
+                          <a14:useLocalDpi xmlns:a14="http://schemas.microsoft.com/office/drawing/2010/main" val="0"/>
+                        </a:ext>
+                      </a:extLst>
+                    </a:blip>
+                    <a:srcRect/>
+                    <a:stretch>
+                      <a:fillRect/>
+                    </a:stretch>
+                  </pic:blipFill>
+                  <pic:spPr bwMode="auto">
+                    <a:xfrm>
+                      <a:off x="0" y="0"/>
+                      <a:ext cx="8917739" cy="4864630"/>
+                    </a:xfrm>
+                    <a:prstGeom prst="rect">
+                      <a:avLst/>
+                    </a:prstGeom>
+                    <a:noFill/>
+                    <a:ln>
+                      <a:noFill/>
+                    </a:ln>
+                  </pic:spPr>
+                </pic:pic>
+              </a:graphicData>
+            </a:graphic>
+          </wp:inline>
+        </w:drawing>
+      </w:r>
     </w:p>
     <w:sectPr>
-      <w:footerReference w:type="even" r:id="rId19"/>
-      <w:footerReference w:type="default" r:id="rId20"/>
-      <w:pgSz w:w="11909" w:h="16834"/>
+      <w:pgSz w:w="16834" w:h="11909" w:orient="landscape"/>
       <w:pgMar w:top="1440" w:right="1440" w:bottom="1440" w:left="1440" w:header="720" w:footer="720" w:gutter="0"/>
       <w:pgNumType w:start="1"/>
       <w:cols w:space="720"/>
       <w:titlePg/>
+      <w:docGrid w:linePitch="326"/>
     </w:sectPr>
   </w:body>
 </w:document>
@@ -5655,6 +5748,7 @@
   <w:style w:type="character" w:default="1" w:styleId="DefaultParagraphFont">
     <w:name w:val="Default Paragraph Font"/>
     <w:uiPriority w:val="1"/>
+    <w:semiHidden/>
     <w:unhideWhenUsed/>
   </w:style>
   <w:style w:type="table" w:default="1" w:styleId="TableNormal">

</xml_diff>

<commit_message>
Updated page number and table of content
</commit_message>
<xml_diff>
--- a/project document- sprint 2/design_relation-2.docx
+++ b/project document- sprint 2/design_relation-2.docx
@@ -317,9 +317,9 @@
               <w:i w:val="0"/>
               <w:iCs w:val="0"/>
               <w:noProof/>
-              <w:kern w:val="2"/>
-              <w:lang w:val="en-MY"/>
-              <w14:ligatures w14:val="standardContextual"/>
+              <w:sz w:val="22"/>
+              <w:szCs w:val="22"/>
+              <w:lang w:val="en-US"/>
             </w:rPr>
           </w:pPr>
           <w:r>
@@ -339,7 +339,7 @@
             </w:rPr>
             <w:fldChar w:fldCharType="separate"/>
           </w:r>
-          <w:hyperlink w:anchor="_Toc133448685" w:history="1">
+          <w:hyperlink w:anchor="_Toc133486380" w:history="1">
             <w:r>
               <w:rPr>
                 <w:rStyle w:val="Hyperlink"/>
@@ -367,7 +367,7 @@
                 <w:noProof/>
                 <w:webHidden/>
               </w:rPr>
-              <w:instrText xml:space="preserve"> PAGEREF _Toc133448685 \h </w:instrText>
+              <w:instrText xml:space="preserve"> PAGEREF _Toc133486380 \h </w:instrText>
             </w:r>
             <w:r>
               <w:rPr>
@@ -409,13 +409,11 @@
               <w:b w:val="0"/>
               <w:bCs w:val="0"/>
               <w:noProof/>
-              <w:kern w:val="2"/>
-              <w:szCs w:val="24"/>
-              <w:lang w:val="en-MY"/>
-              <w14:ligatures w14:val="standardContextual"/>
+              <w:sz w:val="22"/>
+              <w:lang w:val="en-US"/>
             </w:rPr>
           </w:pPr>
-          <w:hyperlink w:anchor="_Toc133448686" w:history="1">
+          <w:hyperlink w:anchor="_Toc133486381" w:history="1">
             <w:r>
               <w:rPr>
                 <w:rStyle w:val="Hyperlink"/>
@@ -442,7 +440,7 @@
                 <w:noProof/>
                 <w:webHidden/>
               </w:rPr>
-              <w:instrText xml:space="preserve"> PAGEREF _Toc133448686 \h </w:instrText>
+              <w:instrText xml:space="preserve"> PAGEREF _Toc133486381 \h </w:instrText>
             </w:r>
             <w:r>
               <w:rPr>
@@ -482,14 +480,12 @@
             <w:rPr>
               <w:rFonts w:eastAsiaTheme="minorEastAsia" w:cstheme="minorBidi"/>
               <w:noProof/>
-              <w:kern w:val="2"/>
-              <w:sz w:val="24"/>
-              <w:szCs w:val="24"/>
-              <w:lang w:val="en-MY"/>
-              <w14:ligatures w14:val="standardContextual"/>
+              <w:sz w:val="22"/>
+              <w:szCs w:val="22"/>
+              <w:lang w:val="en-US"/>
             </w:rPr>
           </w:pPr>
-          <w:hyperlink w:anchor="_Toc133448687" w:history="1">
+          <w:hyperlink w:anchor="_Toc133486382" w:history="1">
             <w:r>
               <w:rPr>
                 <w:rStyle w:val="Hyperlink"/>
@@ -517,7 +513,7 @@
                 <w:noProof/>
                 <w:webHidden/>
               </w:rPr>
-              <w:instrText xml:space="preserve"> PAGEREF _Toc133448687 \h </w:instrText>
+              <w:instrText xml:space="preserve"> PAGEREF _Toc133486382 \h </w:instrText>
             </w:r>
             <w:r>
               <w:rPr>
@@ -557,14 +553,12 @@
             <w:rPr>
               <w:rFonts w:eastAsiaTheme="minorEastAsia" w:cstheme="minorBidi"/>
               <w:noProof/>
-              <w:kern w:val="2"/>
-              <w:sz w:val="24"/>
-              <w:szCs w:val="24"/>
-              <w:lang w:val="en-MY"/>
-              <w14:ligatures w14:val="standardContextual"/>
+              <w:sz w:val="22"/>
+              <w:szCs w:val="22"/>
+              <w:lang w:val="en-US"/>
             </w:rPr>
           </w:pPr>
-          <w:hyperlink w:anchor="_Toc133448688" w:history="1">
+          <w:hyperlink w:anchor="_Toc133486383" w:history="1">
             <w:r>
               <w:rPr>
                 <w:rStyle w:val="Hyperlink"/>
@@ -592,7 +586,7 @@
                 <w:noProof/>
                 <w:webHidden/>
               </w:rPr>
-              <w:instrText xml:space="preserve"> PAGEREF _Toc133448688 \h </w:instrText>
+              <w:instrText xml:space="preserve"> PAGEREF _Toc133486383 \h </w:instrText>
             </w:r>
             <w:r>
               <w:rPr>
@@ -634,13 +628,11 @@
               <w:b w:val="0"/>
               <w:bCs w:val="0"/>
               <w:noProof/>
-              <w:kern w:val="2"/>
-              <w:szCs w:val="24"/>
-              <w:lang w:val="en-MY"/>
-              <w14:ligatures w14:val="standardContextual"/>
+              <w:sz w:val="22"/>
+              <w:lang w:val="en-US"/>
             </w:rPr>
           </w:pPr>
-          <w:hyperlink w:anchor="_Toc133448689" w:history="1">
+          <w:hyperlink w:anchor="_Toc133486384" w:history="1">
             <w:r>
               <w:rPr>
                 <w:rStyle w:val="Hyperlink"/>
@@ -667,7 +659,7 @@
                 <w:noProof/>
                 <w:webHidden/>
               </w:rPr>
-              <w:instrText xml:space="preserve"> PAGEREF _Toc133448689 \h </w:instrText>
+              <w:instrText xml:space="preserve"> PAGEREF _Toc133486384 \h </w:instrText>
             </w:r>
             <w:r>
               <w:rPr>
@@ -707,14 +699,12 @@
             <w:rPr>
               <w:rFonts w:eastAsiaTheme="minorEastAsia" w:cstheme="minorBidi"/>
               <w:noProof/>
-              <w:kern w:val="2"/>
-              <w:sz w:val="24"/>
-              <w:szCs w:val="24"/>
-              <w:lang w:val="en-MY"/>
-              <w14:ligatures w14:val="standardContextual"/>
+              <w:sz w:val="22"/>
+              <w:szCs w:val="22"/>
+              <w:lang w:val="en-US"/>
             </w:rPr>
           </w:pPr>
-          <w:hyperlink w:anchor="_Toc133448690" w:history="1">
+          <w:hyperlink w:anchor="_Toc133486385" w:history="1">
             <w:r>
               <w:rPr>
                 <w:rStyle w:val="Hyperlink"/>
@@ -742,7 +732,7 @@
                 <w:noProof/>
                 <w:webHidden/>
               </w:rPr>
-              <w:instrText xml:space="preserve"> PAGEREF _Toc133448690 \h </w:instrText>
+              <w:instrText xml:space="preserve"> PAGEREF _Toc133486385 \h </w:instrText>
             </w:r>
             <w:r>
               <w:rPr>
@@ -782,14 +772,12 @@
             <w:rPr>
               <w:rFonts w:eastAsiaTheme="minorEastAsia" w:cstheme="minorBidi"/>
               <w:noProof/>
-              <w:kern w:val="2"/>
-              <w:sz w:val="24"/>
-              <w:szCs w:val="24"/>
-              <w:lang w:val="en-MY"/>
-              <w14:ligatures w14:val="standardContextual"/>
+              <w:sz w:val="22"/>
+              <w:szCs w:val="22"/>
+              <w:lang w:val="en-US"/>
             </w:rPr>
           </w:pPr>
-          <w:hyperlink w:anchor="_Toc133448691" w:history="1">
+          <w:hyperlink w:anchor="_Toc133486386" w:history="1">
             <w:r>
               <w:rPr>
                 <w:rStyle w:val="Hyperlink"/>
@@ -817,7 +805,7 @@
                 <w:noProof/>
                 <w:webHidden/>
               </w:rPr>
-              <w:instrText xml:space="preserve"> PAGEREF _Toc133448691 \h </w:instrText>
+              <w:instrText xml:space="preserve"> PAGEREF _Toc133486386 \h </w:instrText>
             </w:r>
             <w:r>
               <w:rPr>
@@ -859,13 +847,11 @@
               <w:b w:val="0"/>
               <w:bCs w:val="0"/>
               <w:noProof/>
-              <w:kern w:val="2"/>
-              <w:szCs w:val="24"/>
-              <w:lang w:val="en-MY"/>
-              <w14:ligatures w14:val="standardContextual"/>
+              <w:sz w:val="22"/>
+              <w:lang w:val="en-US"/>
             </w:rPr>
           </w:pPr>
-          <w:hyperlink w:anchor="_Toc133448692" w:history="1">
+          <w:hyperlink w:anchor="_Toc133486387" w:history="1">
             <w:r>
               <w:rPr>
                 <w:rStyle w:val="Hyperlink"/>
@@ -892,7 +878,7 @@
                 <w:noProof/>
                 <w:webHidden/>
               </w:rPr>
-              <w:instrText xml:space="preserve"> PAGEREF _Toc133448692 \h </w:instrText>
+              <w:instrText xml:space="preserve"> PAGEREF _Toc133486387 \h </w:instrText>
             </w:r>
             <w:r>
               <w:rPr>
@@ -932,14 +918,12 @@
             <w:rPr>
               <w:rFonts w:eastAsiaTheme="minorEastAsia" w:cstheme="minorBidi"/>
               <w:noProof/>
-              <w:kern w:val="2"/>
-              <w:sz w:val="24"/>
-              <w:szCs w:val="24"/>
-              <w:lang w:val="en-MY"/>
-              <w14:ligatures w14:val="standardContextual"/>
+              <w:sz w:val="22"/>
+              <w:szCs w:val="22"/>
+              <w:lang w:val="en-US"/>
             </w:rPr>
           </w:pPr>
-          <w:hyperlink w:anchor="_Toc133448693" w:history="1">
+          <w:hyperlink w:anchor="_Toc133486388" w:history="1">
             <w:r>
               <w:rPr>
                 <w:rStyle w:val="Hyperlink"/>
@@ -966,7 +950,7 @@
                 <w:noProof/>
                 <w:webHidden/>
               </w:rPr>
-              <w:instrText xml:space="preserve"> PAGEREF _Toc133448693 \h </w:instrText>
+              <w:instrText xml:space="preserve"> PAGEREF _Toc133486388 \h </w:instrText>
             </w:r>
             <w:r>
               <w:rPr>
@@ -1006,14 +990,12 @@
             <w:rPr>
               <w:rFonts w:eastAsiaTheme="minorEastAsia" w:cstheme="minorBidi"/>
               <w:noProof/>
-              <w:kern w:val="2"/>
-              <w:sz w:val="24"/>
-              <w:szCs w:val="24"/>
-              <w:lang w:val="en-MY"/>
-              <w14:ligatures w14:val="standardContextual"/>
+              <w:sz w:val="22"/>
+              <w:szCs w:val="22"/>
+              <w:lang w:val="en-US"/>
             </w:rPr>
           </w:pPr>
-          <w:hyperlink w:anchor="_Toc133448694" w:history="1">
+          <w:hyperlink w:anchor="_Toc133486389" w:history="1">
             <w:r>
               <w:rPr>
                 <w:rStyle w:val="Hyperlink"/>
@@ -1040,7 +1022,7 @@
                 <w:noProof/>
                 <w:webHidden/>
               </w:rPr>
-              <w:instrText xml:space="preserve"> PAGEREF _Toc133448694 \h </w:instrText>
+              <w:instrText xml:space="preserve"> PAGEREF _Toc133486389 \h </w:instrText>
             </w:r>
             <w:r>
               <w:rPr>
@@ -1080,14 +1062,12 @@
             <w:rPr>
               <w:rFonts w:eastAsiaTheme="minorEastAsia" w:cstheme="minorBidi"/>
               <w:noProof/>
-              <w:kern w:val="2"/>
-              <w:sz w:val="24"/>
-              <w:szCs w:val="24"/>
-              <w:lang w:val="en-MY"/>
-              <w14:ligatures w14:val="standardContextual"/>
+              <w:sz w:val="22"/>
+              <w:szCs w:val="22"/>
+              <w:lang w:val="en-US"/>
             </w:rPr>
           </w:pPr>
-          <w:hyperlink w:anchor="_Toc133448695" w:history="1">
+          <w:hyperlink w:anchor="_Toc133486390" w:history="1">
             <w:r>
               <w:rPr>
                 <w:rStyle w:val="Hyperlink"/>
@@ -1114,7 +1094,7 @@
                 <w:noProof/>
                 <w:webHidden/>
               </w:rPr>
-              <w:instrText xml:space="preserve"> PAGEREF _Toc133448695 \h </w:instrText>
+              <w:instrText xml:space="preserve"> PAGEREF _Toc133486390 \h </w:instrText>
             </w:r>
             <w:r>
               <w:rPr>
@@ -1154,14 +1134,12 @@
             <w:rPr>
               <w:rFonts w:eastAsiaTheme="minorEastAsia" w:cstheme="minorBidi"/>
               <w:noProof/>
-              <w:kern w:val="2"/>
-              <w:sz w:val="24"/>
-              <w:szCs w:val="24"/>
-              <w:lang w:val="en-MY"/>
-              <w14:ligatures w14:val="standardContextual"/>
+              <w:sz w:val="22"/>
+              <w:szCs w:val="22"/>
+              <w:lang w:val="en-US"/>
             </w:rPr>
           </w:pPr>
-          <w:hyperlink w:anchor="_Toc133448696" w:history="1">
+          <w:hyperlink w:anchor="_Toc133486391" w:history="1">
             <w:r>
               <w:rPr>
                 <w:rStyle w:val="Hyperlink"/>
@@ -1188,7 +1166,7 @@
                 <w:noProof/>
                 <w:webHidden/>
               </w:rPr>
-              <w:instrText xml:space="preserve"> PAGEREF _Toc133448696 \h </w:instrText>
+              <w:instrText xml:space="preserve"> PAGEREF _Toc133486391 \h </w:instrText>
             </w:r>
             <w:r>
               <w:rPr>
@@ -1228,14 +1206,12 @@
             <w:rPr>
               <w:rFonts w:eastAsiaTheme="minorEastAsia" w:cstheme="minorBidi"/>
               <w:noProof/>
-              <w:kern w:val="2"/>
-              <w:sz w:val="24"/>
-              <w:szCs w:val="24"/>
-              <w:lang w:val="en-MY"/>
-              <w14:ligatures w14:val="standardContextual"/>
+              <w:sz w:val="22"/>
+              <w:szCs w:val="22"/>
+              <w:lang w:val="en-US"/>
             </w:rPr>
           </w:pPr>
-          <w:hyperlink w:anchor="_Toc133448697" w:history="1">
+          <w:hyperlink w:anchor="_Toc133486392" w:history="1">
             <w:r>
               <w:rPr>
                 <w:rStyle w:val="Hyperlink"/>
@@ -1262,7 +1238,7 @@
                 <w:noProof/>
                 <w:webHidden/>
               </w:rPr>
-              <w:instrText xml:space="preserve"> PAGEREF _Toc133448697 \h </w:instrText>
+              <w:instrText xml:space="preserve"> PAGEREF _Toc133486392 \h </w:instrText>
             </w:r>
             <w:r>
               <w:rPr>
@@ -1302,14 +1278,12 @@
             <w:rPr>
               <w:rFonts w:eastAsiaTheme="minorEastAsia" w:cstheme="minorBidi"/>
               <w:noProof/>
-              <w:kern w:val="2"/>
-              <w:sz w:val="24"/>
-              <w:szCs w:val="24"/>
-              <w:lang w:val="en-MY"/>
-              <w14:ligatures w14:val="standardContextual"/>
+              <w:sz w:val="22"/>
+              <w:szCs w:val="22"/>
+              <w:lang w:val="en-US"/>
             </w:rPr>
           </w:pPr>
-          <w:hyperlink w:anchor="_Toc133448698" w:history="1">
+          <w:hyperlink w:anchor="_Toc133486393" w:history="1">
             <w:r>
               <w:rPr>
                 <w:rStyle w:val="Hyperlink"/>
@@ -1336,7 +1310,7 @@
                 <w:noProof/>
                 <w:webHidden/>
               </w:rPr>
-              <w:instrText xml:space="preserve"> PAGEREF _Toc133448698 \h </w:instrText>
+              <w:instrText xml:space="preserve"> PAGEREF _Toc133486393 \h </w:instrText>
             </w:r>
             <w:r>
               <w:rPr>
@@ -1376,14 +1350,12 @@
             <w:rPr>
               <w:rFonts w:eastAsiaTheme="minorEastAsia" w:cstheme="minorBidi"/>
               <w:noProof/>
-              <w:kern w:val="2"/>
-              <w:sz w:val="24"/>
-              <w:szCs w:val="24"/>
-              <w:lang w:val="en-MY"/>
-              <w14:ligatures w14:val="standardContextual"/>
+              <w:sz w:val="22"/>
+              <w:szCs w:val="22"/>
+              <w:lang w:val="en-US"/>
             </w:rPr>
           </w:pPr>
-          <w:hyperlink w:anchor="_Toc133448699" w:history="1">
+          <w:hyperlink w:anchor="_Toc133486394" w:history="1">
             <w:r>
               <w:rPr>
                 <w:rStyle w:val="Hyperlink"/>
@@ -1410,7 +1382,7 @@
                 <w:noProof/>
                 <w:webHidden/>
               </w:rPr>
-              <w:instrText xml:space="preserve"> PAGEREF _Toc133448699 \h </w:instrText>
+              <w:instrText xml:space="preserve"> PAGEREF _Toc133486394 \h </w:instrText>
             </w:r>
             <w:r>
               <w:rPr>
@@ -1450,14 +1422,12 @@
             <w:rPr>
               <w:rFonts w:eastAsiaTheme="minorEastAsia" w:cstheme="minorBidi"/>
               <w:noProof/>
-              <w:kern w:val="2"/>
-              <w:sz w:val="24"/>
-              <w:szCs w:val="24"/>
-              <w:lang w:val="en-MY"/>
-              <w14:ligatures w14:val="standardContextual"/>
+              <w:sz w:val="22"/>
+              <w:szCs w:val="22"/>
+              <w:lang w:val="en-US"/>
             </w:rPr>
           </w:pPr>
-          <w:hyperlink w:anchor="_Toc133448700" w:history="1">
+          <w:hyperlink w:anchor="_Toc133486395" w:history="1">
             <w:r>
               <w:rPr>
                 <w:rStyle w:val="Hyperlink"/>
@@ -1484,7 +1454,7 @@
                 <w:noProof/>
                 <w:webHidden/>
               </w:rPr>
-              <w:instrText xml:space="preserve"> PAGEREF _Toc133448700 \h </w:instrText>
+              <w:instrText xml:space="preserve"> PAGEREF _Toc133486395 \h </w:instrText>
             </w:r>
             <w:r>
               <w:rPr>
@@ -1524,14 +1494,12 @@
             <w:rPr>
               <w:rFonts w:eastAsiaTheme="minorEastAsia" w:cstheme="minorBidi"/>
               <w:noProof/>
-              <w:kern w:val="2"/>
-              <w:sz w:val="24"/>
-              <w:szCs w:val="24"/>
-              <w:lang w:val="en-MY"/>
-              <w14:ligatures w14:val="standardContextual"/>
+              <w:sz w:val="22"/>
+              <w:szCs w:val="22"/>
+              <w:lang w:val="en-US"/>
             </w:rPr>
           </w:pPr>
-          <w:hyperlink w:anchor="_Toc133448701" w:history="1">
+          <w:hyperlink w:anchor="_Toc133486396" w:history="1">
             <w:r>
               <w:rPr>
                 <w:rStyle w:val="Hyperlink"/>
@@ -1558,7 +1526,7 @@
                 <w:noProof/>
                 <w:webHidden/>
               </w:rPr>
-              <w:instrText xml:space="preserve"> PAGEREF _Toc133448701 \h </w:instrText>
+              <w:instrText xml:space="preserve"> PAGEREF _Toc133486396 \h </w:instrText>
             </w:r>
             <w:r>
               <w:rPr>
@@ -1598,14 +1566,12 @@
             <w:rPr>
               <w:rFonts w:eastAsiaTheme="minorEastAsia" w:cstheme="minorBidi"/>
               <w:noProof/>
-              <w:kern w:val="2"/>
-              <w:sz w:val="24"/>
-              <w:szCs w:val="24"/>
-              <w:lang w:val="en-MY"/>
-              <w14:ligatures w14:val="standardContextual"/>
+              <w:sz w:val="22"/>
+              <w:szCs w:val="22"/>
+              <w:lang w:val="en-US"/>
             </w:rPr>
           </w:pPr>
-          <w:hyperlink w:anchor="_Toc133448702" w:history="1">
+          <w:hyperlink w:anchor="_Toc133486397" w:history="1">
             <w:r>
               <w:rPr>
                 <w:rStyle w:val="Hyperlink"/>
@@ -1632,7 +1598,7 @@
                 <w:noProof/>
                 <w:webHidden/>
               </w:rPr>
-              <w:instrText xml:space="preserve"> PAGEREF _Toc133448702 \h </w:instrText>
+              <w:instrText xml:space="preserve"> PAGEREF _Toc133486397 \h </w:instrText>
             </w:r>
             <w:r>
               <w:rPr>
@@ -1672,14 +1638,12 @@
             <w:rPr>
               <w:rFonts w:eastAsiaTheme="minorEastAsia" w:cstheme="minorBidi"/>
               <w:noProof/>
-              <w:kern w:val="2"/>
-              <w:sz w:val="24"/>
-              <w:szCs w:val="24"/>
-              <w:lang w:val="en-MY"/>
-              <w14:ligatures w14:val="standardContextual"/>
+              <w:sz w:val="22"/>
+              <w:szCs w:val="22"/>
+              <w:lang w:val="en-US"/>
             </w:rPr>
           </w:pPr>
-          <w:hyperlink w:anchor="_Toc133448703" w:history="1">
+          <w:hyperlink w:anchor="_Toc133486398" w:history="1">
             <w:r>
               <w:rPr>
                 <w:rStyle w:val="Hyperlink"/>
@@ -1706,7 +1670,7 @@
                 <w:noProof/>
                 <w:webHidden/>
               </w:rPr>
-              <w:instrText xml:space="preserve"> PAGEREF _Toc133448703 \h </w:instrText>
+              <w:instrText xml:space="preserve"> PAGEREF _Toc133486398 \h </w:instrText>
             </w:r>
             <w:r>
               <w:rPr>
@@ -1748,13 +1712,11 @@
               <w:b w:val="0"/>
               <w:bCs w:val="0"/>
               <w:noProof/>
-              <w:kern w:val="2"/>
-              <w:szCs w:val="24"/>
-              <w:lang w:val="en-MY"/>
-              <w14:ligatures w14:val="standardContextual"/>
+              <w:sz w:val="22"/>
+              <w:lang w:val="en-US"/>
             </w:rPr>
           </w:pPr>
-          <w:hyperlink w:anchor="_Toc133448704" w:history="1">
+          <w:hyperlink w:anchor="_Toc133486399" w:history="1">
             <w:r>
               <w:rPr>
                 <w:rStyle w:val="Hyperlink"/>
@@ -1781,7 +1743,7 @@
                 <w:noProof/>
                 <w:webHidden/>
               </w:rPr>
-              <w:instrText xml:space="preserve"> PAGEREF _Toc133448704 \h </w:instrText>
+              <w:instrText xml:space="preserve"> PAGEREF _Toc133486399 \h </w:instrText>
             </w:r>
             <w:r>
               <w:rPr>
@@ -1821,14 +1783,12 @@
             <w:rPr>
               <w:rFonts w:eastAsiaTheme="minorEastAsia" w:cstheme="minorBidi"/>
               <w:noProof/>
-              <w:kern w:val="2"/>
-              <w:sz w:val="24"/>
-              <w:szCs w:val="24"/>
-              <w:lang w:val="en-MY"/>
-              <w14:ligatures w14:val="standardContextual"/>
+              <w:sz w:val="22"/>
+              <w:szCs w:val="22"/>
+              <w:lang w:val="en-US"/>
             </w:rPr>
           </w:pPr>
-          <w:hyperlink w:anchor="_Toc133448705" w:history="1">
+          <w:hyperlink w:anchor="_Toc133486400" w:history="1">
             <w:r>
               <w:rPr>
                 <w:rStyle w:val="Hyperlink"/>
@@ -1855,7 +1815,7 @@
                 <w:noProof/>
                 <w:webHidden/>
               </w:rPr>
-              <w:instrText xml:space="preserve"> PAGEREF _Toc133448705 \h </w:instrText>
+              <w:instrText xml:space="preserve"> PAGEREF _Toc133486400 \h </w:instrText>
             </w:r>
             <w:r>
               <w:rPr>
@@ -1897,13 +1857,11 @@
               <w:b w:val="0"/>
               <w:bCs w:val="0"/>
               <w:noProof/>
-              <w:kern w:val="2"/>
-              <w:szCs w:val="24"/>
-              <w:lang w:val="en-MY"/>
-              <w14:ligatures w14:val="standardContextual"/>
+              <w:sz w:val="22"/>
+              <w:lang w:val="en-US"/>
             </w:rPr>
           </w:pPr>
-          <w:hyperlink w:anchor="_Toc133448706" w:history="1">
+          <w:hyperlink w:anchor="_Toc133486401" w:history="1">
             <w:r>
               <w:rPr>
                 <w:rStyle w:val="Hyperlink"/>
@@ -1930,7 +1888,7 @@
                 <w:noProof/>
                 <w:webHidden/>
               </w:rPr>
-              <w:instrText xml:space="preserve"> PAGEREF _Toc133448706 \h </w:instrText>
+              <w:instrText xml:space="preserve"> PAGEREF _Toc133486401 \h </w:instrText>
             </w:r>
             <w:r>
               <w:rPr>
@@ -1970,14 +1928,12 @@
             <w:rPr>
               <w:rFonts w:eastAsiaTheme="minorEastAsia" w:cstheme="minorBidi"/>
               <w:noProof/>
-              <w:kern w:val="2"/>
-              <w:sz w:val="24"/>
-              <w:szCs w:val="24"/>
-              <w:lang w:val="en-MY"/>
-              <w14:ligatures w14:val="standardContextual"/>
+              <w:sz w:val="22"/>
+              <w:szCs w:val="22"/>
+              <w:lang w:val="en-US"/>
             </w:rPr>
           </w:pPr>
-          <w:hyperlink w:anchor="_Toc133448707" w:history="1">
+          <w:hyperlink w:anchor="_Toc133486402" w:history="1">
             <w:r>
               <w:rPr>
                 <w:rStyle w:val="Hyperlink"/>
@@ -2004,7 +1960,7 @@
                 <w:noProof/>
                 <w:webHidden/>
               </w:rPr>
-              <w:instrText xml:space="preserve"> PAGEREF _Toc133448707 \h </w:instrText>
+              <w:instrText xml:space="preserve"> PAGEREF _Toc133486402 \h </w:instrText>
             </w:r>
             <w:r>
               <w:rPr>
@@ -2044,14 +2000,12 @@
             <w:rPr>
               <w:rFonts w:eastAsiaTheme="minorEastAsia" w:cstheme="minorBidi"/>
               <w:noProof/>
-              <w:kern w:val="2"/>
-              <w:sz w:val="24"/>
-              <w:szCs w:val="24"/>
-              <w:lang w:val="en-MY"/>
-              <w14:ligatures w14:val="standardContextual"/>
+              <w:sz w:val="22"/>
+              <w:szCs w:val="22"/>
+              <w:lang w:val="en-US"/>
             </w:rPr>
           </w:pPr>
-          <w:hyperlink w:anchor="_Toc133448708" w:history="1">
+          <w:hyperlink w:anchor="_Toc133486403" w:history="1">
             <w:r>
               <w:rPr>
                 <w:rStyle w:val="Hyperlink"/>
@@ -2078,7 +2032,7 @@
                 <w:noProof/>
                 <w:webHidden/>
               </w:rPr>
-              <w:instrText xml:space="preserve"> PAGEREF _Toc133448708 \h </w:instrText>
+              <w:instrText xml:space="preserve"> PAGEREF _Toc133486403 \h </w:instrText>
             </w:r>
             <w:r>
               <w:rPr>
@@ -2120,13 +2074,11 @@
               <w:b w:val="0"/>
               <w:bCs w:val="0"/>
               <w:noProof/>
-              <w:kern w:val="2"/>
-              <w:szCs w:val="24"/>
-              <w:lang w:val="en-MY"/>
-              <w14:ligatures w14:val="standardContextual"/>
+              <w:sz w:val="22"/>
+              <w:lang w:val="en-US"/>
             </w:rPr>
           </w:pPr>
-          <w:hyperlink w:anchor="_Toc133448709" w:history="1">
+          <w:hyperlink w:anchor="_Toc133486404" w:history="1">
             <w:r>
               <w:rPr>
                 <w:rStyle w:val="Hyperlink"/>
@@ -2153,7 +2105,7 @@
                 <w:noProof/>
                 <w:webHidden/>
               </w:rPr>
-              <w:instrText xml:space="preserve"> PAGEREF _Toc133448709 \h </w:instrText>
+              <w:instrText xml:space="preserve"> PAGEREF _Toc133486404 \h </w:instrText>
             </w:r>
             <w:r>
               <w:rPr>
@@ -2193,14 +2145,12 @@
             <w:rPr>
               <w:rFonts w:eastAsiaTheme="minorEastAsia" w:cstheme="minorBidi"/>
               <w:noProof/>
-              <w:kern w:val="2"/>
-              <w:sz w:val="24"/>
-              <w:szCs w:val="24"/>
-              <w:lang w:val="en-MY"/>
-              <w14:ligatures w14:val="standardContextual"/>
+              <w:sz w:val="22"/>
+              <w:szCs w:val="22"/>
+              <w:lang w:val="en-US"/>
             </w:rPr>
           </w:pPr>
-          <w:hyperlink w:anchor="_Toc133448710" w:history="1">
+          <w:hyperlink w:anchor="_Toc133486405" w:history="1">
             <w:r>
               <w:rPr>
                 <w:rStyle w:val="Hyperlink"/>
@@ -2227,7 +2177,7 @@
                 <w:noProof/>
                 <w:webHidden/>
               </w:rPr>
-              <w:instrText xml:space="preserve"> PAGEREF _Toc133448710 \h </w:instrText>
+              <w:instrText xml:space="preserve"> PAGEREF _Toc133486405 \h </w:instrText>
             </w:r>
             <w:r>
               <w:rPr>
@@ -2248,6 +2198,79 @@
                 <w:webHidden/>
               </w:rPr>
               <w:t>18</w:t>
+            </w:r>
+            <w:r>
+              <w:rPr>
+                <w:noProof/>
+                <w:webHidden/>
+              </w:rPr>
+              <w:fldChar w:fldCharType="end"/>
+            </w:r>
+          </w:hyperlink>
+        </w:p>
+        <w:p>
+          <w:pPr>
+            <w:pStyle w:val="TOC2"/>
+            <w:tabs>
+              <w:tab w:val="right" w:leader="dot" w:pos="9019"/>
+            </w:tabs>
+            <w:rPr>
+              <w:rFonts w:eastAsiaTheme="minorEastAsia" w:cstheme="minorBidi"/>
+              <w:b w:val="0"/>
+              <w:bCs w:val="0"/>
+              <w:noProof/>
+              <w:sz w:val="22"/>
+              <w:lang w:val="en-US"/>
+            </w:rPr>
+          </w:pPr>
+          <w:hyperlink w:anchor="_Toc133486406" w:history="1">
+            <w:r>
+              <w:rPr>
+                <w:rStyle w:val="Hyperlink"/>
+                <w:noProof/>
+              </w:rPr>
+              <w:t>Class Diagram</w:t>
+            </w:r>
+            <w:r>
+              <w:rPr>
+                <w:noProof/>
+                <w:webHidden/>
+              </w:rPr>
+              <w:tab/>
+            </w:r>
+            <w:r>
+              <w:rPr>
+                <w:noProof/>
+                <w:webHidden/>
+              </w:rPr>
+              <w:fldChar w:fldCharType="begin"/>
+            </w:r>
+            <w:r>
+              <w:rPr>
+                <w:noProof/>
+                <w:webHidden/>
+              </w:rPr>
+              <w:instrText xml:space="preserve"> PAGEREF _Toc133486406 \h </w:instrText>
+            </w:r>
+            <w:r>
+              <w:rPr>
+                <w:noProof/>
+                <w:webHidden/>
+              </w:rPr>
+            </w:r>
+            <w:r>
+              <w:rPr>
+                <w:noProof/>
+                <w:webHidden/>
+              </w:rPr>
+              <w:fldChar w:fldCharType="separate"/>
+            </w:r>
+            <w:r>
+              <w:rPr>
+                <w:noProof/>
+                <w:webHidden/>
+              </w:rPr>
+              <w:t>19</w:t>
             </w:r>
             <w:r>
               <w:rPr>
@@ -2302,7 +2325,7 @@
           <w:rFonts w:asciiTheme="majorHAnsi" w:eastAsia="Times New Roman" w:hAnsiTheme="majorHAnsi" w:cstheme="majorHAnsi"/>
         </w:rPr>
       </w:pPr>
-      <w:bookmarkStart w:id="1" w:name="_Toc133448685"/>
+      <w:bookmarkStart w:id="1" w:name="_Toc133486380"/>
       <w:r>
         <w:rPr>
           <w:rFonts w:asciiTheme="majorHAnsi" w:eastAsia="Times New Roman" w:hAnsiTheme="majorHAnsi" w:cstheme="majorHAnsi"/>
@@ -2318,7 +2341,7 @@
         <w:pStyle w:val="Heading2"/>
       </w:pPr>
       <w:bookmarkStart w:id="2" w:name="_Toc133447856"/>
-      <w:bookmarkStart w:id="3" w:name="_Toc133448686"/>
+      <w:bookmarkStart w:id="3" w:name="_Toc133486381"/>
       <w:r>
         <w:t xml:space="preserve">Key classes that </w:t>
       </w:r>
@@ -2343,7 +2366,7 @@
       </w:pPr>
       <w:bookmarkStart w:id="4" w:name="_ujr0y2vfwrrc" w:colFirst="0" w:colLast="0"/>
       <w:bookmarkStart w:id="5" w:name="_Toc133447857"/>
-      <w:bookmarkStart w:id="6" w:name="_Toc133448687"/>
+      <w:bookmarkStart w:id="6" w:name="_Toc133486382"/>
       <w:bookmarkEnd w:id="4"/>
       <w:r>
         <w:rPr>
@@ -2399,7 +2422,7 @@
       </w:pPr>
       <w:bookmarkStart w:id="7" w:name="_zhgmoo7comas" w:colFirst="0" w:colLast="0"/>
       <w:bookmarkStart w:id="8" w:name="_Toc133447858"/>
-      <w:bookmarkStart w:id="9" w:name="_Toc133448688"/>
+      <w:bookmarkStart w:id="9" w:name="_Toc133486383"/>
       <w:bookmarkEnd w:id="7"/>
       <w:r>
         <w:rPr>
@@ -2480,7 +2503,7 @@
         <w:pStyle w:val="Heading2"/>
       </w:pPr>
       <w:bookmarkStart w:id="10" w:name="_Toc133447859"/>
-      <w:bookmarkStart w:id="11" w:name="_Toc133448689"/>
+      <w:bookmarkStart w:id="11" w:name="_Toc133486384"/>
       <w:r>
         <w:t>Key Relationship in Class Diagram</w:t>
       </w:r>
@@ -2505,7 +2528,7 @@
         </w:rPr>
       </w:pPr>
       <w:bookmarkStart w:id="12" w:name="_Toc133447860"/>
-      <w:bookmarkStart w:id="13" w:name="_Toc133448690"/>
+      <w:bookmarkStart w:id="13" w:name="_Toc133486385"/>
       <w:r>
         <w:rPr>
           <w:lang w:val="en-US"/>
@@ -2548,7 +2571,7 @@
         </w:rPr>
       </w:pPr>
       <w:bookmarkStart w:id="14" w:name="_Toc133447861"/>
-      <w:bookmarkStart w:id="15" w:name="_Toc133448691"/>
+      <w:bookmarkStart w:id="15" w:name="_Toc133486386"/>
       <w:r>
         <w:rPr>
           <w:lang w:val="en-US"/>
@@ -2606,7 +2629,7 @@
       <w:pPr>
         <w:pStyle w:val="Heading2"/>
       </w:pPr>
-      <w:bookmarkStart w:id="19" w:name="_Toc133448692"/>
+      <w:bookmarkStart w:id="19" w:name="_Toc133486387"/>
       <w:r>
         <w:lastRenderedPageBreak/>
         <w:t>Multiplicities rationale</w:t>
@@ -2620,7 +2643,7 @@
       </w:pPr>
       <w:bookmarkStart w:id="20" w:name="_auz4hceuuj0c" w:colFirst="0" w:colLast="0"/>
       <w:bookmarkStart w:id="21" w:name="_Toc133447863"/>
-      <w:bookmarkStart w:id="22" w:name="_Toc133448693"/>
+      <w:bookmarkStart w:id="22" w:name="_Toc133486388"/>
       <w:bookmarkEnd w:id="20"/>
       <w:r>
         <w:t>Actor and Capability</w:t>
@@ -3100,7 +3123,7 @@
       </w:pPr>
       <w:bookmarkStart w:id="23" w:name="_qgpolyxdarc0" w:colFirst="0" w:colLast="0"/>
       <w:bookmarkStart w:id="24" w:name="_Toc133447864"/>
-      <w:bookmarkStart w:id="25" w:name="_Toc133448694"/>
+      <w:bookmarkStart w:id="25" w:name="_Toc133486389"/>
       <w:bookmarkEnd w:id="23"/>
       <w:proofErr w:type="spellStart"/>
       <w:r>
@@ -3230,7 +3253,7 @@
       </w:pPr>
       <w:bookmarkStart w:id="26" w:name="_elgigsmyteaa" w:colFirst="0" w:colLast="0"/>
       <w:bookmarkStart w:id="27" w:name="_Toc133447865"/>
-      <w:bookmarkStart w:id="28" w:name="_Toc133448695"/>
+      <w:bookmarkStart w:id="28" w:name="_Toc133486390"/>
       <w:bookmarkEnd w:id="26"/>
       <w:proofErr w:type="spellStart"/>
       <w:r>
@@ -3384,7 +3407,7 @@
       <w:pPr>
         <w:pStyle w:val="Heading3"/>
       </w:pPr>
-      <w:bookmarkStart w:id="31" w:name="_Toc133448696"/>
+      <w:bookmarkStart w:id="31" w:name="_Toc133486391"/>
       <w:r>
         <w:lastRenderedPageBreak/>
         <w:t>Node and Token</w:t>
@@ -3515,7 +3538,7 @@
       </w:pPr>
       <w:bookmarkStart w:id="32" w:name="_1m46xqu45p24" w:colFirst="0" w:colLast="0"/>
       <w:bookmarkStart w:id="33" w:name="_Toc133447867"/>
-      <w:bookmarkStart w:id="34" w:name="_Toc133448697"/>
+      <w:bookmarkStart w:id="34" w:name="_Toc133486392"/>
       <w:bookmarkEnd w:id="32"/>
       <w:r>
         <w:t>Node and Action</w:t>
@@ -3762,7 +3785,7 @@
       </w:pPr>
       <w:bookmarkStart w:id="35" w:name="_qz3zls2tzve" w:colFirst="0" w:colLast="0"/>
       <w:bookmarkStart w:id="36" w:name="_Toc133447868"/>
-      <w:bookmarkStart w:id="37" w:name="_Toc133448698"/>
+      <w:bookmarkStart w:id="37" w:name="_Toc133486393"/>
       <w:bookmarkEnd w:id="35"/>
       <w:r>
         <w:t>Action and Actor</w:t>
@@ -3953,7 +3976,7 @@
       </w:pPr>
       <w:bookmarkStart w:id="38" w:name="_ubthd3dcamn0" w:colFirst="0" w:colLast="0"/>
       <w:bookmarkStart w:id="39" w:name="_Toc133447869"/>
-      <w:bookmarkStart w:id="40" w:name="_Toc133448699"/>
+      <w:bookmarkStart w:id="40" w:name="_Toc133486394"/>
       <w:bookmarkEnd w:id="38"/>
       <w:proofErr w:type="spellStart"/>
       <w:r>
@@ -4123,7 +4146,7 @@
       <w:pPr>
         <w:pStyle w:val="Heading3"/>
       </w:pPr>
-      <w:bookmarkStart w:id="43" w:name="_Toc133448700"/>
+      <w:bookmarkStart w:id="43" w:name="_Toc133486395"/>
       <w:proofErr w:type="spellStart"/>
       <w:r>
         <w:lastRenderedPageBreak/>
@@ -4277,7 +4300,7 @@
       </w:pPr>
       <w:bookmarkStart w:id="45" w:name="_nxehe036s4vc" w:colFirst="0" w:colLast="0"/>
       <w:bookmarkStart w:id="46" w:name="_Toc133447871"/>
-      <w:bookmarkStart w:id="47" w:name="_Toc133448701"/>
+      <w:bookmarkStart w:id="47" w:name="_Toc133486396"/>
       <w:bookmarkEnd w:id="45"/>
       <w:proofErr w:type="spellStart"/>
       <w:r>
@@ -4403,7 +4426,7 @@
       </w:pPr>
       <w:bookmarkStart w:id="49" w:name="_n9vysfjoyg0k" w:colFirst="0" w:colLast="0"/>
       <w:bookmarkStart w:id="50" w:name="_Toc133447872"/>
-      <w:bookmarkStart w:id="51" w:name="_Toc133448702"/>
+      <w:bookmarkStart w:id="51" w:name="_Toc133486397"/>
       <w:bookmarkEnd w:id="49"/>
       <w:proofErr w:type="spellStart"/>
       <w:r>
@@ -4535,7 +4558,7 @@
       </w:pPr>
       <w:bookmarkStart w:id="54" w:name="_q6odburpn07j" w:colFirst="0" w:colLast="0"/>
       <w:bookmarkStart w:id="55" w:name="_Toc133447874"/>
-      <w:bookmarkStart w:id="56" w:name="_Toc133448703"/>
+      <w:bookmarkStart w:id="56" w:name="_Toc133486398"/>
       <w:bookmarkEnd w:id="54"/>
       <w:proofErr w:type="spellStart"/>
       <w:r>
@@ -4657,7 +4680,7 @@
       </w:pPr>
       <w:bookmarkStart w:id="57" w:name="_yclg5apandfm" w:colFirst="0" w:colLast="0"/>
       <w:bookmarkStart w:id="58" w:name="_Toc133447875"/>
-      <w:bookmarkStart w:id="59" w:name="_Toc133448704"/>
+      <w:bookmarkStart w:id="59" w:name="_Toc133486399"/>
       <w:bookmarkEnd w:id="57"/>
       <w:r>
         <w:lastRenderedPageBreak/>
@@ -4675,7 +4698,7 @@
       </w:pPr>
       <w:bookmarkStart w:id="60" w:name="_vgrk57ct63dm" w:colFirst="0" w:colLast="0"/>
       <w:bookmarkStart w:id="61" w:name="_Toc133447876"/>
-      <w:bookmarkStart w:id="62" w:name="_Toc133448705"/>
+      <w:bookmarkStart w:id="62" w:name="_Toc133486400"/>
       <w:bookmarkEnd w:id="60"/>
       <w:r>
         <w:t>Chosen Design Pattern to Explain (Factory Method)</w:t>
@@ -4732,7 +4755,7 @@
       </w:pPr>
       <w:bookmarkStart w:id="63" w:name="_j6k6idjj7qc" w:colFirst="0" w:colLast="0"/>
       <w:bookmarkStart w:id="64" w:name="_Toc133447877"/>
-      <w:bookmarkStart w:id="65" w:name="_Toc133448706"/>
+      <w:bookmarkStart w:id="65" w:name="_Toc133486401"/>
       <w:bookmarkEnd w:id="63"/>
       <w:r>
         <w:t>Feasible Alternatives that were discarded</w:t>
@@ -4746,7 +4769,7 @@
       </w:pPr>
       <w:bookmarkStart w:id="66" w:name="_acnsq0xnovte" w:colFirst="0" w:colLast="0"/>
       <w:bookmarkStart w:id="67" w:name="_Toc133447878"/>
-      <w:bookmarkStart w:id="68" w:name="_Toc133448707"/>
+      <w:bookmarkStart w:id="68" w:name="_Toc133486402"/>
       <w:bookmarkEnd w:id="66"/>
       <w:r>
         <w:t>Strategy Design Pattern</w:t>
@@ -4774,7 +4797,7 @@
       </w:pPr>
       <w:bookmarkStart w:id="69" w:name="_ry2sy7l72c7c" w:colFirst="0" w:colLast="0"/>
       <w:bookmarkStart w:id="70" w:name="_Toc133447879"/>
-      <w:bookmarkStart w:id="71" w:name="_Toc133448708"/>
+      <w:bookmarkStart w:id="71" w:name="_Toc133486403"/>
       <w:bookmarkEnd w:id="69"/>
       <w:r>
         <w:t>Template Design Pattern</w:t>
@@ -4800,7 +4823,7 @@
       </w:pPr>
       <w:bookmarkStart w:id="72" w:name="_qg9icy5ztejc" w:colFirst="0" w:colLast="0"/>
       <w:bookmarkStart w:id="73" w:name="_Toc133447880"/>
-      <w:bookmarkStart w:id="74" w:name="_Toc133448709"/>
+      <w:bookmarkStart w:id="74" w:name="_Toc133486404"/>
       <w:bookmarkEnd w:id="72"/>
       <w:r>
         <w:lastRenderedPageBreak/>
@@ -4814,7 +4837,7 @@
         <w:pStyle w:val="Heading3"/>
       </w:pPr>
       <w:bookmarkStart w:id="75" w:name="_Toc133447881"/>
-      <w:bookmarkStart w:id="76" w:name="_Toc133448710"/>
+      <w:bookmarkStart w:id="76" w:name="_Toc133486405"/>
       <w:r>
         <w:t>Action Abstract Class</w:t>
       </w:r>
@@ -4955,14 +4978,8 @@
     <w:p>
       <w:pPr>
         <w:jc w:val="left"/>
-        <w:rPr>
-          <w:rFonts w:eastAsia="Times New Roman" w:cs="Times New Roman"/>
-        </w:rPr>
-      </w:pPr>
-      <w:r>
-        <w:rPr>
-          <w:rFonts w:eastAsia="Times New Roman" w:cs="Times New Roman"/>
-        </w:rPr>
+      </w:pPr>
+      <w:r>
         <w:br w:type="page"/>
       </w:r>
     </w:p>
@@ -4970,11 +4987,10 @@
       <w:pPr>
         <w:pStyle w:val="Heading2"/>
         <w:sectPr>
-          <w:footerReference w:type="even" r:id="rId19"/>
-          <w:footerReference w:type="default" r:id="rId20"/>
+          <w:footerReference w:type="default" r:id="rId19"/>
+          <w:footerReference w:type="first" r:id="rId20"/>
           <w:pgSz w:w="11909" w:h="16834"/>
           <w:pgMar w:top="1440" w:right="1440" w:bottom="1440" w:left="1440" w:header="720" w:footer="720" w:gutter="0"/>
-          <w:pgNumType w:start="1"/>
           <w:cols w:space="720"/>
           <w:titlePg/>
           <w:docGrid w:linePitch="326"/>
@@ -4985,12 +5001,13 @@
       <w:pPr>
         <w:pStyle w:val="Heading2"/>
       </w:pPr>
+      <w:bookmarkStart w:id="77" w:name="_Toc133486406"/>
       <w:r>
         <w:lastRenderedPageBreak/>
         <w:t>Class Diagram</w:t>
       </w:r>
-    </w:p>
-    <w:p/>
+      <w:bookmarkEnd w:id="77"/>
+    </w:p>
     <w:p>
       <w:pPr>
         <w:jc w:val="center"/>
@@ -5000,10 +5017,10 @@
           <w:noProof/>
         </w:rPr>
         <w:drawing>
-          <wp:inline distT="0" distB="0" distL="0" distR="0" wp14:anchorId="26E63686" wp14:editId="289697C6">
-            <wp:extent cx="8896350" cy="4852962"/>
-            <wp:effectExtent l="0" t="0" r="0" b="5080"/>
-            <wp:docPr id="231254826" name="Picture 1"/>
+          <wp:inline distT="0" distB="0" distL="0" distR="0" wp14:anchorId="3918FC42" wp14:editId="5AE6948B">
+            <wp:extent cx="8175009" cy="5211173"/>
+            <wp:effectExtent l="0" t="0" r="0" b="8890"/>
+            <wp:docPr id="1645069773" name="Picture 2"/>
             <wp:cNvGraphicFramePr>
               <a:graphicFrameLocks xmlns:a="http://schemas.openxmlformats.org/drawingml/2006/main" noChangeAspect="1"/>
             </wp:cNvGraphicFramePr>
@@ -5011,10 +5028,8 @@
               <a:graphicData uri="http://schemas.openxmlformats.org/drawingml/2006/picture">
                 <pic:pic xmlns:pic="http://schemas.openxmlformats.org/drawingml/2006/picture">
                   <pic:nvPicPr>
-                    <pic:cNvPr id="0" name="Picture 1"/>
-                    <pic:cNvPicPr>
-                      <a:picLocks noChangeAspect="1" noChangeArrowheads="1"/>
-                    </pic:cNvPicPr>
+                    <pic:cNvPr id="1645069773" name="Picture 1645069773"/>
+                    <pic:cNvPicPr/>
                   </pic:nvPicPr>
                   <pic:blipFill>
                     <a:blip r:embed="rId21" cstate="print">
@@ -5024,23 +5039,18 @@
                         </a:ext>
                       </a:extLst>
                     </a:blip>
-                    <a:srcRect/>
                     <a:stretch>
                       <a:fillRect/>
                     </a:stretch>
                   </pic:blipFill>
-                  <pic:spPr bwMode="auto">
+                  <pic:spPr>
                     <a:xfrm>
                       <a:off x="0" y="0"/>
-                      <a:ext cx="8917739" cy="4864630"/>
+                      <a:ext cx="8197058" cy="5225228"/>
                     </a:xfrm>
                     <a:prstGeom prst="rect">
                       <a:avLst/>
                     </a:prstGeom>
-                    <a:noFill/>
-                    <a:ln>
-                      <a:noFill/>
-                    </a:ln>
                   </pic:spPr>
                 </pic:pic>
               </a:graphicData>
@@ -5052,7 +5062,6 @@
     <w:sectPr>
       <w:pgSz w:w="16834" w:h="11909" w:orient="landscape"/>
       <w:pgMar w:top="1440" w:right="1440" w:bottom="1440" w:left="1440" w:header="720" w:footer="720" w:gutter="0"/>
-      <w:pgNumType w:start="1"/>
       <w:cols w:space="720"/>
       <w:titlePg/>
       <w:docGrid w:linePitch="326"/>
@@ -5090,39 +5099,41 @@
 <w:ftr xmlns:wpc="http://schemas.microsoft.com/office/word/2010/wordprocessingCanvas" xmlns:cx="http://schemas.microsoft.com/office/drawing/2014/chartex" xmlns:cx1="http://schemas.microsoft.com/office/drawing/2015/9/8/chartex" xmlns:cx2="http://schemas.microsoft.com/office/drawing/2015/10/21/chartex" xmlns:cx3="http://schemas.microsoft.com/office/drawing/2016/5/9/chartex" xmlns:cx4="http://schemas.microsoft.com/office/drawing/2016/5/10/chartex" xmlns:cx5="http://schemas.microsoft.com/office/drawing/2016/5/11/chartex" xmlns:cx6="http://schemas.microsoft.com/office/drawing/2016/5/12/chartex" xmlns:cx7="http://schemas.microsoft.com/office/drawing/2016/5/13/chartex" xmlns:cx8="http://schemas.microsoft.com/office/drawing/2016/5/14/chartex" xmlns:mc="http://schemas.openxmlformats.org/markup-compatibility/2006" xmlns:aink="http://schemas.microsoft.com/office/drawing/2016/ink" xmlns:am3d="http://schemas.microsoft.com/office/drawing/2017/model3d" xmlns:o="urn:schemas-microsoft-com:office:office" xmlns:oel="http://schemas.microsoft.com/office/2019/extlst" xmlns:r="http://schemas.openxmlformats.org/officeDocument/2006/relationships" xmlns:m="http://schemas.openxmlformats.org/officeDocument/2006/math" xmlns:v="urn:schemas-microsoft-com:vml" xmlns:wp14="http://schemas.microsoft.com/office/word/2010/wordprocessingDrawing" xmlns:wp="http://schemas.openxmlformats.org/drawingml/2006/wordprocessingDrawing" xmlns:w10="urn:schemas-microsoft-com:office:word" xmlns:w="http://schemas.openxmlformats.org/wordprocessingml/2006/main" xmlns:w14="http://schemas.microsoft.com/office/word/2010/wordml" xmlns:w15="http://schemas.microsoft.com/office/word/2012/wordml" xmlns:w16cex="http://schemas.microsoft.com/office/word/2018/wordml/cex" xmlns:w16cid="http://schemas.microsoft.com/office/word/2016/wordml/cid" xmlns:w16="http://schemas.microsoft.com/office/word/2018/wordml" xmlns:w16du="http://schemas.microsoft.com/office/word/2023/wordml/word16du" xmlns:w16sdtdh="http://schemas.microsoft.com/office/word/2020/wordml/sdtdatahash" xmlns:w16se="http://schemas.microsoft.com/office/word/2015/wordml/symex" xmlns:wpg="http://schemas.microsoft.com/office/word/2010/wordprocessingGroup" xmlns:wpi="http://schemas.microsoft.com/office/word/2010/wordprocessingInk" xmlns:wne="http://schemas.microsoft.com/office/word/2006/wordml" xmlns:wps="http://schemas.microsoft.com/office/word/2010/wordprocessingShape" mc:Ignorable="w14 w15 w16se w16cid w16 w16cex w16sdtdh wp14">
   <w:sdt>
     <w:sdtPr>
-      <w:rPr>
-        <w:rStyle w:val="PageNumber"/>
-      </w:rPr>
-      <w:id w:val="-1107581013"/>
+      <w:id w:val="428017177"/>
       <w:docPartObj>
         <w:docPartGallery w:val="Page Numbers (Bottom of Page)"/>
         <w:docPartUnique/>
       </w:docPartObj>
     </w:sdtPr>
+    <w:sdtEndPr>
+      <w:rPr>
+        <w:noProof/>
+      </w:rPr>
+    </w:sdtEndPr>
     <w:sdtContent>
       <w:p>
         <w:pPr>
           <w:pStyle w:val="Footer"/>
-          <w:framePr w:wrap="none" w:vAnchor="text" w:hAnchor="margin" w:xAlign="right" w:y="1"/>
-          <w:rPr>
-            <w:rStyle w:val="PageNumber"/>
-          </w:rPr>
+          <w:jc w:val="right"/>
         </w:pPr>
         <w:r>
-          <w:rPr>
-            <w:rStyle w:val="PageNumber"/>
-          </w:rPr>
           <w:fldChar w:fldCharType="begin"/>
         </w:r>
         <w:r>
-          <w:rPr>
-            <w:rStyle w:val="PageNumber"/>
-          </w:rPr>
-          <w:instrText xml:space="preserve"> PAGE </w:instrText>
+          <w:instrText xml:space="preserve"> PAGE   \* MERGEFORMAT </w:instrText>
+        </w:r>
+        <w:r>
+          <w:fldChar w:fldCharType="separate"/>
         </w:r>
         <w:r>
           <w:rPr>
-            <w:rStyle w:val="PageNumber"/>
+            <w:noProof/>
+          </w:rPr>
+          <w:t>2</w:t>
+        </w:r>
+        <w:r>
+          <w:rPr>
+            <w:noProof/>
           </w:rPr>
           <w:fldChar w:fldCharType="end"/>
         </w:r>
@@ -5132,7 +5143,6 @@
   <w:p>
     <w:pPr>
       <w:pStyle w:val="Footer"/>
-      <w:ind w:right="360"/>
     </w:pPr>
   </w:p>
 </w:ftr>
@@ -5142,52 +5152,41 @@
 <w:ftr xmlns:wpc="http://schemas.microsoft.com/office/word/2010/wordprocessingCanvas" xmlns:cx="http://schemas.microsoft.com/office/drawing/2014/chartex" xmlns:cx1="http://schemas.microsoft.com/office/drawing/2015/9/8/chartex" xmlns:cx2="http://schemas.microsoft.com/office/drawing/2015/10/21/chartex" xmlns:cx3="http://schemas.microsoft.com/office/drawing/2016/5/9/chartex" xmlns:cx4="http://schemas.microsoft.com/office/drawing/2016/5/10/chartex" xmlns:cx5="http://schemas.microsoft.com/office/drawing/2016/5/11/chartex" xmlns:cx6="http://schemas.microsoft.com/office/drawing/2016/5/12/chartex" xmlns:cx7="http://schemas.microsoft.com/office/drawing/2016/5/13/chartex" xmlns:cx8="http://schemas.microsoft.com/office/drawing/2016/5/14/chartex" xmlns:mc="http://schemas.openxmlformats.org/markup-compatibility/2006" xmlns:aink="http://schemas.microsoft.com/office/drawing/2016/ink" xmlns:am3d="http://schemas.microsoft.com/office/drawing/2017/model3d" xmlns:o="urn:schemas-microsoft-com:office:office" xmlns:oel="http://schemas.microsoft.com/office/2019/extlst" xmlns:r="http://schemas.openxmlformats.org/officeDocument/2006/relationships" xmlns:m="http://schemas.openxmlformats.org/officeDocument/2006/math" xmlns:v="urn:schemas-microsoft-com:vml" xmlns:wp14="http://schemas.microsoft.com/office/word/2010/wordprocessingDrawing" xmlns:wp="http://schemas.openxmlformats.org/drawingml/2006/wordprocessingDrawing" xmlns:w10="urn:schemas-microsoft-com:office:word" xmlns:w="http://schemas.openxmlformats.org/wordprocessingml/2006/main" xmlns:w14="http://schemas.microsoft.com/office/word/2010/wordml" xmlns:w15="http://schemas.microsoft.com/office/word/2012/wordml" xmlns:w16cex="http://schemas.microsoft.com/office/word/2018/wordml/cex" xmlns:w16cid="http://schemas.microsoft.com/office/word/2016/wordml/cid" xmlns:w16="http://schemas.microsoft.com/office/word/2018/wordml" xmlns:w16du="http://schemas.microsoft.com/office/word/2023/wordml/word16du" xmlns:w16sdtdh="http://schemas.microsoft.com/office/word/2020/wordml/sdtdatahash" xmlns:w16se="http://schemas.microsoft.com/office/word/2015/wordml/symex" xmlns:wpg="http://schemas.microsoft.com/office/word/2010/wordprocessingGroup" xmlns:wpi="http://schemas.microsoft.com/office/word/2010/wordprocessingInk" xmlns:wne="http://schemas.microsoft.com/office/word/2006/wordml" xmlns:wps="http://schemas.microsoft.com/office/word/2010/wordprocessingShape" mc:Ignorable="w14 w15 w16se w16cid w16 w16cex w16sdtdh wp14">
   <w:sdt>
     <w:sdtPr>
-      <w:rPr>
-        <w:rStyle w:val="PageNumber"/>
-      </w:rPr>
-      <w:id w:val="-908380590"/>
+      <w:id w:val="-741401049"/>
       <w:docPartObj>
         <w:docPartGallery w:val="Page Numbers (Bottom of Page)"/>
         <w:docPartUnique/>
       </w:docPartObj>
     </w:sdtPr>
+    <w:sdtEndPr>
+      <w:rPr>
+        <w:noProof/>
+      </w:rPr>
+    </w:sdtEndPr>
     <w:sdtContent>
       <w:p>
         <w:pPr>
           <w:pStyle w:val="Footer"/>
-          <w:framePr w:wrap="none" w:vAnchor="text" w:hAnchor="margin" w:xAlign="right" w:y="1"/>
-          <w:rPr>
-            <w:rStyle w:val="PageNumber"/>
-          </w:rPr>
+          <w:jc w:val="right"/>
         </w:pPr>
         <w:r>
-          <w:rPr>
-            <w:rStyle w:val="PageNumber"/>
-          </w:rPr>
           <w:fldChar w:fldCharType="begin"/>
         </w:r>
         <w:r>
-          <w:rPr>
-            <w:rStyle w:val="PageNumber"/>
-          </w:rPr>
-          <w:instrText xml:space="preserve"> PAGE </w:instrText>
+          <w:instrText xml:space="preserve"> PAGE   \* MERGEFORMAT </w:instrText>
         </w:r>
         <w:r>
-          <w:rPr>
-            <w:rStyle w:val="PageNumber"/>
-          </w:rPr>
           <w:fldChar w:fldCharType="separate"/>
         </w:r>
         <w:r>
           <w:rPr>
-            <w:rStyle w:val="PageNumber"/>
             <w:noProof/>
           </w:rPr>
-          <w:t>1</w:t>
+          <w:t>2</w:t>
         </w:r>
         <w:r>
           <w:rPr>
-            <w:rStyle w:val="PageNumber"/>
+            <w:noProof/>
           </w:rPr>
           <w:fldChar w:fldCharType="end"/>
         </w:r>
@@ -5197,7 +5196,7 @@
   <w:p>
     <w:pPr>
       <w:pStyle w:val="Footer"/>
-      <w:ind w:right="360"/>
+      <w:jc w:val="right"/>
     </w:pPr>
   </w:p>
 </w:ftr>

</xml_diff>